<commit_message>
Fritz- Update remove member sequence
</commit_message>
<xml_diff>
--- a/DesignDocument/Grocery Store Design Document.docx
+++ b/DesignDocument/Grocery Store Design Document.docx
@@ -2734,6 +2734,58 @@
           <w:szCs w:val="24"/>
         </w:rPr>
       </w:pPr>
+      <w:r>
+        <w:rPr>
+          <w:noProof/>
+        </w:rPr>
+        <w:drawing>
+          <wp:inline distT="0" distB="0" distL="0" distR="0" wp14:anchorId="47775C34" wp14:editId="52485577">
+            <wp:extent cx="5943600" cy="2678430"/>
+            <wp:effectExtent l="0" t="0" r="0" b="7620"/>
+            <wp:docPr id="2" name="Picture 2"/>
+            <wp:cNvGraphicFramePr>
+              <a:graphicFrameLocks xmlns:a="http://schemas.openxmlformats.org/drawingml/2006/main" noChangeAspect="1"/>
+            </wp:cNvGraphicFramePr>
+            <a:graphic xmlns:a="http://schemas.openxmlformats.org/drawingml/2006/main">
+              <a:graphicData uri="http://schemas.openxmlformats.org/drawingml/2006/picture">
+                <pic:pic xmlns:pic="http://schemas.openxmlformats.org/drawingml/2006/picture">
+                  <pic:nvPicPr>
+                    <pic:cNvPr id="1" name=""/>
+                    <pic:cNvPicPr/>
+                  </pic:nvPicPr>
+                  <pic:blipFill>
+                    <a:blip r:embed="rId6"/>
+                    <a:stretch>
+                      <a:fillRect/>
+                    </a:stretch>
+                  </pic:blipFill>
+                  <pic:spPr>
+                    <a:xfrm>
+                      <a:off x="0" y="0"/>
+                      <a:ext cx="5943600" cy="2678430"/>
+                    </a:xfrm>
+                    <a:prstGeom prst="rect">
+                      <a:avLst/>
+                    </a:prstGeom>
+                  </pic:spPr>
+                </pic:pic>
+              </a:graphicData>
+            </a:graphic>
+          </wp:inline>
+        </w:drawing>
+      </w:r>
+    </w:p>
+    <w:p>
+      <w:pPr>
+        <w:spacing w:after="0"/>
+        <w:rPr>
+          <w:rFonts w:cs="Arial-BoldMT"/>
+          <w:b/>
+          <w:bCs/>
+          <w:sz w:val="24"/>
+          <w:szCs w:val="24"/>
+        </w:rPr>
+      </w:pPr>
     </w:p>
     <w:p>
       <w:pPr>
@@ -2866,6 +2918,7 @@
           <w:sz w:val="24"/>
           <w:szCs w:val="24"/>
         </w:rPr>
+        <w:lastRenderedPageBreak/>
         <w:t>Retrieve member in</w:t>
       </w:r>
       <w:r>
@@ -2914,7 +2967,6 @@
         <w:rPr>
           <w:noProof/>
         </w:rPr>
-        <w:lastRenderedPageBreak/>
         <w:drawing>
           <wp:inline distT="0" distB="0" distL="0" distR="0" wp14:anchorId="78D01346" wp14:editId="61806AB3">
             <wp:extent cx="4081145" cy="2385060"/>
@@ -2929,7 +2981,7 @@
                     <pic:cNvPicPr/>
                   </pic:nvPicPr>
                   <pic:blipFill>
-                    <a:blip r:embed="rId6"/>
+                    <a:blip r:embed="rId7"/>
                     <a:stretch>
                       <a:fillRect/>
                     </a:stretch>

</xml_diff>

<commit_message>
Updated Design document to add my sequence diagram.
I also added one trivial comment change since Commit wasn't doing
anything after I changed the design document. Marc
</commit_message>
<xml_diff>
--- a/DesignDocument/Grocery Store Design Document.docx
+++ b/DesignDocument/Grocery Store Design Document.docx
@@ -712,8 +712,16 @@
           <w:sz w:val="24"/>
           <w:szCs w:val="24"/>
         </w:rPr>
-        <w:lastRenderedPageBreak/>
-        <w:t>Check out Items</w:t>
+        <w:t>Check out Item</w:t>
+      </w:r>
+      <w:r>
+        <w:rPr>
+          <w:b/>
+          <w:bCs/>
+          <w:sz w:val="24"/>
+          <w:szCs w:val="24"/>
+        </w:rPr>
+        <w:t>s</w:t>
       </w:r>
     </w:p>
     <w:tbl>
@@ -1699,9 +1707,28 @@
           <w:sz w:val="24"/>
           <w:szCs w:val="24"/>
         </w:rPr>
-        <w:lastRenderedPageBreak/>
         <w:t>Use case: Process Shipment</w:t>
       </w:r>
+      <w:r>
+        <w:rPr>
+          <w:b/>
+          <w:bCs/>
+          <w:sz w:val="24"/>
+          <w:szCs w:val="24"/>
+        </w:rPr>
+        <w:t xml:space="preserve"> – Prepared by Marc </w:t>
+      </w:r>
+      <w:proofErr w:type="spellStart"/>
+      <w:r>
+        <w:rPr>
+          <w:b/>
+          <w:bCs/>
+          <w:sz w:val="24"/>
+          <w:szCs w:val="24"/>
+        </w:rPr>
+        <w:t>Wedo</w:t>
+      </w:r>
+      <w:proofErr w:type="spellEnd"/>
     </w:p>
     <w:tbl>
       <w:tblPr>
@@ -2422,7 +2449,6 @@
           <w:sz w:val="24"/>
           <w:szCs w:val="24"/>
         </w:rPr>
-        <w:lastRenderedPageBreak/>
         <w:t>Print Transactions Use Case</w:t>
       </w:r>
     </w:p>
@@ -2886,6 +2912,28 @@
         </w:rPr>
         <w:t>Process shipment</w:t>
       </w:r>
+      <w:r>
+        <w:rPr>
+          <w:rFonts w:cs="Arial-BoldMT"/>
+          <w:b/>
+          <w:bCs/>
+          <w:sz w:val="24"/>
+          <w:szCs w:val="24"/>
+        </w:rPr>
+        <w:t xml:space="preserve"> – Prepared by Marc </w:t>
+      </w:r>
+      <w:proofErr w:type="spellStart"/>
+      <w:r>
+        <w:rPr>
+          <w:rFonts w:cs="Arial-BoldMT"/>
+          <w:b/>
+          <w:bCs/>
+          <w:sz w:val="24"/>
+          <w:szCs w:val="24"/>
+        </w:rPr>
+        <w:t>Wedo</w:t>
+      </w:r>
+      <w:proofErr w:type="spellEnd"/>
     </w:p>
     <w:p>
       <w:pPr>
@@ -2898,6 +2946,46 @@
           <w:szCs w:val="24"/>
         </w:rPr>
       </w:pPr>
+      <w:r>
+        <w:rPr>
+          <w:noProof/>
+        </w:rPr>
+        <w:drawing>
+          <wp:inline distT="0" distB="0" distL="0" distR="0" wp14:anchorId="29DF8171" wp14:editId="7C655FCC">
+            <wp:extent cx="5943600" cy="3642360"/>
+            <wp:effectExtent l="0" t="0" r="0" b="0"/>
+            <wp:docPr id="3" name="Picture 3"/>
+            <wp:cNvGraphicFramePr>
+              <a:graphicFrameLocks xmlns:a="http://schemas.openxmlformats.org/drawingml/2006/main" noChangeAspect="1"/>
+            </wp:cNvGraphicFramePr>
+            <a:graphic xmlns:a="http://schemas.openxmlformats.org/drawingml/2006/main">
+              <a:graphicData uri="http://schemas.openxmlformats.org/drawingml/2006/picture">
+                <pic:pic xmlns:pic="http://schemas.openxmlformats.org/drawingml/2006/picture">
+                  <pic:nvPicPr>
+                    <pic:cNvPr id="1" name=""/>
+                    <pic:cNvPicPr/>
+                  </pic:nvPicPr>
+                  <pic:blipFill>
+                    <a:blip r:embed="rId7"/>
+                    <a:stretch>
+                      <a:fillRect/>
+                    </a:stretch>
+                  </pic:blipFill>
+                  <pic:spPr>
+                    <a:xfrm>
+                      <a:off x="0" y="0"/>
+                      <a:ext cx="5943600" cy="3642360"/>
+                    </a:xfrm>
+                    <a:prstGeom prst="rect">
+                      <a:avLst/>
+                    </a:prstGeom>
+                  </pic:spPr>
+                </pic:pic>
+              </a:graphicData>
+            </a:graphic>
+          </wp:inline>
+        </w:drawing>
+      </w:r>
     </w:p>
     <w:p>
       <w:pPr>
@@ -2918,8 +3006,18 @@
           <w:sz w:val="24"/>
           <w:szCs w:val="24"/>
         </w:rPr>
-        <w:lastRenderedPageBreak/>
-        <w:t>Retrieve member in</w:t>
+        <w:t xml:space="preserve">Retrieve member </w:t>
+      </w:r>
+      <w:proofErr w:type="gramStart"/>
+      <w:r>
+        <w:rPr>
+          <w:rFonts w:cs="Arial-BoldMT"/>
+          <w:b/>
+          <w:bCs/>
+          <w:sz w:val="24"/>
+          <w:szCs w:val="24"/>
+        </w:rPr>
+        <w:t>in</w:t>
       </w:r>
       <w:r>
         <w:rPr>
@@ -2931,6 +3029,7 @@
         </w:rPr>
         <w:t>fo</w:t>
       </w:r>
+      <w:proofErr w:type="gramEnd"/>
     </w:p>
     <w:p>
       <w:pPr>
@@ -2981,7 +3080,7 @@
                     <pic:cNvPicPr/>
                   </pic:nvPicPr>
                   <pic:blipFill>
-                    <a:blip r:embed="rId7"/>
+                    <a:blip r:embed="rId8"/>
                     <a:stretch>
                       <a:fillRect/>
                     </a:stretch>

</xml_diff>

<commit_message>
Added Class Diagrams for Members, MemberList, UserInterface
</commit_message>
<xml_diff>
--- a/DesignDocument/Grocery Store Design Document.docx
+++ b/DesignDocument/Grocery Store Design Document.docx
@@ -712,6 +712,7 @@
           <w:sz w:val="24"/>
           <w:szCs w:val="24"/>
         </w:rPr>
+        <w:lastRenderedPageBreak/>
         <w:t>Check out Item</w:t>
       </w:r>
       <w:r>
@@ -1707,6 +1708,7 @@
           <w:sz w:val="24"/>
           <w:szCs w:val="24"/>
         </w:rPr>
+        <w:lastRenderedPageBreak/>
         <w:t>Use case: Process Shipment</w:t>
       </w:r>
       <w:r>
@@ -2449,6 +2451,7 @@
           <w:sz w:val="24"/>
           <w:szCs w:val="24"/>
         </w:rPr>
+        <w:lastRenderedPageBreak/>
         <w:t>Print Transactions Use Case</w:t>
       </w:r>
     </w:p>
@@ -2747,6 +2750,16 @@
           <w:szCs w:val="24"/>
         </w:rPr>
         <w:t>Remove a member</w:t>
+      </w:r>
+      <w:r>
+        <w:rPr>
+          <w:rFonts w:cs="Arial-BoldMT"/>
+          <w:b/>
+          <w:bCs/>
+          <w:sz w:val="24"/>
+          <w:szCs w:val="24"/>
+        </w:rPr>
+        <w:t xml:space="preserve"> – prepared by Richard Fritz</w:t>
       </w:r>
     </w:p>
     <w:p>
@@ -2844,6 +2857,16 @@
         </w:rPr>
         <w:t>ct</w:t>
       </w:r>
+      <w:r>
+        <w:rPr>
+          <w:rFonts w:cs="TimesNewRomanPS-BoldMT"/>
+          <w:b/>
+          <w:bCs/>
+          <w:sz w:val="24"/>
+          <w:szCs w:val="24"/>
+        </w:rPr>
+        <w:t xml:space="preserve"> – prepared by Richard Fritz</w:t>
+      </w:r>
     </w:p>
     <w:p>
       <w:pPr>
@@ -2856,105 +2879,16 @@
           <w:szCs w:val="24"/>
         </w:rPr>
       </w:pPr>
-    </w:p>
-    <w:p>
-      <w:pPr>
-        <w:spacing w:after="0"/>
-        <w:rPr>
-          <w:rFonts w:cs="Arial-BoldMT"/>
-          <w:b/>
-          <w:bCs/>
-          <w:sz w:val="24"/>
-          <w:szCs w:val="24"/>
-        </w:rPr>
-      </w:pPr>
-      <w:r>
-        <w:rPr>
-          <w:rFonts w:cs="Arial-BoldMT"/>
-          <w:b/>
-          <w:bCs/>
-          <w:sz w:val="24"/>
-          <w:szCs w:val="24"/>
-        </w:rPr>
-        <w:t>Check out a member’ items</w:t>
-      </w:r>
-    </w:p>
-    <w:p>
-      <w:pPr>
-        <w:spacing w:after="0"/>
-        <w:rPr>
-          <w:rFonts w:cs="Arial-BoldMT"/>
-          <w:b/>
-          <w:bCs/>
-          <w:sz w:val="24"/>
-          <w:szCs w:val="24"/>
-        </w:rPr>
-      </w:pPr>
-    </w:p>
-    <w:p>
-      <w:pPr>
-        <w:spacing w:after="0"/>
-        <w:rPr>
-          <w:rFonts w:cs="Arial-BoldMT"/>
-          <w:b/>
-          <w:bCs/>
-          <w:sz w:val="24"/>
-          <w:szCs w:val="24"/>
-        </w:rPr>
-      </w:pPr>
-      <w:r>
-        <w:rPr>
-          <w:rFonts w:cs="Arial-BoldMT"/>
-          <w:b/>
-          <w:bCs/>
-          <w:sz w:val="24"/>
-          <w:szCs w:val="24"/>
-        </w:rPr>
-        <w:t>Process shipment</w:t>
-      </w:r>
-      <w:r>
-        <w:rPr>
-          <w:rFonts w:cs="Arial-BoldMT"/>
-          <w:b/>
-          <w:bCs/>
-          <w:sz w:val="24"/>
-          <w:szCs w:val="24"/>
-        </w:rPr>
-        <w:t xml:space="preserve"> – Prepared by Marc </w:t>
-      </w:r>
-      <w:proofErr w:type="spellStart"/>
-      <w:r>
-        <w:rPr>
-          <w:rFonts w:cs="Arial-BoldMT"/>
-          <w:b/>
-          <w:bCs/>
-          <w:sz w:val="24"/>
-          <w:szCs w:val="24"/>
-        </w:rPr>
-        <w:t>Wedo</w:t>
-      </w:r>
-      <w:proofErr w:type="spellEnd"/>
-    </w:p>
-    <w:p>
-      <w:pPr>
-        <w:spacing w:after="0"/>
-        <w:rPr>
-          <w:rFonts w:cs="Arial-BoldMT"/>
-          <w:b/>
-          <w:bCs/>
-          <w:sz w:val="24"/>
-          <w:szCs w:val="24"/>
-        </w:rPr>
-      </w:pPr>
       <w:r>
         <w:rPr>
           <w:noProof/>
         </w:rPr>
+        <w:lastRenderedPageBreak/>
         <w:drawing>
-          <wp:inline distT="0" distB="0" distL="0" distR="0" wp14:anchorId="29DF8171" wp14:editId="7C655FCC">
-            <wp:extent cx="5943600" cy="3642360"/>
+          <wp:inline distT="0" distB="0" distL="0" distR="0" wp14:anchorId="5969FCAB" wp14:editId="774EC6F8">
+            <wp:extent cx="5943600" cy="3510915"/>
             <wp:effectExtent l="0" t="0" r="0" b="0"/>
-            <wp:docPr id="3" name="Picture 3"/>
+            <wp:docPr id="4" name="Picture 4"/>
             <wp:cNvGraphicFramePr>
               <a:graphicFrameLocks xmlns:a="http://schemas.openxmlformats.org/drawingml/2006/main" noChangeAspect="1"/>
             </wp:cNvGraphicFramePr>
@@ -2974,6 +2908,136 @@
                   <pic:spPr>
                     <a:xfrm>
                       <a:off x="0" y="0"/>
+                      <a:ext cx="5943600" cy="3510915"/>
+                    </a:xfrm>
+                    <a:prstGeom prst="rect">
+                      <a:avLst/>
+                    </a:prstGeom>
+                  </pic:spPr>
+                </pic:pic>
+              </a:graphicData>
+            </a:graphic>
+          </wp:inline>
+        </w:drawing>
+      </w:r>
+    </w:p>
+    <w:p>
+      <w:pPr>
+        <w:spacing w:after="0"/>
+        <w:rPr>
+          <w:rFonts w:cs="Arial-BoldMT"/>
+          <w:b/>
+          <w:bCs/>
+          <w:sz w:val="24"/>
+          <w:szCs w:val="24"/>
+        </w:rPr>
+      </w:pPr>
+      <w:r>
+        <w:rPr>
+          <w:rFonts w:cs="Arial-BoldMT"/>
+          <w:b/>
+          <w:bCs/>
+          <w:sz w:val="24"/>
+          <w:szCs w:val="24"/>
+        </w:rPr>
+        <w:t>Check out a member’ items</w:t>
+      </w:r>
+    </w:p>
+    <w:p>
+      <w:pPr>
+        <w:spacing w:after="0"/>
+        <w:rPr>
+          <w:rFonts w:cs="Arial-BoldMT"/>
+          <w:b/>
+          <w:bCs/>
+          <w:sz w:val="24"/>
+          <w:szCs w:val="24"/>
+        </w:rPr>
+      </w:pPr>
+    </w:p>
+    <w:p>
+      <w:pPr>
+        <w:spacing w:after="0"/>
+        <w:rPr>
+          <w:rFonts w:cs="Arial-BoldMT"/>
+          <w:b/>
+          <w:bCs/>
+          <w:sz w:val="24"/>
+          <w:szCs w:val="24"/>
+        </w:rPr>
+      </w:pPr>
+      <w:r>
+        <w:rPr>
+          <w:rFonts w:cs="Arial-BoldMT"/>
+          <w:b/>
+          <w:bCs/>
+          <w:sz w:val="24"/>
+          <w:szCs w:val="24"/>
+        </w:rPr>
+        <w:t>Process shipment</w:t>
+      </w:r>
+      <w:r>
+        <w:rPr>
+          <w:rFonts w:cs="Arial-BoldMT"/>
+          <w:b/>
+          <w:bCs/>
+          <w:sz w:val="24"/>
+          <w:szCs w:val="24"/>
+        </w:rPr>
+        <w:t xml:space="preserve"> – Prepared by Marc </w:t>
+      </w:r>
+      <w:proofErr w:type="spellStart"/>
+      <w:r>
+        <w:rPr>
+          <w:rFonts w:cs="Arial-BoldMT"/>
+          <w:b/>
+          <w:bCs/>
+          <w:sz w:val="24"/>
+          <w:szCs w:val="24"/>
+        </w:rPr>
+        <w:t>Wedo</w:t>
+      </w:r>
+      <w:proofErr w:type="spellEnd"/>
+    </w:p>
+    <w:p>
+      <w:pPr>
+        <w:spacing w:after="0"/>
+        <w:rPr>
+          <w:rFonts w:cs="Arial-BoldMT"/>
+          <w:b/>
+          <w:bCs/>
+          <w:sz w:val="24"/>
+          <w:szCs w:val="24"/>
+        </w:rPr>
+      </w:pPr>
+      <w:r>
+        <w:rPr>
+          <w:noProof/>
+        </w:rPr>
+        <w:drawing>
+          <wp:inline distT="0" distB="0" distL="0" distR="0" wp14:anchorId="29DF8171" wp14:editId="7C655FCC">
+            <wp:extent cx="5943600" cy="3642360"/>
+            <wp:effectExtent l="0" t="0" r="0" b="0"/>
+            <wp:docPr id="3" name="Picture 3"/>
+            <wp:cNvGraphicFramePr>
+              <a:graphicFrameLocks xmlns:a="http://schemas.openxmlformats.org/drawingml/2006/main" noChangeAspect="1"/>
+            </wp:cNvGraphicFramePr>
+            <a:graphic xmlns:a="http://schemas.openxmlformats.org/drawingml/2006/main">
+              <a:graphicData uri="http://schemas.openxmlformats.org/drawingml/2006/picture">
+                <pic:pic xmlns:pic="http://schemas.openxmlformats.org/drawingml/2006/picture">
+                  <pic:nvPicPr>
+                    <pic:cNvPr id="1" name=""/>
+                    <pic:cNvPicPr/>
+                  </pic:nvPicPr>
+                  <pic:blipFill>
+                    <a:blip r:embed="rId8"/>
+                    <a:stretch>
+                      <a:fillRect/>
+                    </a:stretch>
+                  </pic:blipFill>
+                  <pic:spPr>
+                    <a:xfrm>
+                      <a:off x="0" y="0"/>
                       <a:ext cx="5943600" cy="3642360"/>
                     </a:xfrm>
                     <a:prstGeom prst="rect">
@@ -3006,10 +3070,22 @@
           <w:sz w:val="24"/>
           <w:szCs w:val="24"/>
         </w:rPr>
-        <w:t xml:space="preserve">Retrieve member </w:t>
-      </w:r>
-      <w:proofErr w:type="gramStart"/>
-      <w:r>
+        <w:t>Retrieve member in</w:t>
+      </w:r>
+      <w:r>
+        <w:rPr>
+          <w:rFonts w:cs="TimesNewRomanPS-BoldMT"/>
+          <w:b/>
+          <w:bCs/>
+          <w:sz w:val="24"/>
+          <w:szCs w:val="24"/>
+        </w:rPr>
+        <w:t>fo</w:t>
+      </w:r>
+    </w:p>
+    <w:p>
+      <w:pPr>
+        <w:spacing w:after="0"/>
         <w:rPr>
           <w:rFonts w:cs="Arial-BoldMT"/>
           <w:b/>
@@ -3017,23 +3093,13 @@
           <w:sz w:val="24"/>
           <w:szCs w:val="24"/>
         </w:rPr>
-        <w:t>in</w:t>
-      </w:r>
-      <w:r>
-        <w:rPr>
-          <w:rFonts w:cs="TimesNewRomanPS-BoldMT"/>
-          <w:b/>
-          <w:bCs/>
-          <w:sz w:val="24"/>
-          <w:szCs w:val="24"/>
-        </w:rPr>
-        <w:t>fo</w:t>
-      </w:r>
-      <w:proofErr w:type="gramEnd"/>
-    </w:p>
-    <w:p>
-      <w:pPr>
-        <w:spacing w:after="0"/>
+      </w:pPr>
+    </w:p>
+    <w:p>
+      <w:pPr>
+        <w:spacing w:after="0"/>
+      </w:pPr>
+      <w:r>
         <w:rPr>
           <w:rFonts w:cs="Arial-BoldMT"/>
           <w:b/>
@@ -3041,20 +3107,7 @@
           <w:sz w:val="24"/>
           <w:szCs w:val="24"/>
         </w:rPr>
-      </w:pPr>
-    </w:p>
-    <w:p>
-      <w:pPr>
-        <w:spacing w:after="0"/>
-      </w:pPr>
-      <w:r>
-        <w:rPr>
-          <w:rFonts w:cs="Arial-BoldMT"/>
-          <w:b/>
-          <w:bCs/>
-          <w:sz w:val="24"/>
-          <w:szCs w:val="24"/>
-        </w:rPr>
+        <w:lastRenderedPageBreak/>
         <w:t>Print transactions</w:t>
       </w:r>
     </w:p>
@@ -3080,7 +3133,7 @@
                     <pic:cNvPicPr/>
                   </pic:nvPicPr>
                   <pic:blipFill>
-                    <a:blip r:embed="rId8"/>
+                    <a:blip r:embed="rId9"/>
                     <a:stretch>
                       <a:fillRect/>
                     </a:stretch>
@@ -3104,6 +3157,376 @@
           </wp:inline>
         </w:drawing>
       </w:r>
+    </w:p>
+    <w:p>
+      <w:pPr>
+        <w:spacing w:after="0"/>
+      </w:pPr>
+    </w:p>
+    <w:p>
+      <w:r>
+        <w:br w:type="page"/>
+      </w:r>
+    </w:p>
+    <w:p>
+      <w:pPr>
+        <w:spacing w:after="0"/>
+        <w:rPr>
+          <w:b/>
+          <w:bCs/>
+          <w:sz w:val="24"/>
+          <w:szCs w:val="24"/>
+        </w:rPr>
+      </w:pPr>
+      <w:r>
+        <w:rPr>
+          <w:b/>
+          <w:bCs/>
+          <w:sz w:val="24"/>
+          <w:szCs w:val="24"/>
+        </w:rPr>
+        <w:lastRenderedPageBreak/>
+        <w:t>Class Diagrams</w:t>
+      </w:r>
+      <w:r>
+        <w:rPr>
+          <w:b/>
+          <w:bCs/>
+          <w:sz w:val="24"/>
+          <w:szCs w:val="24"/>
+        </w:rPr>
+        <w:t>:</w:t>
+      </w:r>
+    </w:p>
+    <w:p>
+      <w:pPr>
+        <w:spacing w:after="0"/>
+        <w:rPr>
+          <w:b/>
+          <w:bCs/>
+          <w:sz w:val="24"/>
+          <w:szCs w:val="24"/>
+        </w:rPr>
+      </w:pPr>
+      <w:proofErr w:type="spellStart"/>
+      <w:r>
+        <w:rPr>
+          <w:b/>
+          <w:bCs/>
+          <w:sz w:val="24"/>
+          <w:szCs w:val="24"/>
+        </w:rPr>
+        <w:t>UserInterface</w:t>
+      </w:r>
+      <w:proofErr w:type="spellEnd"/>
+      <w:r>
+        <w:rPr>
+          <w:b/>
+          <w:bCs/>
+          <w:sz w:val="24"/>
+          <w:szCs w:val="24"/>
+        </w:rPr>
+        <w:t xml:space="preserve"> </w:t>
+      </w:r>
+      <w:r>
+        <w:rPr>
+          <w:b/>
+          <w:bCs/>
+          <w:sz w:val="24"/>
+          <w:szCs w:val="24"/>
+        </w:rPr>
+        <w:t xml:space="preserve">– Prepared by </w:t>
+      </w:r>
+      <w:r>
+        <w:rPr>
+          <w:b/>
+          <w:bCs/>
+          <w:sz w:val="24"/>
+          <w:szCs w:val="24"/>
+        </w:rPr>
+        <w:t>Richard Fritz</w:t>
+      </w:r>
+    </w:p>
+    <w:p>
+      <w:pPr>
+        <w:spacing w:after="0"/>
+        <w:rPr>
+          <w:b/>
+          <w:bCs/>
+          <w:sz w:val="24"/>
+          <w:szCs w:val="24"/>
+        </w:rPr>
+      </w:pPr>
+      <w:r>
+        <w:rPr>
+          <w:noProof/>
+        </w:rPr>
+        <w:drawing>
+          <wp:inline distT="0" distB="0" distL="0" distR="0" wp14:anchorId="3AF9684F" wp14:editId="0D236C2E">
+            <wp:extent cx="3111483" cy="5250180"/>
+            <wp:effectExtent l="0" t="0" r="0" b="7620"/>
+            <wp:docPr id="7" name="Picture 7"/>
+            <wp:cNvGraphicFramePr>
+              <a:graphicFrameLocks xmlns:a="http://schemas.openxmlformats.org/drawingml/2006/main" noChangeAspect="1"/>
+            </wp:cNvGraphicFramePr>
+            <a:graphic xmlns:a="http://schemas.openxmlformats.org/drawingml/2006/main">
+              <a:graphicData uri="http://schemas.openxmlformats.org/drawingml/2006/picture">
+                <pic:pic xmlns:pic="http://schemas.openxmlformats.org/drawingml/2006/picture">
+                  <pic:nvPicPr>
+                    <pic:cNvPr id="1" name=""/>
+                    <pic:cNvPicPr/>
+                  </pic:nvPicPr>
+                  <pic:blipFill>
+                    <a:blip r:embed="rId10"/>
+                    <a:stretch>
+                      <a:fillRect/>
+                    </a:stretch>
+                  </pic:blipFill>
+                  <pic:spPr>
+                    <a:xfrm>
+                      <a:off x="0" y="0"/>
+                      <a:ext cx="3152105" cy="5318724"/>
+                    </a:xfrm>
+                    <a:prstGeom prst="rect">
+                      <a:avLst/>
+                    </a:prstGeom>
+                  </pic:spPr>
+                </pic:pic>
+              </a:graphicData>
+            </a:graphic>
+          </wp:inline>
+        </w:drawing>
+      </w:r>
+    </w:p>
+    <w:p>
+      <w:pPr>
+        <w:spacing w:after="0"/>
+        <w:rPr>
+          <w:b/>
+          <w:bCs/>
+          <w:sz w:val="24"/>
+          <w:szCs w:val="24"/>
+        </w:rPr>
+      </w:pPr>
+      <w:r>
+        <w:rPr>
+          <w:b/>
+          <w:bCs/>
+          <w:sz w:val="24"/>
+          <w:szCs w:val="24"/>
+        </w:rPr>
+        <w:br/>
+      </w:r>
+    </w:p>
+    <w:p>
+      <w:pPr>
+        <w:rPr>
+          <w:b/>
+          <w:bCs/>
+          <w:sz w:val="24"/>
+          <w:szCs w:val="24"/>
+        </w:rPr>
+      </w:pPr>
+      <w:r>
+        <w:rPr>
+          <w:b/>
+          <w:bCs/>
+          <w:sz w:val="24"/>
+          <w:szCs w:val="24"/>
+        </w:rPr>
+        <w:br w:type="page"/>
+      </w:r>
+    </w:p>
+    <w:p>
+      <w:pPr>
+        <w:spacing w:after="0"/>
+        <w:rPr>
+          <w:b/>
+          <w:bCs/>
+          <w:sz w:val="24"/>
+          <w:szCs w:val="24"/>
+        </w:rPr>
+      </w:pPr>
+      <w:r>
+        <w:rPr>
+          <w:b/>
+          <w:bCs/>
+          <w:sz w:val="24"/>
+          <w:szCs w:val="24"/>
+        </w:rPr>
+        <w:lastRenderedPageBreak/>
+        <w:t>Member</w:t>
+      </w:r>
+      <w:r>
+        <w:rPr>
+          <w:b/>
+          <w:bCs/>
+          <w:sz w:val="24"/>
+          <w:szCs w:val="24"/>
+        </w:rPr>
+        <w:t xml:space="preserve"> </w:t>
+      </w:r>
+      <w:r>
+        <w:rPr>
+          <w:b/>
+          <w:bCs/>
+          <w:sz w:val="24"/>
+          <w:szCs w:val="24"/>
+        </w:rPr>
+        <w:t>– Prepared by Richard Fritz</w:t>
+      </w:r>
+    </w:p>
+    <w:p>
+      <w:pPr>
+        <w:spacing w:after="0"/>
+        <w:rPr>
+          <w:b/>
+          <w:bCs/>
+          <w:sz w:val="24"/>
+          <w:szCs w:val="24"/>
+        </w:rPr>
+      </w:pPr>
+      <w:r>
+        <w:rPr>
+          <w:noProof/>
+        </w:rPr>
+        <w:drawing>
+          <wp:inline distT="0" distB="0" distL="0" distR="0" wp14:anchorId="22F9CD25" wp14:editId="643FD344">
+            <wp:extent cx="4076700" cy="2944669"/>
+            <wp:effectExtent l="0" t="0" r="0" b="8255"/>
+            <wp:docPr id="9" name="Picture 9"/>
+            <wp:cNvGraphicFramePr>
+              <a:graphicFrameLocks xmlns:a="http://schemas.openxmlformats.org/drawingml/2006/main" noChangeAspect="1"/>
+            </wp:cNvGraphicFramePr>
+            <a:graphic xmlns:a="http://schemas.openxmlformats.org/drawingml/2006/main">
+              <a:graphicData uri="http://schemas.openxmlformats.org/drawingml/2006/picture">
+                <pic:pic xmlns:pic="http://schemas.openxmlformats.org/drawingml/2006/picture">
+                  <pic:nvPicPr>
+                    <pic:cNvPr id="1" name=""/>
+                    <pic:cNvPicPr/>
+                  </pic:nvPicPr>
+                  <pic:blipFill>
+                    <a:blip r:embed="rId11"/>
+                    <a:stretch>
+                      <a:fillRect/>
+                    </a:stretch>
+                  </pic:blipFill>
+                  <pic:spPr>
+                    <a:xfrm>
+                      <a:off x="0" y="0"/>
+                      <a:ext cx="4125447" cy="2979880"/>
+                    </a:xfrm>
+                    <a:prstGeom prst="rect">
+                      <a:avLst/>
+                    </a:prstGeom>
+                  </pic:spPr>
+                </pic:pic>
+              </a:graphicData>
+            </a:graphic>
+          </wp:inline>
+        </w:drawing>
+      </w:r>
+    </w:p>
+    <w:p>
+      <w:pPr>
+        <w:spacing w:after="0"/>
+        <w:rPr>
+          <w:b/>
+          <w:bCs/>
+          <w:sz w:val="24"/>
+          <w:szCs w:val="24"/>
+        </w:rPr>
+      </w:pPr>
+      <w:proofErr w:type="spellStart"/>
+      <w:r>
+        <w:rPr>
+          <w:b/>
+          <w:bCs/>
+          <w:sz w:val="24"/>
+          <w:szCs w:val="24"/>
+        </w:rPr>
+        <w:t>MemberList</w:t>
+      </w:r>
+      <w:proofErr w:type="spellEnd"/>
+      <w:r>
+        <w:rPr>
+          <w:b/>
+          <w:bCs/>
+          <w:sz w:val="24"/>
+          <w:szCs w:val="24"/>
+        </w:rPr>
+        <w:t xml:space="preserve"> </w:t>
+      </w:r>
+      <w:r>
+        <w:rPr>
+          <w:b/>
+          <w:bCs/>
+          <w:sz w:val="24"/>
+          <w:szCs w:val="24"/>
+        </w:rPr>
+        <w:t>– Prepared by Richard Fritz</w:t>
+      </w:r>
+    </w:p>
+    <w:p>
+      <w:pPr>
+        <w:spacing w:after="0"/>
+        <w:rPr>
+          <w:b/>
+          <w:bCs/>
+          <w:sz w:val="24"/>
+          <w:szCs w:val="24"/>
+        </w:rPr>
+      </w:pPr>
+      <w:r>
+        <w:rPr>
+          <w:noProof/>
+        </w:rPr>
+        <w:drawing>
+          <wp:inline distT="0" distB="0" distL="0" distR="0" wp14:anchorId="7F98B4D6" wp14:editId="205E6D7B">
+            <wp:extent cx="3017520" cy="1719116"/>
+            <wp:effectExtent l="0" t="0" r="0" b="0"/>
+            <wp:docPr id="8" name="Picture 8"/>
+            <wp:cNvGraphicFramePr>
+              <a:graphicFrameLocks xmlns:a="http://schemas.openxmlformats.org/drawingml/2006/main" noChangeAspect="1"/>
+            </wp:cNvGraphicFramePr>
+            <a:graphic xmlns:a="http://schemas.openxmlformats.org/drawingml/2006/main">
+              <a:graphicData uri="http://schemas.openxmlformats.org/drawingml/2006/picture">
+                <pic:pic xmlns:pic="http://schemas.openxmlformats.org/drawingml/2006/picture">
+                  <pic:nvPicPr>
+                    <pic:cNvPr id="1" name=""/>
+                    <pic:cNvPicPr/>
+                  </pic:nvPicPr>
+                  <pic:blipFill>
+                    <a:blip r:embed="rId12"/>
+                    <a:stretch>
+                      <a:fillRect/>
+                    </a:stretch>
+                  </pic:blipFill>
+                  <pic:spPr>
+                    <a:xfrm>
+                      <a:off x="0" y="0"/>
+                      <a:ext cx="3056236" cy="1741173"/>
+                    </a:xfrm>
+                    <a:prstGeom prst="rect">
+                      <a:avLst/>
+                    </a:prstGeom>
+                  </pic:spPr>
+                </pic:pic>
+              </a:graphicData>
+            </a:graphic>
+          </wp:inline>
+        </w:drawing>
+      </w:r>
+    </w:p>
+    <w:p>
+      <w:pPr>
+        <w:spacing w:after="0"/>
+      </w:pPr>
+    </w:p>
+    <w:p>
+      <w:pPr>
+        <w:spacing w:after="0"/>
+      </w:pPr>
     </w:p>
     <w:sectPr>
       <w:pgSz w:w="12240" w:h="15840"/>

</xml_diff>

<commit_message>
Added Product and Inventory Class Diagrams
</commit_message>
<xml_diff>
--- a/DesignDocument/Grocery Store Design Document.docx
+++ b/DesignDocument/Grocery Store Design Document.docx
@@ -12,7 +12,6 @@
           <w:szCs w:val="20"/>
         </w:rPr>
       </w:pPr>
-      <w:proofErr w:type="spellStart"/>
       <w:r>
         <w:rPr>
           <w:rFonts w:cstheme="minorHAnsi"/>
@@ -20,19 +19,19 @@
           <w:sz w:val="20"/>
           <w:szCs w:val="20"/>
         </w:rPr>
-        <w:t>Nalongsone</w:t>
+        <w:t>Nalongsone Danddank</w:t>
       </w:r>
-      <w:proofErr w:type="spellEnd"/>
-      <w:r>
+    </w:p>
+    <w:p>
+      <w:pPr>
+        <w:spacing w:after="0"/>
         <w:rPr>
           <w:rFonts w:cstheme="minorHAnsi"/>
           <w:color w:val="000000"/>
           <w:sz w:val="20"/>
           <w:szCs w:val="20"/>
         </w:rPr>
-        <w:t xml:space="preserve"> </w:t>
-      </w:r>
-      <w:proofErr w:type="spellStart"/>
+      </w:pPr>
       <w:r>
         <w:rPr>
           <w:rFonts w:cstheme="minorHAnsi"/>
@@ -40,9 +39,8 @@
           <w:sz w:val="20"/>
           <w:szCs w:val="20"/>
         </w:rPr>
-        <w:t>Danddank</w:t>
+        <w:t>Rich Fritz</w:t>
       </w:r>
-      <w:proofErr w:type="spellEnd"/>
     </w:p>
     <w:p>
       <w:pPr>
@@ -61,7 +59,7 @@
           <w:sz w:val="20"/>
           <w:szCs w:val="20"/>
         </w:rPr>
-        <w:t>Rich Fritz</w:t>
+        <w:t>Ryan Kinsella</w:t>
       </w:r>
     </w:p>
     <w:p>
@@ -81,7 +79,7 @@
           <w:sz w:val="20"/>
           <w:szCs w:val="20"/>
         </w:rPr>
-        <w:t>Ryan Kinsella</w:t>
+        <w:t>Gilbert Ponsness</w:t>
       </w:r>
     </w:p>
     <w:p>
@@ -101,40 +99,39 @@
           <w:sz w:val="20"/>
           <w:szCs w:val="20"/>
         </w:rPr>
-        <w:t xml:space="preserve">Gilbert </w:t>
+        <w:t>Marc Wedo</w:t>
       </w:r>
-      <w:proofErr w:type="spellStart"/>
-      <w:r>
+    </w:p>
+    <w:p>
+      <w:pPr>
+        <w:spacing w:after="0"/>
         <w:rPr>
           <w:rFonts w:cstheme="minorHAnsi"/>
           <w:color w:val="000000"/>
           <w:sz w:val="20"/>
           <w:szCs w:val="20"/>
         </w:rPr>
-        <w:t>Ponsness</w:t>
-      </w:r>
-      <w:proofErr w:type="spellEnd"/>
-    </w:p>
-    <w:p>
-      <w:pPr>
-        <w:spacing w:after="0"/>
+      </w:pPr>
+      <w:r>
         <w:rPr>
           <w:rFonts w:cstheme="minorHAnsi"/>
           <w:color w:val="000000"/>
           <w:sz w:val="20"/>
           <w:szCs w:val="20"/>
         </w:rPr>
-      </w:pPr>
-      <w:r>
+        <w:t>ICS372-02</w:t>
+      </w:r>
+    </w:p>
+    <w:p>
+      <w:pPr>
+        <w:spacing w:after="0"/>
         <w:rPr>
           <w:rFonts w:cstheme="minorHAnsi"/>
           <w:color w:val="000000"/>
           <w:sz w:val="20"/>
           <w:szCs w:val="20"/>
         </w:rPr>
-        <w:t xml:space="preserve">Marc </w:t>
-      </w:r>
-      <w:proofErr w:type="spellStart"/>
+      </w:pPr>
       <w:r>
         <w:rPr>
           <w:rFonts w:cstheme="minorHAnsi"/>
@@ -142,9 +139,8 @@
           <w:sz w:val="20"/>
           <w:szCs w:val="20"/>
         </w:rPr>
-        <w:t>Wedo</w:t>
+        <w:t>21-MAR-2021</w:t>
       </w:r>
-      <w:proofErr w:type="spellEnd"/>
     </w:p>
     <w:p>
       <w:pPr>
@@ -156,77 +152,37 @@
           <w:szCs w:val="20"/>
         </w:rPr>
       </w:pPr>
-      <w:r>
+    </w:p>
+    <w:p>
+      <w:pPr>
+        <w:spacing w:after="0"/>
+        <w:jc w:val="center"/>
         <w:rPr>
           <w:rFonts w:cstheme="minorHAnsi"/>
           <w:color w:val="000000"/>
           <w:sz w:val="20"/>
           <w:szCs w:val="20"/>
         </w:rPr>
-        <w:t>ICS372-02</w:t>
-      </w:r>
-    </w:p>
-    <w:p>
-      <w:pPr>
-        <w:spacing w:after="0"/>
+      </w:pPr>
+      <w:r>
         <w:rPr>
           <w:rFonts w:cstheme="minorHAnsi"/>
           <w:color w:val="000000"/>
           <w:sz w:val="20"/>
           <w:szCs w:val="20"/>
         </w:rPr>
-      </w:pPr>
-      <w:r>
+        <w:t>Grocery Store Design Document</w:t>
+      </w:r>
+    </w:p>
+    <w:p>
+      <w:pPr>
+        <w:spacing w:after="0"/>
         <w:rPr>
           <w:rFonts w:cstheme="minorHAnsi"/>
           <w:color w:val="000000"/>
           <w:sz w:val="20"/>
           <w:szCs w:val="20"/>
         </w:rPr>
-        <w:t>21-MAR-2021</w:t>
-      </w:r>
-    </w:p>
-    <w:p>
-      <w:pPr>
-        <w:spacing w:after="0"/>
-        <w:rPr>
-          <w:rFonts w:cstheme="minorHAnsi"/>
-          <w:color w:val="000000"/>
-          <w:sz w:val="20"/>
-          <w:szCs w:val="20"/>
-        </w:rPr>
-      </w:pPr>
-    </w:p>
-    <w:p>
-      <w:pPr>
-        <w:spacing w:after="0"/>
-        <w:jc w:val="center"/>
-        <w:rPr>
-          <w:rFonts w:cstheme="minorHAnsi"/>
-          <w:color w:val="000000"/>
-          <w:sz w:val="20"/>
-          <w:szCs w:val="20"/>
-        </w:rPr>
-      </w:pPr>
-      <w:r>
-        <w:rPr>
-          <w:rFonts w:cstheme="minorHAnsi"/>
-          <w:color w:val="000000"/>
-          <w:sz w:val="20"/>
-          <w:szCs w:val="20"/>
-        </w:rPr>
-        <w:t>Grocery Store Design Document</w:t>
-      </w:r>
-    </w:p>
-    <w:p>
-      <w:pPr>
-        <w:spacing w:after="0"/>
-        <w:rPr>
-          <w:rFonts w:cstheme="minorHAnsi"/>
-          <w:color w:val="000000"/>
-          <w:sz w:val="20"/>
-          <w:szCs w:val="20"/>
-        </w:rPr>
       </w:pPr>
     </w:p>
     <w:p>
@@ -274,21 +230,31 @@
           <w:sz w:val="24"/>
           <w:szCs w:val="24"/>
         </w:rPr>
-        <w:t xml:space="preserve">Remove a </w:t>
+        <w:t>Remove a Member</w:t>
       </w:r>
-      <w:proofErr w:type="gramStart"/>
-      <w:r>
-        <w:rPr>
-          <w:rFonts w:cstheme="minorHAnsi"/>
-          <w:b/>
-          <w:bCs/>
-          <w:color w:val="000000"/>
-          <w:sz w:val="24"/>
-          <w:szCs w:val="24"/>
-        </w:rPr>
-        <w:t>Member</w:t>
-      </w:r>
-      <w:proofErr w:type="gramEnd"/>
+      <w:del w:id="0" w:author="Marc W" w:date="2021-04-01T14:12:00Z">
+        <w:r>
+          <w:rPr>
+            <w:rFonts w:cstheme="minorHAnsi"/>
+            <w:b/>
+            <w:bCs/>
+            <w:color w:val="000000"/>
+            <w:sz w:val="24"/>
+            <w:szCs w:val="24"/>
+          </w:rPr>
+          <w:delText xml:space="preserve"> </w:delText>
+        </w:r>
+        <w:r>
+          <w:rPr>
+            <w:rFonts w:cs="Arial-BoldMT"/>
+            <w:b/>
+            <w:bCs/>
+            <w:sz w:val="24"/>
+            <w:szCs w:val="24"/>
+          </w:rPr>
+          <w:delText>– prepared by Richard Fritz</w:delText>
+        </w:r>
+      </w:del>
     </w:p>
     <w:tbl>
       <w:tblPr>
@@ -527,19 +493,29 @@
           <w:sz w:val="24"/>
           <w:szCs w:val="24"/>
         </w:rPr>
-        <w:t xml:space="preserve">Add a </w:t>
+        <w:t>Add a product</w:t>
       </w:r>
-      <w:proofErr w:type="gramStart"/>
-      <w:r>
-        <w:rPr>
-          <w:b/>
-          <w:bCs/>
-          <w:sz w:val="24"/>
-          <w:szCs w:val="24"/>
-        </w:rPr>
-        <w:t>product</w:t>
-      </w:r>
-      <w:proofErr w:type="gramEnd"/>
+      <w:del w:id="1" w:author="Marc W" w:date="2021-04-01T14:12:00Z">
+        <w:r>
+          <w:rPr>
+            <w:b/>
+            <w:bCs/>
+            <w:sz w:val="24"/>
+            <w:szCs w:val="24"/>
+          </w:rPr>
+          <w:delText xml:space="preserve"> </w:delText>
+        </w:r>
+        <w:r>
+          <w:rPr>
+            <w:rFonts w:cs="Arial-BoldMT"/>
+            <w:b/>
+            <w:bCs/>
+            <w:sz w:val="24"/>
+            <w:szCs w:val="24"/>
+          </w:rPr>
+          <w:delText>– prepared by Richard Fritz</w:delText>
+        </w:r>
+      </w:del>
     </w:p>
     <w:tbl>
       <w:tblPr>
@@ -816,19 +792,9 @@
           <w:sz w:val="24"/>
           <w:szCs w:val="24"/>
         </w:rPr>
-        <w:t xml:space="preserve">Check out </w:t>
+        <w:lastRenderedPageBreak/>
+        <w:t>Check out Items</w:t>
       </w:r>
-      <w:proofErr w:type="gramStart"/>
-      <w:r>
-        <w:rPr>
-          <w:b/>
-          <w:bCs/>
-          <w:sz w:val="24"/>
-          <w:szCs w:val="24"/>
-        </w:rPr>
-        <w:t>Items</w:t>
-      </w:r>
-      <w:proofErr w:type="gramEnd"/>
     </w:p>
     <w:tbl>
       <w:tblPr>
@@ -925,15 +891,7 @@
               <w:pStyle w:val="TableContents"/>
             </w:pPr>
             <w:r>
-              <w:t xml:space="preserve">2. The cashier issues a request to check out </w:t>
-            </w:r>
-            <w:proofErr w:type="gramStart"/>
-            <w:r>
-              <w:t>items, and</w:t>
-            </w:r>
-            <w:proofErr w:type="gramEnd"/>
-            <w:r>
-              <w:t xml:space="preserve"> asks member for identification.</w:t>
+              <w:t>2. The cashier issues a request to check out items, and asks member for identification.</w:t>
             </w:r>
           </w:p>
         </w:tc>
@@ -1027,15 +985,7 @@
               <w:pStyle w:val="TableContents"/>
             </w:pPr>
             <w:r>
-              <w:t xml:space="preserve">5. The system checks the member list for the member </w:t>
-            </w:r>
-            <w:proofErr w:type="spellStart"/>
-            <w:r>
-              <w:t>id</w:t>
-            </w:r>
-            <w:proofErr w:type="spellEnd"/>
-            <w:r>
-              <w:t>, and starts a record of transaction if member is found.</w:t>
+              <w:t>5. The system checks the member list for the member id, and starts a record of transaction if member is found.</w:t>
             </w:r>
           </w:p>
         </w:tc>
@@ -1175,15 +1125,7 @@
               <w:pStyle w:val="TableContents"/>
             </w:pPr>
             <w:r>
-              <w:t xml:space="preserve">10. The system confirms product is </w:t>
-            </w:r>
-            <w:proofErr w:type="gramStart"/>
-            <w:r>
-              <w:t>scanned, and</w:t>
-            </w:r>
-            <w:proofErr w:type="gramEnd"/>
-            <w:r>
-              <w:t xml:space="preserve"> asks if there are more items to be purchased.</w:t>
+              <w:t>10. The system confirms product is scanned, and asks if there are more items to be purchased.</w:t>
             </w:r>
           </w:p>
         </w:tc>
@@ -1239,15 +1181,7 @@
               <w:pStyle w:val="TableContents"/>
             </w:pPr>
             <w:r>
-              <w:t xml:space="preserve">12. If the cashier enters yes, the system returns to Step 6. Otherwise, the system displays every line item (name, price, amount, and total) along with grand total, and asks the cashier if payment is </w:t>
-            </w:r>
-            <w:proofErr w:type="spellStart"/>
-            <w:r>
-              <w:t>recieved</w:t>
-            </w:r>
-            <w:proofErr w:type="spellEnd"/>
-            <w:r>
-              <w:t>.</w:t>
+              <w:t>12. If the cashier enters yes, the system returns to Step 6. Otherwise, the system displays every line item (name, price, amount, and total) along with grand total, and asks the cashier if payment is recieved.</w:t>
             </w:r>
           </w:p>
         </w:tc>
@@ -1313,15 +1247,7 @@
               <w:t>helper case</w:t>
             </w:r>
             <w:r>
-              <w:t xml:space="preserve">. Otherwise, the transaction is </w:t>
-            </w:r>
-            <w:proofErr w:type="gramStart"/>
-            <w:r>
-              <w:t>dropped</w:t>
-            </w:r>
-            <w:proofErr w:type="gramEnd"/>
-            <w:r>
-              <w:t xml:space="preserve"> and the system exits.</w:t>
+              <w:t>. Otherwise, the transaction is dropped and the system exits.</w:t>
             </w:r>
           </w:p>
         </w:tc>
@@ -1339,15 +1265,7 @@
               <w:pStyle w:val="TableContents"/>
             </w:pPr>
             <w:r>
-              <w:t xml:space="preserve">15. The cashier closes the main </w:t>
-            </w:r>
-            <w:proofErr w:type="gramStart"/>
-            <w:r>
-              <w:t>terminal, or</w:t>
-            </w:r>
-            <w:proofErr w:type="gramEnd"/>
-            <w:r>
-              <w:t xml:space="preserve"> issues another check-out request.</w:t>
+              <w:t>15. The cashier closes the main terminal, or issues another check-out request.</w:t>
             </w:r>
           </w:p>
         </w:tc>
@@ -1640,19 +1558,8 @@
           <w:sz w:val="24"/>
           <w:szCs w:val="24"/>
         </w:rPr>
-        <w:t xml:space="preserve">Use case: Process Shipment – Prepared by Marc </w:t>
+        <w:t>Use case: Process Shipment – Prepared by Marc Wedo</w:t>
       </w:r>
-      <w:proofErr w:type="spellStart"/>
-      <w:r>
-        <w:rPr>
-          <w:b/>
-          <w:bCs/>
-          <w:sz w:val="24"/>
-          <w:szCs w:val="24"/>
-        </w:rPr>
-        <w:t>Wedo</w:t>
-      </w:r>
-      <w:proofErr w:type="spellEnd"/>
     </w:p>
     <w:tbl>
       <w:tblPr>
@@ -1701,21 +1608,7 @@
               <w:rPr>
                 <w:rFonts w:eastAsia="Calibri"/>
               </w:rPr>
-              <w:t xml:space="preserve">Responses </w:t>
-            </w:r>
-            <w:proofErr w:type="gramStart"/>
-            <w:r>
-              <w:rPr>
-                <w:rFonts w:eastAsia="Calibri"/>
-              </w:rPr>
-              <w:t>From</w:t>
-            </w:r>
-            <w:proofErr w:type="gramEnd"/>
-            <w:r>
-              <w:rPr>
-                <w:rFonts w:eastAsia="Calibri"/>
-              </w:rPr>
-              <w:t xml:space="preserve"> the System</w:t>
+              <w:t>Responses From the System</w:t>
             </w:r>
           </w:p>
         </w:tc>
@@ -2782,20 +2675,8 @@
           <w:sz w:val="24"/>
           <w:szCs w:val="24"/>
         </w:rPr>
-        <w:t xml:space="preserve">Remove a member – prepared by Richard </w:t>
+        <w:t>Remove a member – prepared by Richard Fritz</w:t>
       </w:r>
-      <w:proofErr w:type="gramStart"/>
-      <w:r>
-        <w:rPr>
-          <w:rFonts w:cs="Arial-BoldMT"/>
-          <w:b/>
-          <w:bCs/>
-          <w:sz w:val="24"/>
-          <w:szCs w:val="24"/>
-        </w:rPr>
-        <w:t>Fritz</w:t>
-      </w:r>
-      <w:proofErr w:type="gramEnd"/>
     </w:p>
     <w:p>
       <w:pPr>
@@ -2892,20 +2773,8 @@
           <w:sz w:val="24"/>
           <w:szCs w:val="24"/>
         </w:rPr>
-        <w:t xml:space="preserve">ct – prepared by Richard </w:t>
+        <w:t>ct – prepared by Richard Fritz</w:t>
       </w:r>
-      <w:proofErr w:type="gramStart"/>
-      <w:r>
-        <w:rPr>
-          <w:rFonts w:cs="TimesNewRomanPS-BoldMT"/>
-          <w:b/>
-          <w:bCs/>
-          <w:sz w:val="24"/>
-          <w:szCs w:val="24"/>
-        </w:rPr>
-        <w:t>Fritz</w:t>
-      </w:r>
-      <w:proofErr w:type="gramEnd"/>
     </w:p>
     <w:p>
       <w:pPr>
@@ -2980,9 +2849,32 @@
           <w:sz w:val="24"/>
           <w:szCs w:val="24"/>
         </w:rPr>
-        <w:t xml:space="preserve">Check out a member’ </w:t>
+        <w:t>Check out a member’ items</w:t>
       </w:r>
-      <w:proofErr w:type="gramStart"/>
+    </w:p>
+    <w:p>
+      <w:pPr>
+        <w:spacing w:after="0"/>
+        <w:rPr>
+          <w:rFonts w:cs="Arial-BoldMT"/>
+          <w:b/>
+          <w:bCs/>
+          <w:sz w:val="24"/>
+          <w:szCs w:val="24"/>
+        </w:rPr>
+      </w:pPr>
+    </w:p>
+    <w:p>
+      <w:pPr>
+        <w:spacing w:after="0"/>
+        <w:rPr>
+          <w:rFonts w:cs="Arial-BoldMT"/>
+          <w:b/>
+          <w:bCs/>
+          <w:sz w:val="24"/>
+          <w:szCs w:val="24"/>
+        </w:rPr>
+      </w:pPr>
       <w:r>
         <w:rPr>
           <w:rFonts w:cs="Arial-BoldMT"/>
@@ -2991,55 +2883,8 @@
           <w:sz w:val="24"/>
           <w:szCs w:val="24"/>
         </w:rPr>
-        <w:t>items</w:t>
+        <w:t>Process shipment – Prepared by Marc Wedo</w:t>
       </w:r>
-      <w:proofErr w:type="gramEnd"/>
-    </w:p>
-    <w:p>
-      <w:pPr>
-        <w:spacing w:after="0"/>
-        <w:rPr>
-          <w:rFonts w:cs="Arial-BoldMT"/>
-          <w:b/>
-          <w:bCs/>
-          <w:sz w:val="24"/>
-          <w:szCs w:val="24"/>
-        </w:rPr>
-      </w:pPr>
-    </w:p>
-    <w:p>
-      <w:pPr>
-        <w:spacing w:after="0"/>
-        <w:rPr>
-          <w:rFonts w:cs="Arial-BoldMT"/>
-          <w:b/>
-          <w:bCs/>
-          <w:sz w:val="24"/>
-          <w:szCs w:val="24"/>
-        </w:rPr>
-      </w:pPr>
-      <w:r>
-        <w:rPr>
-          <w:rFonts w:cs="Arial-BoldMT"/>
-          <w:b/>
-          <w:bCs/>
-          <w:sz w:val="24"/>
-          <w:szCs w:val="24"/>
-        </w:rPr>
-        <w:t xml:space="preserve">Process shipment – Prepared by Marc </w:t>
-      </w:r>
-      <w:proofErr w:type="spellStart"/>
-      <w:r>
-        <w:rPr>
-          <w:rFonts w:cs="Arial-BoldMT"/>
-          <w:b/>
-          <w:bCs/>
-          <w:sz w:val="24"/>
-          <w:szCs w:val="24"/>
-        </w:rPr>
-        <w:t>Wedo</w:t>
-      </w:r>
-      <w:proofErr w:type="spellEnd"/>
     </w:p>
     <w:p>
       <w:pPr>
@@ -3114,18 +2959,7 @@
           <w:sz w:val="24"/>
           <w:szCs w:val="24"/>
         </w:rPr>
-        <w:t xml:space="preserve">Retrieve member </w:t>
-      </w:r>
-      <w:proofErr w:type="gramStart"/>
-      <w:r>
-        <w:rPr>
-          <w:rFonts w:cs="Arial-BoldMT"/>
-          <w:b/>
-          <w:bCs/>
-          <w:sz w:val="24"/>
-          <w:szCs w:val="24"/>
-        </w:rPr>
-        <w:t>in</w:t>
+        <w:t>Retrieve member in</w:t>
       </w:r>
       <w:r>
         <w:rPr>
@@ -3137,7 +2971,6 @@
         </w:rPr>
         <w:t>fo</w:t>
       </w:r>
-      <w:proofErr w:type="gramEnd"/>
     </w:p>
     <w:p>
       <w:pPr>
@@ -3163,20 +2996,8 @@
           <w:sz w:val="24"/>
           <w:szCs w:val="24"/>
         </w:rPr>
-        <w:t xml:space="preserve">Print </w:t>
+        <w:t>Print transactions</w:t>
       </w:r>
-      <w:proofErr w:type="gramStart"/>
-      <w:r>
-        <w:rPr>
-          <w:rFonts w:cs="Arial-BoldMT"/>
-          <w:b/>
-          <w:bCs/>
-          <w:sz w:val="24"/>
-          <w:szCs w:val="24"/>
-        </w:rPr>
-        <w:t>transactions</w:t>
-      </w:r>
-      <w:proofErr w:type="gramEnd"/>
     </w:p>
     <w:p>
       <w:pPr>
@@ -3265,7 +3086,6 @@
           <w:szCs w:val="24"/>
         </w:rPr>
       </w:pPr>
-      <w:proofErr w:type="spellStart"/>
       <w:r>
         <w:rPr>
           <w:b/>
@@ -3273,9 +3093,272 @@
           <w:sz w:val="24"/>
           <w:szCs w:val="24"/>
         </w:rPr>
-        <w:t>UserInterface</w:t>
+        <w:t>UserInterface – Prepared by Richard Fritz</w:t>
       </w:r>
-      <w:proofErr w:type="spellEnd"/>
+    </w:p>
+    <w:p>
+      <w:pPr>
+        <w:spacing w:after="0"/>
+        <w:rPr>
+          <w:ins w:id="2" w:author="Marc W" w:date="2021-04-01T14:12:00Z"/>
+          <w:b/>
+          <w:bCs/>
+          <w:sz w:val="24"/>
+          <w:szCs w:val="24"/>
+        </w:rPr>
+      </w:pPr>
+      <w:ins w:id="3" w:author="Marc W" w:date="2021-04-01T14:12:00Z">
+        <w:r>
+          <w:rPr>
+            <w:noProof/>
+          </w:rPr>
+          <w:drawing>
+            <wp:inline distT="0" distB="0" distL="0" distR="0" wp14:anchorId="13C52D76" wp14:editId="0E6DB859">
+              <wp:extent cx="3111500" cy="5250180"/>
+              <wp:effectExtent l="0" t="0" r="0" b="0"/>
+              <wp:docPr id="5" name="Picture 7"/>
+              <wp:cNvGraphicFramePr>
+                <a:graphicFrameLocks xmlns:a="http://schemas.openxmlformats.org/drawingml/2006/main" noChangeAspect="1"/>
+              </wp:cNvGraphicFramePr>
+              <a:graphic xmlns:a="http://schemas.openxmlformats.org/drawingml/2006/main">
+                <a:graphicData uri="http://schemas.openxmlformats.org/drawingml/2006/picture">
+                  <pic:pic xmlns:pic="http://schemas.openxmlformats.org/drawingml/2006/picture">
+                    <pic:nvPicPr>
+                      <pic:cNvPr id="5" name="Picture 7"/>
+                      <pic:cNvPicPr>
+                        <a:picLocks noChangeAspect="1" noChangeArrowheads="1"/>
+                      </pic:cNvPicPr>
+                    </pic:nvPicPr>
+                    <pic:blipFill>
+                      <a:blip r:embed="rId10"/>
+                      <a:stretch>
+                        <a:fillRect/>
+                      </a:stretch>
+                    </pic:blipFill>
+                    <pic:spPr bwMode="auto">
+                      <a:xfrm>
+                        <a:off x="0" y="0"/>
+                        <a:ext cx="3111500" cy="5250180"/>
+                      </a:xfrm>
+                      <a:prstGeom prst="rect">
+                        <a:avLst/>
+                      </a:prstGeom>
+                    </pic:spPr>
+                  </pic:pic>
+                </a:graphicData>
+              </a:graphic>
+            </wp:inline>
+          </w:drawing>
+        </w:r>
+      </w:ins>
+    </w:p>
+    <w:p>
+      <w:pPr>
+        <w:spacing w:after="0"/>
+        <w:rPr>
+          <w:ins w:id="4" w:author="Marc W" w:date="2021-04-01T14:12:00Z"/>
+          <w:b/>
+          <w:bCs/>
+          <w:sz w:val="24"/>
+          <w:szCs w:val="24"/>
+        </w:rPr>
+      </w:pPr>
+    </w:p>
+    <w:p>
+      <w:pPr>
+        <w:spacing w:after="0"/>
+        <w:rPr>
+          <w:del w:id="5" w:author="Marc W" w:date="2021-04-01T14:12:00Z"/>
+          <w:b/>
+          <w:bCs/>
+          <w:sz w:val="24"/>
+          <w:szCs w:val="24"/>
+        </w:rPr>
+      </w:pPr>
+      <w:del w:id="6" w:author="Marc W" w:date="2021-04-01T14:12:00Z">
+        <w:r>
+          <w:rPr>
+            <w:b/>
+            <w:bCs/>
+            <w:noProof/>
+            <w:sz w:val="24"/>
+            <w:szCs w:val="24"/>
+          </w:rPr>
+          <w:drawing>
+            <wp:inline distT="0" distB="0" distL="0" distR="0" wp14:anchorId="36F0C264" wp14:editId="235A5DE1">
+              <wp:extent cx="3152775" cy="5438775"/>
+              <wp:effectExtent l="0" t="0" r="0" b="0"/>
+              <wp:docPr id="17" name="Picture 17" descr="A picture containing shape&#10;&#10;Description automatically generated"/>
+              <wp:cNvGraphicFramePr>
+                <a:graphicFrameLocks xmlns:a="http://schemas.openxmlformats.org/drawingml/2006/main" noChangeAspect="1"/>
+              </wp:cNvGraphicFramePr>
+              <a:graphic xmlns:a="http://schemas.openxmlformats.org/drawingml/2006/main">
+                <a:graphicData uri="http://schemas.openxmlformats.org/drawingml/2006/picture">
+                  <pic:pic xmlns:pic="http://schemas.openxmlformats.org/drawingml/2006/picture">
+                    <pic:nvPicPr>
+                      <pic:cNvPr id="17" name="Picture 17" descr="A picture containing shape&#10;&#10;Description automatically generated"/>
+                      <pic:cNvPicPr/>
+                    </pic:nvPicPr>
+                    <pic:blipFill>
+                      <a:blip r:embed="rId11">
+                        <a:extLst>
+                          <a:ext uri="{28A0092B-C50C-407E-A947-70E740481C1C}">
+                            <a14:useLocalDpi xmlns:a14="http://schemas.microsoft.com/office/drawing/2010/main" val="0"/>
+                          </a:ext>
+                        </a:extLst>
+                      </a:blip>
+                      <a:stretch>
+                        <a:fillRect/>
+                      </a:stretch>
+                    </pic:blipFill>
+                    <pic:spPr>
+                      <a:xfrm>
+                        <a:off x="0" y="0"/>
+                        <a:ext cx="3152775" cy="5438775"/>
+                      </a:xfrm>
+                      <a:prstGeom prst="rect">
+                        <a:avLst/>
+                      </a:prstGeom>
+                    </pic:spPr>
+                  </pic:pic>
+                </a:graphicData>
+              </a:graphic>
+            </wp:inline>
+          </w:drawing>
+        </w:r>
+      </w:del>
+    </w:p>
+    <w:p>
+      <w:pPr>
+        <w:spacing w:after="0"/>
+        <w:rPr>
+          <w:b/>
+          <w:bCs/>
+          <w:sz w:val="24"/>
+          <w:szCs w:val="24"/>
+        </w:rPr>
+      </w:pPr>
+    </w:p>
+    <w:p>
+      <w:pPr>
+        <w:spacing w:after="0"/>
+        <w:rPr>
+          <w:b/>
+          <w:bCs/>
+          <w:sz w:val="24"/>
+          <w:szCs w:val="24"/>
+        </w:rPr>
+      </w:pPr>
+    </w:p>
+    <w:p>
+      <w:pPr>
+        <w:spacing w:after="0"/>
+        <w:rPr>
+          <w:b/>
+          <w:bCs/>
+          <w:sz w:val="24"/>
+          <w:szCs w:val="24"/>
+        </w:rPr>
+      </w:pPr>
+    </w:p>
+    <w:p>
+      <w:pPr>
+        <w:spacing w:after="0"/>
+        <w:rPr>
+          <w:b/>
+          <w:bCs/>
+          <w:sz w:val="24"/>
+          <w:szCs w:val="24"/>
+        </w:rPr>
+      </w:pPr>
+    </w:p>
+    <w:p>
+      <w:pPr>
+        <w:spacing w:after="0"/>
+        <w:rPr>
+          <w:b/>
+          <w:bCs/>
+          <w:sz w:val="24"/>
+          <w:szCs w:val="24"/>
+        </w:rPr>
+      </w:pPr>
+    </w:p>
+    <w:p>
+      <w:pPr>
+        <w:spacing w:after="0"/>
+        <w:rPr>
+          <w:b/>
+          <w:bCs/>
+          <w:sz w:val="24"/>
+          <w:szCs w:val="24"/>
+        </w:rPr>
+      </w:pPr>
+    </w:p>
+    <w:p>
+      <w:pPr>
+        <w:spacing w:after="0"/>
+        <w:rPr>
+          <w:b/>
+          <w:bCs/>
+          <w:sz w:val="24"/>
+          <w:szCs w:val="24"/>
+        </w:rPr>
+      </w:pPr>
+    </w:p>
+    <w:p>
+      <w:pPr>
+        <w:spacing w:after="0"/>
+        <w:rPr>
+          <w:b/>
+          <w:bCs/>
+          <w:sz w:val="24"/>
+          <w:szCs w:val="24"/>
+        </w:rPr>
+      </w:pPr>
+    </w:p>
+    <w:p>
+      <w:pPr>
+        <w:spacing w:after="0"/>
+        <w:rPr>
+          <w:b/>
+          <w:bCs/>
+          <w:sz w:val="24"/>
+          <w:szCs w:val="24"/>
+        </w:rPr>
+      </w:pPr>
+    </w:p>
+    <w:p>
+      <w:pPr>
+        <w:spacing w:after="0"/>
+        <w:rPr>
+          <w:b/>
+          <w:bCs/>
+          <w:sz w:val="24"/>
+          <w:szCs w:val="24"/>
+        </w:rPr>
+      </w:pPr>
+    </w:p>
+    <w:p>
+      <w:pPr>
+        <w:spacing w:after="0"/>
+        <w:rPr>
+          <w:b/>
+          <w:bCs/>
+          <w:sz w:val="24"/>
+          <w:szCs w:val="24"/>
+        </w:rPr>
+      </w:pPr>
+    </w:p>
+    <w:p>
+      <w:pPr>
+        <w:spacing w:after="0"/>
+        <w:rPr>
+          <w:b/>
+          <w:bCs/>
+          <w:sz w:val="24"/>
+          <w:szCs w:val="24"/>
+        </w:rPr>
+      </w:pPr>
       <w:r>
         <w:rPr>
           <w:b/>
@@ -3283,224 +3366,8 @@
           <w:sz w:val="24"/>
           <w:szCs w:val="24"/>
         </w:rPr>
-        <w:t xml:space="preserve"> – Prepared by Richard Fritz</w:t>
+        <w:t>Store – Prepared by Marc Wedo</w:t>
       </w:r>
-    </w:p>
-    <w:p>
-      <w:pPr>
-        <w:spacing w:after="0"/>
-        <w:rPr>
-          <w:b/>
-          <w:bCs/>
-          <w:sz w:val="24"/>
-          <w:szCs w:val="24"/>
-        </w:rPr>
-      </w:pPr>
-      <w:r>
-        <w:rPr>
-          <w:noProof/>
-        </w:rPr>
-        <w:drawing>
-          <wp:inline distT="0" distB="0" distL="0" distR="0" wp14:anchorId="323DB57B" wp14:editId="04680FE5">
-            <wp:extent cx="3111500" cy="5250180"/>
-            <wp:effectExtent l="0" t="0" r="0" b="0"/>
-            <wp:docPr id="5" name="Picture 7"/>
-            <wp:cNvGraphicFramePr>
-              <a:graphicFrameLocks xmlns:a="http://schemas.openxmlformats.org/drawingml/2006/main" noChangeAspect="1"/>
-            </wp:cNvGraphicFramePr>
-            <a:graphic xmlns:a="http://schemas.openxmlformats.org/drawingml/2006/main">
-              <a:graphicData uri="http://schemas.openxmlformats.org/drawingml/2006/picture">
-                <pic:pic xmlns:pic="http://schemas.openxmlformats.org/drawingml/2006/picture">
-                  <pic:nvPicPr>
-                    <pic:cNvPr id="5" name="Picture 7"/>
-                    <pic:cNvPicPr>
-                      <a:picLocks noChangeAspect="1" noChangeArrowheads="1"/>
-                    </pic:cNvPicPr>
-                  </pic:nvPicPr>
-                  <pic:blipFill>
-                    <a:blip r:embed="rId10"/>
-                    <a:stretch>
-                      <a:fillRect/>
-                    </a:stretch>
-                  </pic:blipFill>
-                  <pic:spPr bwMode="auto">
-                    <a:xfrm>
-                      <a:off x="0" y="0"/>
-                      <a:ext cx="3111500" cy="5250180"/>
-                    </a:xfrm>
-                    <a:prstGeom prst="rect">
-                      <a:avLst/>
-                    </a:prstGeom>
-                  </pic:spPr>
-                </pic:pic>
-              </a:graphicData>
-            </a:graphic>
-          </wp:inline>
-        </w:drawing>
-      </w:r>
-    </w:p>
-    <w:p>
-      <w:pPr>
-        <w:spacing w:after="0"/>
-        <w:rPr>
-          <w:b/>
-          <w:bCs/>
-          <w:sz w:val="24"/>
-          <w:szCs w:val="24"/>
-        </w:rPr>
-      </w:pPr>
-    </w:p>
-    <w:p>
-      <w:pPr>
-        <w:spacing w:after="0"/>
-        <w:rPr>
-          <w:b/>
-          <w:bCs/>
-          <w:sz w:val="24"/>
-          <w:szCs w:val="24"/>
-        </w:rPr>
-      </w:pPr>
-    </w:p>
-    <w:p>
-      <w:pPr>
-        <w:spacing w:after="0"/>
-        <w:rPr>
-          <w:b/>
-          <w:bCs/>
-          <w:sz w:val="24"/>
-          <w:szCs w:val="24"/>
-        </w:rPr>
-      </w:pPr>
-    </w:p>
-    <w:p>
-      <w:pPr>
-        <w:spacing w:after="0"/>
-        <w:rPr>
-          <w:b/>
-          <w:bCs/>
-          <w:sz w:val="24"/>
-          <w:szCs w:val="24"/>
-        </w:rPr>
-      </w:pPr>
-    </w:p>
-    <w:p>
-      <w:pPr>
-        <w:spacing w:after="0"/>
-        <w:rPr>
-          <w:b/>
-          <w:bCs/>
-          <w:sz w:val="24"/>
-          <w:szCs w:val="24"/>
-        </w:rPr>
-      </w:pPr>
-    </w:p>
-    <w:p>
-      <w:pPr>
-        <w:spacing w:after="0"/>
-        <w:rPr>
-          <w:b/>
-          <w:bCs/>
-          <w:sz w:val="24"/>
-          <w:szCs w:val="24"/>
-        </w:rPr>
-      </w:pPr>
-    </w:p>
-    <w:p>
-      <w:pPr>
-        <w:spacing w:after="0"/>
-        <w:rPr>
-          <w:b/>
-          <w:bCs/>
-          <w:sz w:val="24"/>
-          <w:szCs w:val="24"/>
-        </w:rPr>
-      </w:pPr>
-    </w:p>
-    <w:p>
-      <w:pPr>
-        <w:spacing w:after="0"/>
-        <w:rPr>
-          <w:b/>
-          <w:bCs/>
-          <w:sz w:val="24"/>
-          <w:szCs w:val="24"/>
-        </w:rPr>
-      </w:pPr>
-    </w:p>
-    <w:p>
-      <w:pPr>
-        <w:spacing w:after="0"/>
-        <w:rPr>
-          <w:b/>
-          <w:bCs/>
-          <w:sz w:val="24"/>
-          <w:szCs w:val="24"/>
-        </w:rPr>
-      </w:pPr>
-    </w:p>
-    <w:p>
-      <w:pPr>
-        <w:spacing w:after="0"/>
-        <w:rPr>
-          <w:b/>
-          <w:bCs/>
-          <w:sz w:val="24"/>
-          <w:szCs w:val="24"/>
-        </w:rPr>
-      </w:pPr>
-    </w:p>
-    <w:p>
-      <w:pPr>
-        <w:spacing w:after="0"/>
-        <w:rPr>
-          <w:b/>
-          <w:bCs/>
-          <w:sz w:val="24"/>
-          <w:szCs w:val="24"/>
-        </w:rPr>
-      </w:pPr>
-    </w:p>
-    <w:p>
-      <w:pPr>
-        <w:spacing w:after="0"/>
-        <w:rPr>
-          <w:b/>
-          <w:bCs/>
-          <w:sz w:val="24"/>
-          <w:szCs w:val="24"/>
-        </w:rPr>
-      </w:pPr>
-    </w:p>
-    <w:p>
-      <w:pPr>
-        <w:spacing w:after="0"/>
-        <w:rPr>
-          <w:b/>
-          <w:bCs/>
-          <w:sz w:val="24"/>
-          <w:szCs w:val="24"/>
-        </w:rPr>
-      </w:pPr>
-      <w:r>
-        <w:rPr>
-          <w:b/>
-          <w:bCs/>
-          <w:sz w:val="24"/>
-          <w:szCs w:val="24"/>
-        </w:rPr>
-        <w:t xml:space="preserve">Store – Prepared by Marc </w:t>
-      </w:r>
-      <w:proofErr w:type="spellStart"/>
-      <w:r>
-        <w:rPr>
-          <w:b/>
-          <w:bCs/>
-          <w:sz w:val="24"/>
-          <w:szCs w:val="24"/>
-        </w:rPr>
-        <w:t>Wedo</w:t>
-      </w:r>
-      <w:proofErr w:type="spellEnd"/>
     </w:p>
     <w:p>
       <w:pPr>
@@ -3532,7 +3399,7 @@
                     <pic:cNvPicPr/>
                   </pic:nvPicPr>
                   <pic:blipFill>
-                    <a:blip r:embed="rId11"/>
+                    <a:blip r:embed="rId12"/>
                     <a:stretch>
                       <a:fillRect/>
                     </a:stretch>
@@ -3567,6 +3434,233 @@
       <w:pPr>
         <w:spacing w:after="0"/>
         <w:rPr>
+          <w:ins w:id="7" w:author="Marc W" w:date="2021-04-01T14:12:00Z"/>
+          <w:b/>
+          <w:bCs/>
+          <w:sz w:val="24"/>
+          <w:szCs w:val="24"/>
+        </w:rPr>
+      </w:pPr>
+      <w:ins w:id="8" w:author="Marc W" w:date="2021-04-01T14:12:00Z">
+        <w:r>
+          <w:rPr>
+            <w:noProof/>
+          </w:rPr>
+          <w:drawing>
+            <wp:inline distT="0" distB="0" distL="0" distR="0" wp14:anchorId="6F4DAEB3" wp14:editId="1233EEDC">
+              <wp:extent cx="4076700" cy="2944495"/>
+              <wp:effectExtent l="0" t="0" r="0" b="0"/>
+              <wp:docPr id="6" name="Picture 9"/>
+              <wp:cNvGraphicFramePr>
+                <a:graphicFrameLocks xmlns:a="http://schemas.openxmlformats.org/drawingml/2006/main" noChangeAspect="1"/>
+              </wp:cNvGraphicFramePr>
+              <a:graphic xmlns:a="http://schemas.openxmlformats.org/drawingml/2006/main">
+                <a:graphicData uri="http://schemas.openxmlformats.org/drawingml/2006/picture">
+                  <pic:pic xmlns:pic="http://schemas.openxmlformats.org/drawingml/2006/picture">
+                    <pic:nvPicPr>
+                      <pic:cNvPr id="6" name="Picture 9"/>
+                      <pic:cNvPicPr>
+                        <a:picLocks noChangeAspect="1" noChangeArrowheads="1"/>
+                      </pic:cNvPicPr>
+                    </pic:nvPicPr>
+                    <pic:blipFill>
+                      <a:blip r:embed="rId13"/>
+                      <a:stretch>
+                        <a:fillRect/>
+                      </a:stretch>
+                    </pic:blipFill>
+                    <pic:spPr bwMode="auto">
+                      <a:xfrm>
+                        <a:off x="0" y="0"/>
+                        <a:ext cx="4076700" cy="2944495"/>
+                      </a:xfrm>
+                      <a:prstGeom prst="rect">
+                        <a:avLst/>
+                      </a:prstGeom>
+                    </pic:spPr>
+                  </pic:pic>
+                </a:graphicData>
+              </a:graphic>
+            </wp:inline>
+          </w:drawing>
+        </w:r>
+      </w:ins>
+    </w:p>
+    <w:p>
+      <w:pPr>
+        <w:spacing w:after="0"/>
+        <w:rPr>
+          <w:ins w:id="9" w:author="Marc W" w:date="2021-04-01T14:12:00Z"/>
+          <w:b/>
+          <w:bCs/>
+          <w:sz w:val="24"/>
+          <w:szCs w:val="24"/>
+        </w:rPr>
+      </w:pPr>
+    </w:p>
+    <w:p>
+      <w:pPr>
+        <w:spacing w:after="0"/>
+        <w:rPr>
+          <w:ins w:id="10" w:author="Marc W" w:date="2021-04-01T14:12:00Z"/>
+          <w:b/>
+          <w:bCs/>
+          <w:sz w:val="24"/>
+          <w:szCs w:val="24"/>
+        </w:rPr>
+      </w:pPr>
+    </w:p>
+    <w:p>
+      <w:pPr>
+        <w:spacing w:after="0"/>
+        <w:rPr>
+          <w:ins w:id="11" w:author="Marc W" w:date="2021-04-01T14:12:00Z"/>
+          <w:b/>
+          <w:bCs/>
+          <w:sz w:val="24"/>
+          <w:szCs w:val="24"/>
+        </w:rPr>
+      </w:pPr>
+    </w:p>
+    <w:p>
+      <w:pPr>
+        <w:spacing w:after="0"/>
+        <w:rPr>
+          <w:ins w:id="12" w:author="Marc W" w:date="2021-04-01T14:12:00Z"/>
+          <w:b/>
+          <w:bCs/>
+          <w:sz w:val="24"/>
+          <w:szCs w:val="24"/>
+        </w:rPr>
+      </w:pPr>
+    </w:p>
+    <w:p>
+      <w:pPr>
+        <w:spacing w:after="0"/>
+        <w:rPr>
+          <w:ins w:id="13" w:author="Marc W" w:date="2021-04-01T14:12:00Z"/>
+          <w:b/>
+          <w:bCs/>
+          <w:sz w:val="24"/>
+          <w:szCs w:val="24"/>
+        </w:rPr>
+      </w:pPr>
+    </w:p>
+    <w:p>
+      <w:pPr>
+        <w:spacing w:after="0"/>
+        <w:rPr>
+          <w:del w:id="14" w:author="Marc W" w:date="2021-04-01T14:12:00Z"/>
+          <w:b/>
+          <w:bCs/>
+          <w:sz w:val="24"/>
+          <w:szCs w:val="24"/>
+        </w:rPr>
+      </w:pPr>
+      <w:del w:id="15" w:author="Marc W" w:date="2021-04-01T14:12:00Z">
+        <w:r>
+          <w:rPr>
+            <w:b/>
+            <w:bCs/>
+            <w:noProof/>
+            <w:sz w:val="24"/>
+            <w:szCs w:val="24"/>
+          </w:rPr>
+          <w:drawing>
+            <wp:inline distT="0" distB="0" distL="0" distR="0" wp14:anchorId="1075CE72" wp14:editId="0FC0E185">
+              <wp:extent cx="4391025" cy="3152775"/>
+              <wp:effectExtent l="0" t="0" r="0" b="0"/>
+              <wp:docPr id="16" name="Picture 16" descr="Shape, rectangle&#10;&#10;Description automatically generated"/>
+              <wp:cNvGraphicFramePr>
+                <a:graphicFrameLocks xmlns:a="http://schemas.openxmlformats.org/drawingml/2006/main" noChangeAspect="1"/>
+              </wp:cNvGraphicFramePr>
+              <a:graphic xmlns:a="http://schemas.openxmlformats.org/drawingml/2006/main">
+                <a:graphicData uri="http://schemas.openxmlformats.org/drawingml/2006/picture">
+                  <pic:pic xmlns:pic="http://schemas.openxmlformats.org/drawingml/2006/picture">
+                    <pic:nvPicPr>
+                      <pic:cNvPr id="16" name="Picture 16" descr="Shape, rectangle&#10;&#10;Description automatically generated"/>
+                      <pic:cNvPicPr/>
+                    </pic:nvPicPr>
+                    <pic:blipFill>
+                      <a:blip r:embed="rId14">
+                        <a:extLst>
+                          <a:ext uri="{28A0092B-C50C-407E-A947-70E740481C1C}">
+                            <a14:useLocalDpi xmlns:a14="http://schemas.microsoft.com/office/drawing/2010/main" val="0"/>
+                          </a:ext>
+                        </a:extLst>
+                      </a:blip>
+                      <a:stretch>
+                        <a:fillRect/>
+                      </a:stretch>
+                    </pic:blipFill>
+                    <pic:spPr>
+                      <a:xfrm>
+                        <a:off x="0" y="0"/>
+                        <a:ext cx="4391025" cy="3152775"/>
+                      </a:xfrm>
+                      <a:prstGeom prst="rect">
+                        <a:avLst/>
+                      </a:prstGeom>
+                    </pic:spPr>
+                  </pic:pic>
+                </a:graphicData>
+              </a:graphic>
+            </wp:inline>
+          </w:drawing>
+        </w:r>
+      </w:del>
+    </w:p>
+    <w:p>
+      <w:pPr>
+        <w:spacing w:after="0"/>
+        <w:rPr>
+          <w:del w:id="16" w:author="Marc W" w:date="2021-04-01T14:12:00Z"/>
+          <w:b/>
+          <w:bCs/>
+          <w:sz w:val="24"/>
+          <w:szCs w:val="24"/>
+        </w:rPr>
+      </w:pPr>
+    </w:p>
+    <w:p>
+      <w:pPr>
+        <w:spacing w:after="0"/>
+        <w:rPr>
+          <w:del w:id="17" w:author="Marc W" w:date="2021-04-01T14:12:00Z"/>
+          <w:b/>
+          <w:bCs/>
+          <w:sz w:val="24"/>
+          <w:szCs w:val="24"/>
+        </w:rPr>
+      </w:pPr>
+    </w:p>
+    <w:p>
+      <w:pPr>
+        <w:spacing w:after="0" w:line="240" w:lineRule="auto"/>
+        <w:rPr>
+          <w:del w:id="18" w:author="Marc W" w:date="2021-04-01T14:12:00Z"/>
+          <w:b/>
+          <w:bCs/>
+          <w:sz w:val="24"/>
+          <w:szCs w:val="24"/>
+        </w:rPr>
+      </w:pPr>
+      <w:del w:id="19" w:author="Marc W" w:date="2021-04-01T14:12:00Z">
+        <w:r>
+          <w:rPr>
+            <w:b/>
+            <w:bCs/>
+            <w:sz w:val="24"/>
+            <w:szCs w:val="24"/>
+          </w:rPr>
+          <w:br w:type="page"/>
+        </w:r>
+      </w:del>
+    </w:p>
+    <w:p>
+      <w:pPr>
+        <w:spacing w:after="0"/>
+        <w:rPr>
           <w:b/>
           <w:bCs/>
           <w:sz w:val="24"/>
@@ -3575,113 +3669,156 @@
       </w:pPr>
       <w:r>
         <w:rPr>
-          <w:noProof/>
-        </w:rPr>
-        <w:drawing>
-          <wp:inline distT="0" distB="0" distL="0" distR="0" wp14:anchorId="2736805C" wp14:editId="70E71DCA">
-            <wp:extent cx="4076700" cy="2944495"/>
-            <wp:effectExtent l="0" t="0" r="0" b="0"/>
-            <wp:docPr id="6" name="Picture 9"/>
-            <wp:cNvGraphicFramePr>
-              <a:graphicFrameLocks xmlns:a="http://schemas.openxmlformats.org/drawingml/2006/main" noChangeAspect="1"/>
-            </wp:cNvGraphicFramePr>
-            <a:graphic xmlns:a="http://schemas.openxmlformats.org/drawingml/2006/main">
-              <a:graphicData uri="http://schemas.openxmlformats.org/drawingml/2006/picture">
-                <pic:pic xmlns:pic="http://schemas.openxmlformats.org/drawingml/2006/picture">
-                  <pic:nvPicPr>
-                    <pic:cNvPr id="6" name="Picture 9"/>
-                    <pic:cNvPicPr>
-                      <a:picLocks noChangeAspect="1" noChangeArrowheads="1"/>
-                    </pic:cNvPicPr>
-                  </pic:nvPicPr>
-                  <pic:blipFill>
-                    <a:blip r:embed="rId12"/>
-                    <a:stretch>
-                      <a:fillRect/>
-                    </a:stretch>
-                  </pic:blipFill>
-                  <pic:spPr bwMode="auto">
-                    <a:xfrm>
-                      <a:off x="0" y="0"/>
-                      <a:ext cx="4076700" cy="2944495"/>
-                    </a:xfrm>
-                    <a:prstGeom prst="rect">
-                      <a:avLst/>
-                    </a:prstGeom>
-                  </pic:spPr>
-                </pic:pic>
-              </a:graphicData>
-            </a:graphic>
-          </wp:inline>
-        </w:drawing>
+          <w:b/>
+          <w:bCs/>
+          <w:sz w:val="24"/>
+          <w:szCs w:val="24"/>
+        </w:rPr>
+        <w:t>MemberList – Prepared by Richard Fritz</w:t>
       </w:r>
     </w:p>
     <w:p>
       <w:pPr>
         <w:spacing w:after="0"/>
         <w:rPr>
-          <w:b/>
-          <w:bCs/>
-          <w:sz w:val="24"/>
-          <w:szCs w:val="24"/>
-        </w:rPr>
-      </w:pPr>
-    </w:p>
-    <w:p>
-      <w:pPr>
-        <w:spacing w:after="0"/>
-        <w:rPr>
-          <w:b/>
-          <w:bCs/>
-          <w:sz w:val="24"/>
-          <w:szCs w:val="24"/>
-        </w:rPr>
-      </w:pPr>
-    </w:p>
-    <w:p>
-      <w:pPr>
-        <w:spacing w:after="0"/>
-        <w:rPr>
-          <w:b/>
-          <w:bCs/>
-          <w:sz w:val="24"/>
-          <w:szCs w:val="24"/>
-        </w:rPr>
-      </w:pPr>
-    </w:p>
-    <w:p>
-      <w:pPr>
-        <w:spacing w:after="0"/>
-        <w:rPr>
-          <w:b/>
-          <w:bCs/>
-          <w:sz w:val="24"/>
-          <w:szCs w:val="24"/>
-        </w:rPr>
-      </w:pPr>
-    </w:p>
-    <w:p>
-      <w:pPr>
-        <w:spacing w:after="0"/>
-        <w:rPr>
-          <w:b/>
-          <w:bCs/>
-          <w:sz w:val="24"/>
-          <w:szCs w:val="24"/>
-        </w:rPr>
-      </w:pPr>
-    </w:p>
-    <w:p>
-      <w:pPr>
-        <w:spacing w:after="0"/>
-        <w:rPr>
-          <w:b/>
-          <w:bCs/>
-          <w:sz w:val="24"/>
-          <w:szCs w:val="24"/>
-        </w:rPr>
-      </w:pPr>
-      <w:proofErr w:type="spellStart"/>
+          <w:ins w:id="20" w:author="Marc W" w:date="2021-04-01T14:12:00Z"/>
+          <w:b/>
+          <w:bCs/>
+          <w:sz w:val="24"/>
+          <w:szCs w:val="24"/>
+        </w:rPr>
+      </w:pPr>
+      <w:ins w:id="21" w:author="Marc W" w:date="2021-04-01T14:12:00Z">
+        <w:r>
+          <w:rPr>
+            <w:noProof/>
+          </w:rPr>
+          <w:drawing>
+            <wp:inline distT="0" distB="0" distL="0" distR="0" wp14:anchorId="74B6A18D" wp14:editId="1D60A46C">
+              <wp:extent cx="3017520" cy="1718945"/>
+              <wp:effectExtent l="0" t="0" r="0" b="0"/>
+              <wp:docPr id="7" name="Picture 8"/>
+              <wp:cNvGraphicFramePr>
+                <a:graphicFrameLocks xmlns:a="http://schemas.openxmlformats.org/drawingml/2006/main" noChangeAspect="1"/>
+              </wp:cNvGraphicFramePr>
+              <a:graphic xmlns:a="http://schemas.openxmlformats.org/drawingml/2006/main">
+                <a:graphicData uri="http://schemas.openxmlformats.org/drawingml/2006/picture">
+                  <pic:pic xmlns:pic="http://schemas.openxmlformats.org/drawingml/2006/picture">
+                    <pic:nvPicPr>
+                      <pic:cNvPr id="7" name="Picture 8"/>
+                      <pic:cNvPicPr>
+                        <a:picLocks noChangeAspect="1" noChangeArrowheads="1"/>
+                      </pic:cNvPicPr>
+                    </pic:nvPicPr>
+                    <pic:blipFill>
+                      <a:blip r:embed="rId15"/>
+                      <a:stretch>
+                        <a:fillRect/>
+                      </a:stretch>
+                    </pic:blipFill>
+                    <pic:spPr bwMode="auto">
+                      <a:xfrm>
+                        <a:off x="0" y="0"/>
+                        <a:ext cx="3017520" cy="1718945"/>
+                      </a:xfrm>
+                      <a:prstGeom prst="rect">
+                        <a:avLst/>
+                      </a:prstGeom>
+                    </pic:spPr>
+                  </pic:pic>
+                </a:graphicData>
+              </a:graphic>
+            </wp:inline>
+          </w:drawing>
+        </w:r>
+      </w:ins>
+    </w:p>
+    <w:p>
+      <w:pPr>
+        <w:spacing w:after="0"/>
+        <w:rPr>
+          <w:del w:id="22" w:author="Marc W" w:date="2021-04-01T14:12:00Z"/>
+          <w:b/>
+          <w:bCs/>
+          <w:sz w:val="24"/>
+          <w:szCs w:val="24"/>
+        </w:rPr>
+      </w:pPr>
+      <w:del w:id="23" w:author="Marc W" w:date="2021-04-01T14:12:00Z">
+        <w:r>
+          <w:rPr>
+            <w:b/>
+            <w:bCs/>
+            <w:noProof/>
+            <w:sz w:val="24"/>
+            <w:szCs w:val="24"/>
+          </w:rPr>
+          <w:drawing>
+            <wp:inline distT="0" distB="0" distL="0" distR="0" wp14:anchorId="21169077" wp14:editId="5FA55C00">
+              <wp:extent cx="3057525" cy="1628775"/>
+              <wp:effectExtent l="0" t="0" r="0" b="0"/>
+              <wp:docPr id="15" name="Picture 15" descr="Shape&#10;&#10;Description automatically generated with low confidence"/>
+              <wp:cNvGraphicFramePr>
+                <a:graphicFrameLocks xmlns:a="http://schemas.openxmlformats.org/drawingml/2006/main" noChangeAspect="1"/>
+              </wp:cNvGraphicFramePr>
+              <a:graphic xmlns:a="http://schemas.openxmlformats.org/drawingml/2006/main">
+                <a:graphicData uri="http://schemas.openxmlformats.org/drawingml/2006/picture">
+                  <pic:pic xmlns:pic="http://schemas.openxmlformats.org/drawingml/2006/picture">
+                    <pic:nvPicPr>
+                      <pic:cNvPr id="15" name="Picture 15" descr="Shape&#10;&#10;Description automatically generated with low confidence"/>
+                      <pic:cNvPicPr/>
+                    </pic:nvPicPr>
+                    <pic:blipFill>
+                      <a:blip r:embed="rId16">
+                        <a:extLst>
+                          <a:ext uri="{28A0092B-C50C-407E-A947-70E740481C1C}">
+                            <a14:useLocalDpi xmlns:a14="http://schemas.microsoft.com/office/drawing/2010/main" val="0"/>
+                          </a:ext>
+                        </a:extLst>
+                      </a:blip>
+                      <a:stretch>
+                        <a:fillRect/>
+                      </a:stretch>
+                    </pic:blipFill>
+                    <pic:spPr>
+                      <a:xfrm>
+                        <a:off x="0" y="0"/>
+                        <a:ext cx="3057525" cy="1628775"/>
+                      </a:xfrm>
+                      <a:prstGeom prst="rect">
+                        <a:avLst/>
+                      </a:prstGeom>
+                    </pic:spPr>
+                  </pic:pic>
+                </a:graphicData>
+              </a:graphic>
+            </wp:inline>
+          </w:drawing>
+        </w:r>
+      </w:del>
+    </w:p>
+    <w:p>
+      <w:pPr>
+        <w:spacing w:after="0"/>
+        <w:rPr>
+          <w:del w:id="24" w:author="Marc W" w:date="2021-04-01T14:12:00Z"/>
+          <w:b/>
+          <w:bCs/>
+          <w:sz w:val="24"/>
+          <w:szCs w:val="24"/>
+        </w:rPr>
+      </w:pPr>
+    </w:p>
+    <w:p>
+      <w:pPr>
+        <w:spacing w:after="0"/>
+        <w:rPr>
+          <w:b/>
+          <w:bCs/>
+          <w:sz w:val="24"/>
+          <w:szCs w:val="24"/>
+        </w:rPr>
+      </w:pPr>
       <w:r>
         <w:rPr>
           <w:b/>
@@ -3689,102 +3826,8 @@
           <w:sz w:val="24"/>
           <w:szCs w:val="24"/>
         </w:rPr>
-        <w:t>MemberList</w:t>
+        <w:t>Order – Prepared by Marc Wedo</w:t>
       </w:r>
-      <w:proofErr w:type="spellEnd"/>
-      <w:r>
-        <w:rPr>
-          <w:b/>
-          <w:bCs/>
-          <w:sz w:val="24"/>
-          <w:szCs w:val="24"/>
-        </w:rPr>
-        <w:t xml:space="preserve"> – Prepared by Richard Fritz</w:t>
-      </w:r>
-    </w:p>
-    <w:p>
-      <w:pPr>
-        <w:spacing w:after="0"/>
-        <w:rPr>
-          <w:b/>
-          <w:bCs/>
-          <w:sz w:val="24"/>
-          <w:szCs w:val="24"/>
-        </w:rPr>
-      </w:pPr>
-      <w:r>
-        <w:rPr>
-          <w:noProof/>
-        </w:rPr>
-        <w:drawing>
-          <wp:inline distT="0" distB="0" distL="0" distR="0" wp14:anchorId="6D6EBC73" wp14:editId="4C408189">
-            <wp:extent cx="3017520" cy="1718945"/>
-            <wp:effectExtent l="0" t="0" r="0" b="0"/>
-            <wp:docPr id="7" name="Picture 8"/>
-            <wp:cNvGraphicFramePr>
-              <a:graphicFrameLocks xmlns:a="http://schemas.openxmlformats.org/drawingml/2006/main" noChangeAspect="1"/>
-            </wp:cNvGraphicFramePr>
-            <a:graphic xmlns:a="http://schemas.openxmlformats.org/drawingml/2006/main">
-              <a:graphicData uri="http://schemas.openxmlformats.org/drawingml/2006/picture">
-                <pic:pic xmlns:pic="http://schemas.openxmlformats.org/drawingml/2006/picture">
-                  <pic:nvPicPr>
-                    <pic:cNvPr id="7" name="Picture 8"/>
-                    <pic:cNvPicPr>
-                      <a:picLocks noChangeAspect="1" noChangeArrowheads="1"/>
-                    </pic:cNvPicPr>
-                  </pic:nvPicPr>
-                  <pic:blipFill>
-                    <a:blip r:embed="rId13"/>
-                    <a:stretch>
-                      <a:fillRect/>
-                    </a:stretch>
-                  </pic:blipFill>
-                  <pic:spPr bwMode="auto">
-                    <a:xfrm>
-                      <a:off x="0" y="0"/>
-                      <a:ext cx="3017520" cy="1718945"/>
-                    </a:xfrm>
-                    <a:prstGeom prst="rect">
-                      <a:avLst/>
-                    </a:prstGeom>
-                  </pic:spPr>
-                </pic:pic>
-              </a:graphicData>
-            </a:graphic>
-          </wp:inline>
-        </w:drawing>
-      </w:r>
-    </w:p>
-    <w:p>
-      <w:pPr>
-        <w:spacing w:after="0"/>
-        <w:rPr>
-          <w:b/>
-          <w:bCs/>
-          <w:sz w:val="24"/>
-          <w:szCs w:val="24"/>
-        </w:rPr>
-      </w:pPr>
-      <w:r>
-        <w:rPr>
-          <w:b/>
-          <w:bCs/>
-          <w:sz w:val="24"/>
-          <w:szCs w:val="24"/>
-        </w:rPr>
-        <w:t xml:space="preserve">Order – Prepared by Marc </w:t>
-      </w:r>
-      <w:proofErr w:type="spellStart"/>
-      <w:r>
-        <w:rPr>
-          <w:b/>
-          <w:bCs/>
-          <w:sz w:val="24"/>
-          <w:szCs w:val="24"/>
-        </w:rPr>
-        <w:t>Wedo</w:t>
-      </w:r>
-      <w:proofErr w:type="spellEnd"/>
     </w:p>
     <w:p>
       <w:pPr>
@@ -3816,7 +3859,7 @@
                     <pic:cNvPicPr/>
                   </pic:nvPicPr>
                   <pic:blipFill>
-                    <a:blip r:embed="rId14"/>
+                    <a:blip r:embed="rId17"/>
                     <a:stretch>
                       <a:fillRect/>
                     </a:stretch>
@@ -3847,7 +3890,6 @@
           <w:szCs w:val="24"/>
         </w:rPr>
       </w:pPr>
-      <w:proofErr w:type="spellStart"/>
       <w:r>
         <w:rPr>
           <w:b/>
@@ -3855,29 +3897,8 @@
           <w:sz w:val="24"/>
           <w:szCs w:val="24"/>
         </w:rPr>
-        <w:t>OrderList</w:t>
+        <w:t>OrderList – Prepared by Marc Wedo</w:t>
       </w:r>
-      <w:proofErr w:type="spellEnd"/>
-      <w:r>
-        <w:rPr>
-          <w:b/>
-          <w:bCs/>
-          <w:sz w:val="24"/>
-          <w:szCs w:val="24"/>
-        </w:rPr>
-        <w:t xml:space="preserve"> – Prepared by Marc </w:t>
-      </w:r>
-      <w:proofErr w:type="spellStart"/>
-      <w:r>
-        <w:rPr>
-          <w:b/>
-          <w:bCs/>
-          <w:sz w:val="24"/>
-          <w:szCs w:val="24"/>
-        </w:rPr>
-        <w:t>Wedo</w:t>
-      </w:r>
-      <w:proofErr w:type="spellEnd"/>
     </w:p>
     <w:p>
       <w:pPr>
@@ -3903,7 +3924,7 @@
                     <pic:cNvPicPr/>
                   </pic:nvPicPr>
                   <pic:blipFill>
-                    <a:blip r:embed="rId15"/>
+                    <a:blip r:embed="rId18"/>
                     <a:stretch>
                       <a:fillRect/>
                     </a:stretch>
@@ -3927,17 +3948,239 @@
     <w:p>
       <w:pPr>
         <w:spacing w:after="0"/>
-      </w:pPr>
-    </w:p>
-    <w:p>
-      <w:pPr>
-        <w:spacing w:after="0"/>
-      </w:pPr>
-    </w:p>
-    <w:p>
-      <w:pPr>
-        <w:spacing w:after="0"/>
-      </w:pPr>
+        <w:rPr>
+          <w:ins w:id="25" w:author="Marc W" w:date="2021-04-01T14:12:00Z"/>
+        </w:rPr>
+      </w:pPr>
+    </w:p>
+    <w:p>
+      <w:pPr>
+        <w:spacing w:after="0"/>
+        <w:rPr>
+          <w:ins w:id="26" w:author="Marc W" w:date="2021-04-01T14:12:00Z"/>
+        </w:rPr>
+      </w:pPr>
+    </w:p>
+    <w:p>
+      <w:pPr>
+        <w:spacing w:after="0"/>
+        <w:rPr>
+          <w:ins w:id="27" w:author="Marc W" w:date="2021-04-01T14:12:00Z"/>
+        </w:rPr>
+      </w:pPr>
+    </w:p>
+    <w:p>
+      <w:pPr>
+        <w:spacing w:after="0"/>
+        <w:rPr>
+          <w:del w:id="28" w:author="Marc W" w:date="2021-04-01T14:12:00Z"/>
+        </w:rPr>
+      </w:pPr>
+      <w:del w:id="29" w:author="Marc W" w:date="2021-04-01T14:12:00Z">
+        <w:r>
+          <w:br/>
+        </w:r>
+        <w:r>
+          <w:br w:type="page"/>
+        </w:r>
+      </w:del>
+    </w:p>
+    <w:p>
+      <w:pPr>
+        <w:spacing w:after="0"/>
+        <w:rPr>
+          <w:del w:id="30" w:author="Marc W" w:date="2021-04-01T14:12:00Z"/>
+        </w:rPr>
+      </w:pPr>
+      <w:del w:id="31" w:author="Marc W" w:date="2021-04-01T14:12:00Z">
+        <w:r>
+          <w:rPr>
+            <w:b/>
+            <w:bCs/>
+            <w:sz w:val="24"/>
+            <w:szCs w:val="24"/>
+          </w:rPr>
+          <w:delText>Product – Prepared by Richard Fritz</w:delText>
+        </w:r>
+      </w:del>
+    </w:p>
+    <w:p>
+      <w:pPr>
+        <w:spacing w:after="0"/>
+        <w:rPr>
+          <w:del w:id="32" w:author="Marc W" w:date="2021-04-01T14:12:00Z"/>
+        </w:rPr>
+      </w:pPr>
+      <w:del w:id="33" w:author="Marc W" w:date="2021-04-01T14:12:00Z">
+        <w:r>
+          <w:rPr>
+            <w:noProof/>
+          </w:rPr>
+          <w:drawing>
+            <wp:inline distT="0" distB="0" distL="0" distR="0" wp14:anchorId="1FAA15D3" wp14:editId="7492B72B">
+              <wp:extent cx="5591175" cy="4105275"/>
+              <wp:effectExtent l="0" t="0" r="0" b="0"/>
+              <wp:docPr id="18" name="Picture 18" descr="Shape, rectangle&#10;&#10;Description automatically generated"/>
+              <wp:cNvGraphicFramePr>
+                <a:graphicFrameLocks xmlns:a="http://schemas.openxmlformats.org/drawingml/2006/main" noChangeAspect="1"/>
+              </wp:cNvGraphicFramePr>
+              <a:graphic xmlns:a="http://schemas.openxmlformats.org/drawingml/2006/main">
+                <a:graphicData uri="http://schemas.openxmlformats.org/drawingml/2006/picture">
+                  <pic:pic xmlns:pic="http://schemas.openxmlformats.org/drawingml/2006/picture">
+                    <pic:nvPicPr>
+                      <pic:cNvPr id="18" name="Picture 18" descr="Shape, rectangle&#10;&#10;Description automatically generated"/>
+                      <pic:cNvPicPr/>
+                    </pic:nvPicPr>
+                    <pic:blipFill>
+                      <a:blip r:embed="rId19">
+                        <a:extLst>
+                          <a:ext uri="{28A0092B-C50C-407E-A947-70E740481C1C}">
+                            <a14:useLocalDpi xmlns:a14="http://schemas.microsoft.com/office/drawing/2010/main" val="0"/>
+                          </a:ext>
+                        </a:extLst>
+                      </a:blip>
+                      <a:stretch>
+                        <a:fillRect/>
+                      </a:stretch>
+                    </pic:blipFill>
+                    <pic:spPr>
+                      <a:xfrm>
+                        <a:off x="0" y="0"/>
+                        <a:ext cx="5591175" cy="4105275"/>
+                      </a:xfrm>
+                      <a:prstGeom prst="rect">
+                        <a:avLst/>
+                      </a:prstGeom>
+                    </pic:spPr>
+                  </pic:pic>
+                </a:graphicData>
+              </a:graphic>
+            </wp:inline>
+          </w:drawing>
+        </w:r>
+      </w:del>
+    </w:p>
+    <w:p>
+      <w:pPr>
+        <w:spacing w:after="0"/>
+        <w:rPr>
+          <w:del w:id="34" w:author="Marc W" w:date="2021-04-01T14:12:00Z"/>
+        </w:rPr>
+      </w:pPr>
+    </w:p>
+    <w:p>
+      <w:pPr>
+        <w:spacing w:after="0"/>
+        <w:rPr>
+          <w:del w:id="35" w:author="Marc W" w:date="2021-04-01T14:12:00Z"/>
+          <w:b/>
+          <w:bCs/>
+          <w:sz w:val="24"/>
+          <w:szCs w:val="24"/>
+        </w:rPr>
+      </w:pPr>
+      <w:del w:id="36" w:author="Marc W" w:date="2021-04-01T14:12:00Z">
+        <w:r>
+          <w:rPr>
+            <w:b/>
+            <w:bCs/>
+            <w:sz w:val="24"/>
+            <w:szCs w:val="24"/>
+          </w:rPr>
+          <w:delText>Inventory – Prepared by Richard Fritz</w:delText>
+        </w:r>
+      </w:del>
+    </w:p>
+    <w:p>
+      <w:pPr>
+        <w:spacing w:after="0"/>
+        <w:rPr>
+          <w:del w:id="37" w:author="Marc W" w:date="2021-04-01T14:12:00Z"/>
+        </w:rPr>
+      </w:pPr>
+      <w:del w:id="38" w:author="Marc W" w:date="2021-04-01T14:12:00Z">
+        <w:r>
+          <w:rPr>
+            <w:noProof/>
+          </w:rPr>
+          <w:drawing>
+            <wp:inline distT="0" distB="0" distL="0" distR="0" wp14:anchorId="29DED291" wp14:editId="20BD7DDC">
+              <wp:extent cx="2771775" cy="1533525"/>
+              <wp:effectExtent l="0" t="0" r="0" b="0"/>
+              <wp:docPr id="19" name="Picture 19" descr="Shape, rectangle&#10;&#10;Description automatically generated"/>
+              <wp:cNvGraphicFramePr>
+                <a:graphicFrameLocks xmlns:a="http://schemas.openxmlformats.org/drawingml/2006/main" noChangeAspect="1"/>
+              </wp:cNvGraphicFramePr>
+              <a:graphic xmlns:a="http://schemas.openxmlformats.org/drawingml/2006/main">
+                <a:graphicData uri="http://schemas.openxmlformats.org/drawingml/2006/picture">
+                  <pic:pic xmlns:pic="http://schemas.openxmlformats.org/drawingml/2006/picture">
+                    <pic:nvPicPr>
+                      <pic:cNvPr id="19" name="Picture 19" descr="Shape, rectangle&#10;&#10;Description automatically generated"/>
+                      <pic:cNvPicPr/>
+                    </pic:nvPicPr>
+                    <pic:blipFill>
+                      <a:blip r:embed="rId20">
+                        <a:extLst>
+                          <a:ext uri="{28A0092B-C50C-407E-A947-70E740481C1C}">
+                            <a14:useLocalDpi xmlns:a14="http://schemas.microsoft.com/office/drawing/2010/main" val="0"/>
+                          </a:ext>
+                        </a:extLst>
+                      </a:blip>
+                      <a:stretch>
+                        <a:fillRect/>
+                      </a:stretch>
+                    </pic:blipFill>
+                    <pic:spPr>
+                      <a:xfrm>
+                        <a:off x="0" y="0"/>
+                        <a:ext cx="2771775" cy="1533525"/>
+                      </a:xfrm>
+                      <a:prstGeom prst="rect">
+                        <a:avLst/>
+                      </a:prstGeom>
+                    </pic:spPr>
+                  </pic:pic>
+                </a:graphicData>
+              </a:graphic>
+            </wp:inline>
+          </w:drawing>
+        </w:r>
+      </w:del>
+    </w:p>
+    <w:p>
+      <w:pPr>
+        <w:spacing w:after="0"/>
+        <w:rPr>
+          <w:del w:id="39" w:author="Marc W" w:date="2021-04-01T14:12:00Z"/>
+        </w:rPr>
+      </w:pPr>
+    </w:p>
+    <w:p>
+      <w:pPr>
+        <w:spacing w:after="0"/>
+        <w:rPr>
+          <w:del w:id="40" w:author="Marc W" w:date="2021-04-01T14:12:00Z"/>
+        </w:rPr>
+      </w:pPr>
+    </w:p>
+    <w:p>
+      <w:pPr>
+        <w:spacing w:after="0" w:line="240" w:lineRule="auto"/>
+        <w:rPr>
+          <w:del w:id="41" w:author="Marc W" w:date="2021-04-01T14:12:00Z"/>
+          <w:b/>
+          <w:bCs/>
+        </w:rPr>
+      </w:pPr>
+      <w:del w:id="42" w:author="Marc W" w:date="2021-04-01T14:12:00Z">
+        <w:r>
+          <w:rPr>
+            <w:b/>
+            <w:bCs/>
+          </w:rPr>
+          <w:br w:type="page"/>
+        </w:r>
+      </w:del>
     </w:p>
     <w:p>
       <w:pPr>
@@ -3986,7 +4229,7 @@
                     <pic:cNvPicPr/>
                   </pic:nvPicPr>
                   <pic:blipFill>
-                    <a:blip r:embed="rId16"/>
+                    <a:blip r:embed="rId21"/>
                     <a:stretch>
                       <a:fillRect/>
                     </a:stretch>
@@ -5169,6 +5412,16 @@
       </w:tblBorders>
     </w:tblPr>
   </w:style>
+  <w:style w:type="paragraph" w:styleId="Revision">
+    <w:name w:val="Revision"/>
+    <w:hidden/>
+    <w:uiPriority w:val="99"/>
+    <w:semiHidden/>
+    <w:rsid w:val="00A205D2"/>
+    <w:pPr>
+      <w:suppressAutoHyphens w:val="0"/>
+    </w:pPr>
+  </w:style>
 </w:styles>
 </file>
 

</xml_diff>

<commit_message>
updated the design doc with Product and Inventory Class Diagrams
</commit_message>
<xml_diff>
--- a/DesignDocument/Grocery Store Design Document.docx
+++ b/DesignDocument/Grocery Store Design Document.docx
@@ -12,6 +12,7 @@
           <w:szCs w:val="20"/>
         </w:rPr>
       </w:pPr>
+      <w:proofErr w:type="spellStart"/>
       <w:r>
         <w:rPr>
           <w:rFonts w:cstheme="minorHAnsi"/>
@@ -19,19 +20,19 @@
           <w:sz w:val="20"/>
           <w:szCs w:val="20"/>
         </w:rPr>
-        <w:t>Nalongsone Danddank</w:t>
-      </w:r>
-    </w:p>
-    <w:p>
-      <w:pPr>
-        <w:spacing w:after="0"/>
+        <w:t>Nalongsone</w:t>
+      </w:r>
+      <w:proofErr w:type="spellEnd"/>
+      <w:r>
         <w:rPr>
           <w:rFonts w:cstheme="minorHAnsi"/>
           <w:color w:val="000000"/>
           <w:sz w:val="20"/>
           <w:szCs w:val="20"/>
         </w:rPr>
-      </w:pPr>
+        <w:t xml:space="preserve"> </w:t>
+      </w:r>
+      <w:proofErr w:type="spellStart"/>
       <w:r>
         <w:rPr>
           <w:rFonts w:cstheme="minorHAnsi"/>
@@ -39,8 +40,9 @@
           <w:sz w:val="20"/>
           <w:szCs w:val="20"/>
         </w:rPr>
-        <w:t>Rich Fritz</w:t>
-      </w:r>
+        <w:t>Danddank</w:t>
+      </w:r>
+      <w:proofErr w:type="spellEnd"/>
     </w:p>
     <w:p>
       <w:pPr>
@@ -59,7 +61,7 @@
           <w:sz w:val="20"/>
           <w:szCs w:val="20"/>
         </w:rPr>
-        <w:t>Ryan Kinsella</w:t>
+        <w:t>Rich Fritz</w:t>
       </w:r>
     </w:p>
     <w:p>
@@ -79,7 +81,7 @@
           <w:sz w:val="20"/>
           <w:szCs w:val="20"/>
         </w:rPr>
-        <w:t>Gilbert Ponsness</w:t>
+        <w:t>Ryan Kinsella</w:t>
       </w:r>
     </w:p>
     <w:p>
@@ -99,39 +101,40 @@
           <w:sz w:val="20"/>
           <w:szCs w:val="20"/>
         </w:rPr>
-        <w:t>Marc Wedo</w:t>
-      </w:r>
-    </w:p>
-    <w:p>
-      <w:pPr>
-        <w:spacing w:after="0"/>
+        <w:t xml:space="preserve">Gilbert </w:t>
+      </w:r>
+      <w:proofErr w:type="spellStart"/>
+      <w:r>
         <w:rPr>
           <w:rFonts w:cstheme="minorHAnsi"/>
           <w:color w:val="000000"/>
           <w:sz w:val="20"/>
           <w:szCs w:val="20"/>
         </w:rPr>
-      </w:pPr>
-      <w:r>
+        <w:t>Ponsness</w:t>
+      </w:r>
+      <w:proofErr w:type="spellEnd"/>
+    </w:p>
+    <w:p>
+      <w:pPr>
+        <w:spacing w:after="0"/>
         <w:rPr>
           <w:rFonts w:cstheme="minorHAnsi"/>
           <w:color w:val="000000"/>
           <w:sz w:val="20"/>
           <w:szCs w:val="20"/>
         </w:rPr>
-        <w:t>ICS372-02</w:t>
-      </w:r>
-    </w:p>
-    <w:p>
-      <w:pPr>
-        <w:spacing w:after="0"/>
+      </w:pPr>
+      <w:r>
         <w:rPr>
           <w:rFonts w:cstheme="minorHAnsi"/>
           <w:color w:val="000000"/>
           <w:sz w:val="20"/>
           <w:szCs w:val="20"/>
         </w:rPr>
-      </w:pPr>
+        <w:t xml:space="preserve">Marc </w:t>
+      </w:r>
+      <w:proofErr w:type="spellStart"/>
       <w:r>
         <w:rPr>
           <w:rFonts w:cstheme="minorHAnsi"/>
@@ -139,8 +142,9 @@
           <w:sz w:val="20"/>
           <w:szCs w:val="20"/>
         </w:rPr>
-        <w:t>21-MAR-2021</w:t>
-      </w:r>
+        <w:t>Wedo</w:t>
+      </w:r>
+      <w:proofErr w:type="spellEnd"/>
     </w:p>
     <w:p>
       <w:pPr>
@@ -152,57 +156,97 @@
           <w:szCs w:val="20"/>
         </w:rPr>
       </w:pPr>
-    </w:p>
-    <w:p>
-      <w:pPr>
-        <w:spacing w:after="0"/>
-        <w:jc w:val="center"/>
+      <w:r>
         <w:rPr>
           <w:rFonts w:cstheme="minorHAnsi"/>
           <w:color w:val="000000"/>
           <w:sz w:val="20"/>
           <w:szCs w:val="20"/>
         </w:rPr>
-      </w:pPr>
-      <w:r>
+        <w:t>ICS372-02</w:t>
+      </w:r>
+    </w:p>
+    <w:p>
+      <w:pPr>
+        <w:spacing w:after="0"/>
         <w:rPr>
           <w:rFonts w:cstheme="minorHAnsi"/>
           <w:color w:val="000000"/>
           <w:sz w:val="20"/>
           <w:szCs w:val="20"/>
         </w:rPr>
-        <w:t>Grocery Store Design Document</w:t>
-      </w:r>
-    </w:p>
-    <w:p>
-      <w:pPr>
-        <w:spacing w:after="0"/>
+      </w:pPr>
+      <w:r>
         <w:rPr>
           <w:rFonts w:cstheme="minorHAnsi"/>
           <w:color w:val="000000"/>
           <w:sz w:val="20"/>
           <w:szCs w:val="20"/>
         </w:rPr>
-      </w:pPr>
+        <w:t>21-MAR-2021</w:t>
+      </w:r>
     </w:p>
     <w:p>
       <w:pPr>
         <w:spacing w:after="0"/>
         <w:rPr>
           <w:rFonts w:cstheme="minorHAnsi"/>
-          <w:b/>
-          <w:bCs/>
           <w:color w:val="000000"/>
-          <w:sz w:val="24"/>
-          <w:szCs w:val="24"/>
-        </w:rPr>
-      </w:pPr>
-      <w:r>
+          <w:sz w:val="20"/>
+          <w:szCs w:val="20"/>
+        </w:rPr>
+      </w:pPr>
+    </w:p>
+    <w:p>
+      <w:pPr>
+        <w:spacing w:after="0"/>
+        <w:jc w:val="center"/>
         <w:rPr>
           <w:rFonts w:cstheme="minorHAnsi"/>
-          <w:b/>
-          <w:bCs/>
           <w:color w:val="000000"/>
+          <w:sz w:val="20"/>
+          <w:szCs w:val="20"/>
+        </w:rPr>
+      </w:pPr>
+      <w:r>
+        <w:rPr>
+          <w:rFonts w:cstheme="minorHAnsi"/>
+          <w:color w:val="000000"/>
+          <w:sz w:val="20"/>
+          <w:szCs w:val="20"/>
+        </w:rPr>
+        <w:t>Grocery Store Design Document</w:t>
+      </w:r>
+    </w:p>
+    <w:p>
+      <w:pPr>
+        <w:spacing w:after="0"/>
+        <w:rPr>
+          <w:rFonts w:cstheme="minorHAnsi"/>
+          <w:color w:val="000000"/>
+          <w:sz w:val="20"/>
+          <w:szCs w:val="20"/>
+        </w:rPr>
+      </w:pPr>
+    </w:p>
+    <w:p>
+      <w:pPr>
+        <w:spacing w:after="0"/>
+        <w:rPr>
+          <w:rFonts w:cstheme="minorHAnsi"/>
+          <w:b/>
+          <w:bCs/>
+          <w:color w:val="000000"/>
+          <w:sz w:val="24"/>
+          <w:szCs w:val="24"/>
+        </w:rPr>
+      </w:pPr>
+      <w:r>
+        <w:rPr>
+          <w:rFonts w:cstheme="minorHAnsi"/>
+          <w:b/>
+          <w:bCs/>
+          <w:color w:val="000000"/>
           <w:sz w:val="24"/>
           <w:szCs w:val="24"/>
         </w:rPr>
@@ -232,29 +276,27 @@
         </w:rPr>
         <w:t>Remove a Member</w:t>
       </w:r>
-      <w:del w:id="0" w:author="Marc W" w:date="2021-04-01T14:12:00Z">
-        <w:r>
-          <w:rPr>
-            <w:rFonts w:cstheme="minorHAnsi"/>
-            <w:b/>
-            <w:bCs/>
-            <w:color w:val="000000"/>
-            <w:sz w:val="24"/>
-            <w:szCs w:val="24"/>
-          </w:rPr>
-          <w:delText xml:space="preserve"> </w:delText>
-        </w:r>
-        <w:r>
-          <w:rPr>
-            <w:rFonts w:cs="Arial-BoldMT"/>
-            <w:b/>
-            <w:bCs/>
-            <w:sz w:val="24"/>
-            <w:szCs w:val="24"/>
-          </w:rPr>
-          <w:delText>– prepared by Richard Fritz</w:delText>
-        </w:r>
-      </w:del>
+      <w:r>
+        <w:rPr>
+          <w:rFonts w:cstheme="minorHAnsi"/>
+          <w:b/>
+          <w:bCs/>
+          <w:color w:val="000000"/>
+          <w:sz w:val="24"/>
+          <w:szCs w:val="24"/>
+        </w:rPr>
+        <w:t xml:space="preserve"> </w:t>
+      </w:r>
+      <w:r>
+        <w:rPr>
+          <w:rFonts w:cs="Arial-BoldMT"/>
+          <w:b/>
+          <w:bCs/>
+          <w:sz w:val="24"/>
+          <w:szCs w:val="24"/>
+        </w:rPr>
+        <w:t>– prepared by Richard Fritz</w:t>
+      </w:r>
     </w:p>
     <w:tbl>
       <w:tblPr>
@@ -495,27 +537,25 @@
         </w:rPr>
         <w:t>Add a product</w:t>
       </w:r>
-      <w:del w:id="1" w:author="Marc W" w:date="2021-04-01T14:12:00Z">
-        <w:r>
-          <w:rPr>
-            <w:b/>
-            <w:bCs/>
-            <w:sz w:val="24"/>
-            <w:szCs w:val="24"/>
-          </w:rPr>
-          <w:delText xml:space="preserve"> </w:delText>
-        </w:r>
-        <w:r>
-          <w:rPr>
-            <w:rFonts w:cs="Arial-BoldMT"/>
-            <w:b/>
-            <w:bCs/>
-            <w:sz w:val="24"/>
-            <w:szCs w:val="24"/>
-          </w:rPr>
-          <w:delText>– prepared by Richard Fritz</w:delText>
-        </w:r>
-      </w:del>
+      <w:r>
+        <w:rPr>
+          <w:b/>
+          <w:bCs/>
+          <w:sz w:val="24"/>
+          <w:szCs w:val="24"/>
+        </w:rPr>
+        <w:t xml:space="preserve"> </w:t>
+      </w:r>
+      <w:r>
+        <w:rPr>
+          <w:rFonts w:cs="Arial-BoldMT"/>
+          <w:b/>
+          <w:bCs/>
+          <w:sz w:val="24"/>
+          <w:szCs w:val="24"/>
+        </w:rPr>
+        <w:t>– prepared by Richard Fritz</w:t>
+      </w:r>
     </w:p>
     <w:tbl>
       <w:tblPr>
@@ -891,7 +931,15 @@
               <w:pStyle w:val="TableContents"/>
             </w:pPr>
             <w:r>
-              <w:t>2. The cashier issues a request to check out items, and asks member for identification.</w:t>
+              <w:t xml:space="preserve">2. The cashier issues a request to check out </w:t>
+            </w:r>
+            <w:proofErr w:type="gramStart"/>
+            <w:r>
+              <w:t>items, and</w:t>
+            </w:r>
+            <w:proofErr w:type="gramEnd"/>
+            <w:r>
+              <w:t xml:space="preserve"> asks member for identification.</w:t>
             </w:r>
           </w:p>
         </w:tc>
@@ -985,7 +1033,15 @@
               <w:pStyle w:val="TableContents"/>
             </w:pPr>
             <w:r>
-              <w:t>5. The system checks the member list for the member id, and starts a record of transaction if member is found.</w:t>
+              <w:t xml:space="preserve">5. The system checks the member list for the member </w:t>
+            </w:r>
+            <w:proofErr w:type="spellStart"/>
+            <w:r>
+              <w:t>id</w:t>
+            </w:r>
+            <w:proofErr w:type="spellEnd"/>
+            <w:r>
+              <w:t>, and starts a record of transaction if member is found.</w:t>
             </w:r>
           </w:p>
         </w:tc>
@@ -1125,7 +1181,15 @@
               <w:pStyle w:val="TableContents"/>
             </w:pPr>
             <w:r>
-              <w:t>10. The system confirms product is scanned, and asks if there are more items to be purchased.</w:t>
+              <w:t xml:space="preserve">10. The system confirms product is </w:t>
+            </w:r>
+            <w:proofErr w:type="gramStart"/>
+            <w:r>
+              <w:t>scanned, and</w:t>
+            </w:r>
+            <w:proofErr w:type="gramEnd"/>
+            <w:r>
+              <w:t xml:space="preserve"> asks if there are more items to be purchased.</w:t>
             </w:r>
           </w:p>
         </w:tc>
@@ -1181,7 +1245,15 @@
               <w:pStyle w:val="TableContents"/>
             </w:pPr>
             <w:r>
-              <w:t>12. If the cashier enters yes, the system returns to Step 6. Otherwise, the system displays every line item (name, price, amount, and total) along with grand total, and asks the cashier if payment is recieved.</w:t>
+              <w:t xml:space="preserve">12. If the cashier enters yes, the system returns to Step 6. Otherwise, the system displays every line item (name, price, amount, and total) along with grand total, and asks the cashier if payment is </w:t>
+            </w:r>
+            <w:proofErr w:type="spellStart"/>
+            <w:r>
+              <w:t>recieved</w:t>
+            </w:r>
+            <w:proofErr w:type="spellEnd"/>
+            <w:r>
+              <w:t>.</w:t>
             </w:r>
           </w:p>
         </w:tc>
@@ -1247,7 +1319,15 @@
               <w:t>helper case</w:t>
             </w:r>
             <w:r>
-              <w:t>. Otherwise, the transaction is dropped and the system exits.</w:t>
+              <w:t xml:space="preserve">. Otherwise, the transaction is </w:t>
+            </w:r>
+            <w:proofErr w:type="gramStart"/>
+            <w:r>
+              <w:t>dropped</w:t>
+            </w:r>
+            <w:proofErr w:type="gramEnd"/>
+            <w:r>
+              <w:t xml:space="preserve"> and the system exits.</w:t>
             </w:r>
           </w:p>
         </w:tc>
@@ -1265,7 +1345,15 @@
               <w:pStyle w:val="TableContents"/>
             </w:pPr>
             <w:r>
-              <w:t>15. The cashier closes the main terminal, or issues another check-out request.</w:t>
+              <w:t xml:space="preserve">15. The cashier closes the main </w:t>
+            </w:r>
+            <w:proofErr w:type="gramStart"/>
+            <w:r>
+              <w:t>terminal, or</w:t>
+            </w:r>
+            <w:proofErr w:type="gramEnd"/>
+            <w:r>
+              <w:t xml:space="preserve"> issues another check-out request.</w:t>
             </w:r>
           </w:p>
         </w:tc>
@@ -1558,8 +1646,20 @@
           <w:sz w:val="24"/>
           <w:szCs w:val="24"/>
         </w:rPr>
-        <w:t>Use case: Process Shipment – Prepared by Marc Wedo</w:t>
-      </w:r>
+        <w:lastRenderedPageBreak/>
+        <w:t xml:space="preserve">Use case: Process Shipment – Prepared by Marc </w:t>
+      </w:r>
+      <w:proofErr w:type="spellStart"/>
+      <w:r>
+        <w:rPr>
+          <w:b/>
+          <w:bCs/>
+          <w:sz w:val="24"/>
+          <w:szCs w:val="24"/>
+        </w:rPr>
+        <w:t>Wedo</w:t>
+      </w:r>
+      <w:proofErr w:type="spellEnd"/>
     </w:p>
     <w:tbl>
       <w:tblPr>
@@ -1608,7 +1708,21 @@
               <w:rPr>
                 <w:rFonts w:eastAsia="Calibri"/>
               </w:rPr>
-              <w:t>Responses From the System</w:t>
+              <w:t xml:space="preserve">Responses </w:t>
+            </w:r>
+            <w:proofErr w:type="gramStart"/>
+            <w:r>
+              <w:rPr>
+                <w:rFonts w:eastAsia="Calibri"/>
+              </w:rPr>
+              <w:t>From</w:t>
+            </w:r>
+            <w:proofErr w:type="gramEnd"/>
+            <w:r>
+              <w:rPr>
+                <w:rFonts w:eastAsia="Calibri"/>
+              </w:rPr>
+              <w:t xml:space="preserve"> the System</w:t>
             </w:r>
           </w:p>
         </w:tc>
@@ -2370,6 +2484,7 @@
           <w:sz w:val="24"/>
           <w:szCs w:val="24"/>
         </w:rPr>
+        <w:lastRenderedPageBreak/>
         <w:t>Print Transactions Use Case</w:t>
       </w:r>
     </w:p>
@@ -2746,7 +2861,7 @@
     </w:p>
     <w:p>
       <w:pPr>
-        <w:spacing w:after="0"/>
+        <w:spacing w:after="0" w:line="240" w:lineRule="auto"/>
         <w:rPr>
           <w:rFonts w:cs="Arial-BoldMT"/>
           <w:b/>
@@ -2763,6 +2878,29 @@
           <w:sz w:val="24"/>
           <w:szCs w:val="24"/>
         </w:rPr>
+        <w:br w:type="page"/>
+      </w:r>
+    </w:p>
+    <w:p>
+      <w:pPr>
+        <w:spacing w:after="0"/>
+        <w:rPr>
+          <w:rFonts w:cs="Arial-BoldMT"/>
+          <w:b/>
+          <w:bCs/>
+          <w:sz w:val="24"/>
+          <w:szCs w:val="24"/>
+        </w:rPr>
+      </w:pPr>
+      <w:r>
+        <w:rPr>
+          <w:rFonts w:cs="Arial-BoldMT"/>
+          <w:b/>
+          <w:bCs/>
+          <w:sz w:val="24"/>
+          <w:szCs w:val="24"/>
+        </w:rPr>
+        <w:lastRenderedPageBreak/>
         <w:t>Add a produ</w:t>
       </w:r>
       <w:r>
@@ -2883,8 +3021,20 @@
           <w:sz w:val="24"/>
           <w:szCs w:val="24"/>
         </w:rPr>
-        <w:t>Process shipment – Prepared by Marc Wedo</w:t>
-      </w:r>
+        <w:t xml:space="preserve">Process shipment – Prepared by Marc </w:t>
+      </w:r>
+      <w:proofErr w:type="spellStart"/>
+      <w:r>
+        <w:rPr>
+          <w:rFonts w:cs="Arial-BoldMT"/>
+          <w:b/>
+          <w:bCs/>
+          <w:sz w:val="24"/>
+          <w:szCs w:val="24"/>
+        </w:rPr>
+        <w:t>Wedo</w:t>
+      </w:r>
+      <w:proofErr w:type="spellEnd"/>
     </w:p>
     <w:p>
       <w:pPr>
@@ -3073,6 +3223,7 @@
           <w:sz w:val="24"/>
           <w:szCs w:val="24"/>
         </w:rPr>
+        <w:lastRenderedPageBreak/>
         <w:t>Class Diagrams:</w:t>
       </w:r>
     </w:p>
@@ -3086,288 +3237,240 @@
           <w:szCs w:val="24"/>
         </w:rPr>
       </w:pPr>
-      <w:r>
-        <w:rPr>
-          <w:b/>
-          <w:bCs/>
-          <w:sz w:val="24"/>
-          <w:szCs w:val="24"/>
-        </w:rPr>
-        <w:t>UserInterface – Prepared by Richard Fritz</w:t>
-      </w:r>
-    </w:p>
-    <w:p>
-      <w:pPr>
-        <w:spacing w:after="0"/>
-        <w:rPr>
-          <w:ins w:id="2" w:author="Marc W" w:date="2021-04-01T14:12:00Z"/>
-          <w:b/>
-          <w:bCs/>
-          <w:sz w:val="24"/>
-          <w:szCs w:val="24"/>
-        </w:rPr>
-      </w:pPr>
-      <w:ins w:id="3" w:author="Marc W" w:date="2021-04-01T14:12:00Z">
-        <w:r>
-          <w:rPr>
-            <w:noProof/>
-          </w:rPr>
-          <w:drawing>
-            <wp:inline distT="0" distB="0" distL="0" distR="0" wp14:anchorId="13C52D76" wp14:editId="0E6DB859">
-              <wp:extent cx="3111500" cy="5250180"/>
-              <wp:effectExtent l="0" t="0" r="0" b="0"/>
-              <wp:docPr id="5" name="Picture 7"/>
-              <wp:cNvGraphicFramePr>
-                <a:graphicFrameLocks xmlns:a="http://schemas.openxmlformats.org/drawingml/2006/main" noChangeAspect="1"/>
-              </wp:cNvGraphicFramePr>
-              <a:graphic xmlns:a="http://schemas.openxmlformats.org/drawingml/2006/main">
-                <a:graphicData uri="http://schemas.openxmlformats.org/drawingml/2006/picture">
-                  <pic:pic xmlns:pic="http://schemas.openxmlformats.org/drawingml/2006/picture">
-                    <pic:nvPicPr>
-                      <pic:cNvPr id="5" name="Picture 7"/>
-                      <pic:cNvPicPr>
-                        <a:picLocks noChangeAspect="1" noChangeArrowheads="1"/>
-                      </pic:cNvPicPr>
-                    </pic:nvPicPr>
-                    <pic:blipFill>
-                      <a:blip r:embed="rId10"/>
-                      <a:stretch>
-                        <a:fillRect/>
-                      </a:stretch>
-                    </pic:blipFill>
-                    <pic:spPr bwMode="auto">
-                      <a:xfrm>
-                        <a:off x="0" y="0"/>
-                        <a:ext cx="3111500" cy="5250180"/>
-                      </a:xfrm>
-                      <a:prstGeom prst="rect">
-                        <a:avLst/>
-                      </a:prstGeom>
-                    </pic:spPr>
-                  </pic:pic>
-                </a:graphicData>
-              </a:graphic>
-            </wp:inline>
-          </w:drawing>
-        </w:r>
-      </w:ins>
-    </w:p>
-    <w:p>
-      <w:pPr>
-        <w:spacing w:after="0"/>
-        <w:rPr>
-          <w:ins w:id="4" w:author="Marc W" w:date="2021-04-01T14:12:00Z"/>
-          <w:b/>
-          <w:bCs/>
-          <w:sz w:val="24"/>
-          <w:szCs w:val="24"/>
-        </w:rPr>
-      </w:pPr>
-    </w:p>
-    <w:p>
-      <w:pPr>
-        <w:spacing w:after="0"/>
-        <w:rPr>
-          <w:del w:id="5" w:author="Marc W" w:date="2021-04-01T14:12:00Z"/>
-          <w:b/>
-          <w:bCs/>
-          <w:sz w:val="24"/>
-          <w:szCs w:val="24"/>
-        </w:rPr>
-      </w:pPr>
-      <w:del w:id="6" w:author="Marc W" w:date="2021-04-01T14:12:00Z">
-        <w:r>
-          <w:rPr>
-            <w:b/>
-            <w:bCs/>
-            <w:noProof/>
-            <w:sz w:val="24"/>
-            <w:szCs w:val="24"/>
-          </w:rPr>
-          <w:drawing>
-            <wp:inline distT="0" distB="0" distL="0" distR="0" wp14:anchorId="36F0C264" wp14:editId="235A5DE1">
-              <wp:extent cx="3152775" cy="5438775"/>
-              <wp:effectExtent l="0" t="0" r="0" b="0"/>
-              <wp:docPr id="17" name="Picture 17" descr="A picture containing shape&#10;&#10;Description automatically generated"/>
-              <wp:cNvGraphicFramePr>
-                <a:graphicFrameLocks xmlns:a="http://schemas.openxmlformats.org/drawingml/2006/main" noChangeAspect="1"/>
-              </wp:cNvGraphicFramePr>
-              <a:graphic xmlns:a="http://schemas.openxmlformats.org/drawingml/2006/main">
-                <a:graphicData uri="http://schemas.openxmlformats.org/drawingml/2006/picture">
-                  <pic:pic xmlns:pic="http://schemas.openxmlformats.org/drawingml/2006/picture">
-                    <pic:nvPicPr>
-                      <pic:cNvPr id="17" name="Picture 17" descr="A picture containing shape&#10;&#10;Description automatically generated"/>
-                      <pic:cNvPicPr/>
-                    </pic:nvPicPr>
-                    <pic:blipFill>
-                      <a:blip r:embed="rId11">
-                        <a:extLst>
-                          <a:ext uri="{28A0092B-C50C-407E-A947-70E740481C1C}">
-                            <a14:useLocalDpi xmlns:a14="http://schemas.microsoft.com/office/drawing/2010/main" val="0"/>
-                          </a:ext>
-                        </a:extLst>
-                      </a:blip>
-                      <a:stretch>
-                        <a:fillRect/>
-                      </a:stretch>
-                    </pic:blipFill>
-                    <pic:spPr>
-                      <a:xfrm>
-                        <a:off x="0" y="0"/>
-                        <a:ext cx="3152775" cy="5438775"/>
-                      </a:xfrm>
-                      <a:prstGeom prst="rect">
-                        <a:avLst/>
-                      </a:prstGeom>
-                    </pic:spPr>
-                  </pic:pic>
-                </a:graphicData>
-              </a:graphic>
-            </wp:inline>
-          </w:drawing>
-        </w:r>
-      </w:del>
-    </w:p>
-    <w:p>
-      <w:pPr>
-        <w:spacing w:after="0"/>
-        <w:rPr>
-          <w:b/>
-          <w:bCs/>
-          <w:sz w:val="24"/>
-          <w:szCs w:val="24"/>
-        </w:rPr>
-      </w:pPr>
-    </w:p>
-    <w:p>
-      <w:pPr>
-        <w:spacing w:after="0"/>
-        <w:rPr>
-          <w:b/>
-          <w:bCs/>
-          <w:sz w:val="24"/>
-          <w:szCs w:val="24"/>
-        </w:rPr>
-      </w:pPr>
-    </w:p>
-    <w:p>
-      <w:pPr>
-        <w:spacing w:after="0"/>
-        <w:rPr>
-          <w:b/>
-          <w:bCs/>
-          <w:sz w:val="24"/>
-          <w:szCs w:val="24"/>
-        </w:rPr>
-      </w:pPr>
-    </w:p>
-    <w:p>
-      <w:pPr>
-        <w:spacing w:after="0"/>
-        <w:rPr>
-          <w:b/>
-          <w:bCs/>
-          <w:sz w:val="24"/>
-          <w:szCs w:val="24"/>
-        </w:rPr>
-      </w:pPr>
-    </w:p>
-    <w:p>
-      <w:pPr>
-        <w:spacing w:after="0"/>
-        <w:rPr>
-          <w:b/>
-          <w:bCs/>
-          <w:sz w:val="24"/>
-          <w:szCs w:val="24"/>
-        </w:rPr>
-      </w:pPr>
-    </w:p>
-    <w:p>
-      <w:pPr>
-        <w:spacing w:after="0"/>
-        <w:rPr>
-          <w:b/>
-          <w:bCs/>
-          <w:sz w:val="24"/>
-          <w:szCs w:val="24"/>
-        </w:rPr>
-      </w:pPr>
-    </w:p>
-    <w:p>
-      <w:pPr>
-        <w:spacing w:after="0"/>
-        <w:rPr>
-          <w:b/>
-          <w:bCs/>
-          <w:sz w:val="24"/>
-          <w:szCs w:val="24"/>
-        </w:rPr>
-      </w:pPr>
-    </w:p>
-    <w:p>
-      <w:pPr>
-        <w:spacing w:after="0"/>
-        <w:rPr>
-          <w:b/>
-          <w:bCs/>
-          <w:sz w:val="24"/>
-          <w:szCs w:val="24"/>
-        </w:rPr>
-      </w:pPr>
-    </w:p>
-    <w:p>
-      <w:pPr>
-        <w:spacing w:after="0"/>
-        <w:rPr>
-          <w:b/>
-          <w:bCs/>
-          <w:sz w:val="24"/>
-          <w:szCs w:val="24"/>
-        </w:rPr>
-      </w:pPr>
-    </w:p>
-    <w:p>
-      <w:pPr>
-        <w:spacing w:after="0"/>
-        <w:rPr>
-          <w:b/>
-          <w:bCs/>
-          <w:sz w:val="24"/>
-          <w:szCs w:val="24"/>
-        </w:rPr>
-      </w:pPr>
-    </w:p>
-    <w:p>
-      <w:pPr>
-        <w:spacing w:after="0"/>
-        <w:rPr>
-          <w:b/>
-          <w:bCs/>
-          <w:sz w:val="24"/>
-          <w:szCs w:val="24"/>
-        </w:rPr>
-      </w:pPr>
-    </w:p>
-    <w:p>
-      <w:pPr>
-        <w:spacing w:after="0"/>
-        <w:rPr>
-          <w:b/>
-          <w:bCs/>
-          <w:sz w:val="24"/>
-          <w:szCs w:val="24"/>
-        </w:rPr>
-      </w:pPr>
-      <w:r>
-        <w:rPr>
-          <w:b/>
-          <w:bCs/>
-          <w:sz w:val="24"/>
-          <w:szCs w:val="24"/>
-        </w:rPr>
-        <w:t>Store – Prepared by Marc Wedo</w:t>
-      </w:r>
+      <w:proofErr w:type="spellStart"/>
+      <w:r>
+        <w:rPr>
+          <w:b/>
+          <w:bCs/>
+          <w:sz w:val="24"/>
+          <w:szCs w:val="24"/>
+        </w:rPr>
+        <w:t>UserInterface</w:t>
+      </w:r>
+      <w:proofErr w:type="spellEnd"/>
+      <w:r>
+        <w:rPr>
+          <w:b/>
+          <w:bCs/>
+          <w:sz w:val="24"/>
+          <w:szCs w:val="24"/>
+        </w:rPr>
+        <w:t xml:space="preserve"> – Prepared by Richard Fritz</w:t>
+      </w:r>
+    </w:p>
+    <w:p>
+      <w:pPr>
+        <w:spacing w:after="0"/>
+        <w:rPr>
+          <w:b/>
+          <w:bCs/>
+          <w:sz w:val="24"/>
+          <w:szCs w:val="24"/>
+        </w:rPr>
+      </w:pPr>
+      <w:r>
+        <w:rPr>
+          <w:b/>
+          <w:bCs/>
+          <w:noProof/>
+          <w:sz w:val="24"/>
+          <w:szCs w:val="24"/>
+        </w:rPr>
+        <w:drawing>
+          <wp:inline distT="0" distB="0" distL="0" distR="0" wp14:anchorId="36F0C264" wp14:editId="235A5DE1">
+            <wp:extent cx="3152775" cy="5438775"/>
+            <wp:effectExtent l="0" t="0" r="0" b="0"/>
+            <wp:docPr id="17" name="Picture 17" descr="A picture containing shape&#10;&#10;Description automatically generated"/>
+            <wp:cNvGraphicFramePr>
+              <a:graphicFrameLocks xmlns:a="http://schemas.openxmlformats.org/drawingml/2006/main" noChangeAspect="1"/>
+            </wp:cNvGraphicFramePr>
+            <a:graphic xmlns:a="http://schemas.openxmlformats.org/drawingml/2006/main">
+              <a:graphicData uri="http://schemas.openxmlformats.org/drawingml/2006/picture">
+                <pic:pic xmlns:pic="http://schemas.openxmlformats.org/drawingml/2006/picture">
+                  <pic:nvPicPr>
+                    <pic:cNvPr id="17" name="Picture 17" descr="A picture containing shape&#10;&#10;Description automatically generated"/>
+                    <pic:cNvPicPr/>
+                  </pic:nvPicPr>
+                  <pic:blipFill>
+                    <a:blip r:embed="rId10">
+                      <a:extLst>
+                        <a:ext uri="{28A0092B-C50C-407E-A947-70E740481C1C}">
+                          <a14:useLocalDpi xmlns:a14="http://schemas.microsoft.com/office/drawing/2010/main" val="0"/>
+                        </a:ext>
+                      </a:extLst>
+                    </a:blip>
+                    <a:stretch>
+                      <a:fillRect/>
+                    </a:stretch>
+                  </pic:blipFill>
+                  <pic:spPr>
+                    <a:xfrm>
+                      <a:off x="0" y="0"/>
+                      <a:ext cx="3152775" cy="5438775"/>
+                    </a:xfrm>
+                    <a:prstGeom prst="rect">
+                      <a:avLst/>
+                    </a:prstGeom>
+                  </pic:spPr>
+                </pic:pic>
+              </a:graphicData>
+            </a:graphic>
+          </wp:inline>
+        </w:drawing>
+      </w:r>
+    </w:p>
+    <w:p>
+      <w:pPr>
+        <w:spacing w:after="0"/>
+        <w:rPr>
+          <w:b/>
+          <w:bCs/>
+          <w:sz w:val="24"/>
+          <w:szCs w:val="24"/>
+        </w:rPr>
+      </w:pPr>
+    </w:p>
+    <w:p>
+      <w:pPr>
+        <w:spacing w:after="0"/>
+        <w:rPr>
+          <w:b/>
+          <w:bCs/>
+          <w:sz w:val="24"/>
+          <w:szCs w:val="24"/>
+        </w:rPr>
+      </w:pPr>
+    </w:p>
+    <w:p>
+      <w:pPr>
+        <w:spacing w:after="0"/>
+        <w:rPr>
+          <w:b/>
+          <w:bCs/>
+          <w:sz w:val="24"/>
+          <w:szCs w:val="24"/>
+        </w:rPr>
+      </w:pPr>
+    </w:p>
+    <w:p>
+      <w:pPr>
+        <w:spacing w:after="0"/>
+        <w:rPr>
+          <w:b/>
+          <w:bCs/>
+          <w:sz w:val="24"/>
+          <w:szCs w:val="24"/>
+        </w:rPr>
+      </w:pPr>
+    </w:p>
+    <w:p>
+      <w:pPr>
+        <w:spacing w:after="0"/>
+        <w:rPr>
+          <w:b/>
+          <w:bCs/>
+          <w:sz w:val="24"/>
+          <w:szCs w:val="24"/>
+        </w:rPr>
+      </w:pPr>
+    </w:p>
+    <w:p>
+      <w:pPr>
+        <w:spacing w:after="0"/>
+        <w:rPr>
+          <w:b/>
+          <w:bCs/>
+          <w:sz w:val="24"/>
+          <w:szCs w:val="24"/>
+        </w:rPr>
+      </w:pPr>
+    </w:p>
+    <w:p>
+      <w:pPr>
+        <w:spacing w:after="0"/>
+        <w:rPr>
+          <w:b/>
+          <w:bCs/>
+          <w:sz w:val="24"/>
+          <w:szCs w:val="24"/>
+        </w:rPr>
+      </w:pPr>
+    </w:p>
+    <w:p>
+      <w:pPr>
+        <w:spacing w:after="0"/>
+        <w:rPr>
+          <w:b/>
+          <w:bCs/>
+          <w:sz w:val="24"/>
+          <w:szCs w:val="24"/>
+        </w:rPr>
+      </w:pPr>
+    </w:p>
+    <w:p>
+      <w:pPr>
+        <w:spacing w:after="0"/>
+        <w:rPr>
+          <w:b/>
+          <w:bCs/>
+          <w:sz w:val="24"/>
+          <w:szCs w:val="24"/>
+        </w:rPr>
+      </w:pPr>
+    </w:p>
+    <w:p>
+      <w:pPr>
+        <w:spacing w:after="0"/>
+        <w:rPr>
+          <w:b/>
+          <w:bCs/>
+          <w:sz w:val="24"/>
+          <w:szCs w:val="24"/>
+        </w:rPr>
+      </w:pPr>
+    </w:p>
+    <w:p>
+      <w:pPr>
+        <w:spacing w:after="0"/>
+        <w:rPr>
+          <w:b/>
+          <w:bCs/>
+          <w:sz w:val="24"/>
+          <w:szCs w:val="24"/>
+        </w:rPr>
+      </w:pPr>
+    </w:p>
+    <w:p>
+      <w:pPr>
+        <w:spacing w:after="0"/>
+        <w:rPr>
+          <w:b/>
+          <w:bCs/>
+          <w:sz w:val="24"/>
+          <w:szCs w:val="24"/>
+        </w:rPr>
+      </w:pPr>
+      <w:r>
+        <w:rPr>
+          <w:b/>
+          <w:bCs/>
+          <w:sz w:val="24"/>
+          <w:szCs w:val="24"/>
+        </w:rPr>
+        <w:lastRenderedPageBreak/>
+        <w:t xml:space="preserve">Store – Prepared by Marc </w:t>
+      </w:r>
+      <w:proofErr w:type="spellStart"/>
+      <w:r>
+        <w:rPr>
+          <w:b/>
+          <w:bCs/>
+          <w:sz w:val="24"/>
+          <w:szCs w:val="24"/>
+        </w:rPr>
+        <w:t>Wedo</w:t>
+      </w:r>
+      <w:proofErr w:type="spellEnd"/>
     </w:p>
     <w:p>
       <w:pPr>
@@ -3399,7 +3502,7 @@
                     <pic:cNvPicPr/>
                   </pic:nvPicPr>
                   <pic:blipFill>
-                    <a:blip r:embed="rId12"/>
+                    <a:blip r:embed="rId11"/>
                     <a:stretch>
                       <a:fillRect/>
                     </a:stretch>
@@ -3434,199 +3537,78 @@
       <w:pPr>
         <w:spacing w:after="0"/>
         <w:rPr>
-          <w:ins w:id="7" w:author="Marc W" w:date="2021-04-01T14:12:00Z"/>
-          <w:b/>
-          <w:bCs/>
-          <w:sz w:val="24"/>
-          <w:szCs w:val="24"/>
-        </w:rPr>
-      </w:pPr>
-      <w:ins w:id="8" w:author="Marc W" w:date="2021-04-01T14:12:00Z">
-        <w:r>
-          <w:rPr>
-            <w:noProof/>
-          </w:rPr>
-          <w:drawing>
-            <wp:inline distT="0" distB="0" distL="0" distR="0" wp14:anchorId="6F4DAEB3" wp14:editId="1233EEDC">
-              <wp:extent cx="4076700" cy="2944495"/>
-              <wp:effectExtent l="0" t="0" r="0" b="0"/>
-              <wp:docPr id="6" name="Picture 9"/>
-              <wp:cNvGraphicFramePr>
-                <a:graphicFrameLocks xmlns:a="http://schemas.openxmlformats.org/drawingml/2006/main" noChangeAspect="1"/>
-              </wp:cNvGraphicFramePr>
-              <a:graphic xmlns:a="http://schemas.openxmlformats.org/drawingml/2006/main">
-                <a:graphicData uri="http://schemas.openxmlformats.org/drawingml/2006/picture">
-                  <pic:pic xmlns:pic="http://schemas.openxmlformats.org/drawingml/2006/picture">
-                    <pic:nvPicPr>
-                      <pic:cNvPr id="6" name="Picture 9"/>
-                      <pic:cNvPicPr>
-                        <a:picLocks noChangeAspect="1" noChangeArrowheads="1"/>
-                      </pic:cNvPicPr>
-                    </pic:nvPicPr>
-                    <pic:blipFill>
-                      <a:blip r:embed="rId13"/>
-                      <a:stretch>
-                        <a:fillRect/>
-                      </a:stretch>
-                    </pic:blipFill>
-                    <pic:spPr bwMode="auto">
-                      <a:xfrm>
-                        <a:off x="0" y="0"/>
-                        <a:ext cx="4076700" cy="2944495"/>
-                      </a:xfrm>
-                      <a:prstGeom prst="rect">
-                        <a:avLst/>
-                      </a:prstGeom>
-                    </pic:spPr>
-                  </pic:pic>
-                </a:graphicData>
-              </a:graphic>
-            </wp:inline>
-          </w:drawing>
-        </w:r>
-      </w:ins>
-    </w:p>
-    <w:p>
-      <w:pPr>
-        <w:spacing w:after="0"/>
-        <w:rPr>
-          <w:ins w:id="9" w:author="Marc W" w:date="2021-04-01T14:12:00Z"/>
-          <w:b/>
-          <w:bCs/>
-          <w:sz w:val="24"/>
-          <w:szCs w:val="24"/>
-        </w:rPr>
-      </w:pPr>
-    </w:p>
-    <w:p>
-      <w:pPr>
-        <w:spacing w:after="0"/>
-        <w:rPr>
-          <w:ins w:id="10" w:author="Marc W" w:date="2021-04-01T14:12:00Z"/>
-          <w:b/>
-          <w:bCs/>
-          <w:sz w:val="24"/>
-          <w:szCs w:val="24"/>
-        </w:rPr>
-      </w:pPr>
-    </w:p>
-    <w:p>
-      <w:pPr>
-        <w:spacing w:after="0"/>
-        <w:rPr>
-          <w:ins w:id="11" w:author="Marc W" w:date="2021-04-01T14:12:00Z"/>
-          <w:b/>
-          <w:bCs/>
-          <w:sz w:val="24"/>
-          <w:szCs w:val="24"/>
-        </w:rPr>
-      </w:pPr>
-    </w:p>
-    <w:p>
-      <w:pPr>
-        <w:spacing w:after="0"/>
-        <w:rPr>
-          <w:ins w:id="12" w:author="Marc W" w:date="2021-04-01T14:12:00Z"/>
-          <w:b/>
-          <w:bCs/>
-          <w:sz w:val="24"/>
-          <w:szCs w:val="24"/>
-        </w:rPr>
-      </w:pPr>
-    </w:p>
-    <w:p>
-      <w:pPr>
-        <w:spacing w:after="0"/>
-        <w:rPr>
-          <w:ins w:id="13" w:author="Marc W" w:date="2021-04-01T14:12:00Z"/>
-          <w:b/>
-          <w:bCs/>
-          <w:sz w:val="24"/>
-          <w:szCs w:val="24"/>
-        </w:rPr>
-      </w:pPr>
-    </w:p>
-    <w:p>
-      <w:pPr>
-        <w:spacing w:after="0"/>
-        <w:rPr>
-          <w:del w:id="14" w:author="Marc W" w:date="2021-04-01T14:12:00Z"/>
-          <w:b/>
-          <w:bCs/>
-          <w:sz w:val="24"/>
-          <w:szCs w:val="24"/>
-        </w:rPr>
-      </w:pPr>
-      <w:del w:id="15" w:author="Marc W" w:date="2021-04-01T14:12:00Z">
-        <w:r>
-          <w:rPr>
-            <w:b/>
-            <w:bCs/>
-            <w:noProof/>
-            <w:sz w:val="24"/>
-            <w:szCs w:val="24"/>
-          </w:rPr>
-          <w:drawing>
-            <wp:inline distT="0" distB="0" distL="0" distR="0" wp14:anchorId="1075CE72" wp14:editId="0FC0E185">
-              <wp:extent cx="4391025" cy="3152775"/>
-              <wp:effectExtent l="0" t="0" r="0" b="0"/>
-              <wp:docPr id="16" name="Picture 16" descr="Shape, rectangle&#10;&#10;Description automatically generated"/>
-              <wp:cNvGraphicFramePr>
-                <a:graphicFrameLocks xmlns:a="http://schemas.openxmlformats.org/drawingml/2006/main" noChangeAspect="1"/>
-              </wp:cNvGraphicFramePr>
-              <a:graphic xmlns:a="http://schemas.openxmlformats.org/drawingml/2006/main">
-                <a:graphicData uri="http://schemas.openxmlformats.org/drawingml/2006/picture">
-                  <pic:pic xmlns:pic="http://schemas.openxmlformats.org/drawingml/2006/picture">
-                    <pic:nvPicPr>
-                      <pic:cNvPr id="16" name="Picture 16" descr="Shape, rectangle&#10;&#10;Description automatically generated"/>
-                      <pic:cNvPicPr/>
-                    </pic:nvPicPr>
-                    <pic:blipFill>
-                      <a:blip r:embed="rId14">
-                        <a:extLst>
-                          <a:ext uri="{28A0092B-C50C-407E-A947-70E740481C1C}">
-                            <a14:useLocalDpi xmlns:a14="http://schemas.microsoft.com/office/drawing/2010/main" val="0"/>
-                          </a:ext>
-                        </a:extLst>
-                      </a:blip>
-                      <a:stretch>
-                        <a:fillRect/>
-                      </a:stretch>
-                    </pic:blipFill>
-                    <pic:spPr>
-                      <a:xfrm>
-                        <a:off x="0" y="0"/>
-                        <a:ext cx="4391025" cy="3152775"/>
-                      </a:xfrm>
-                      <a:prstGeom prst="rect">
-                        <a:avLst/>
-                      </a:prstGeom>
-                    </pic:spPr>
-                  </pic:pic>
-                </a:graphicData>
-              </a:graphic>
-            </wp:inline>
-          </w:drawing>
-        </w:r>
-      </w:del>
-    </w:p>
-    <w:p>
-      <w:pPr>
-        <w:spacing w:after="0"/>
-        <w:rPr>
-          <w:del w:id="16" w:author="Marc W" w:date="2021-04-01T14:12:00Z"/>
-          <w:b/>
-          <w:bCs/>
-          <w:sz w:val="24"/>
-          <w:szCs w:val="24"/>
-        </w:rPr>
-      </w:pPr>
-    </w:p>
-    <w:p>
-      <w:pPr>
-        <w:spacing w:after="0"/>
-        <w:rPr>
-          <w:del w:id="17" w:author="Marc W" w:date="2021-04-01T14:12:00Z"/>
+          <w:b/>
+          <w:bCs/>
+          <w:sz w:val="24"/>
+          <w:szCs w:val="24"/>
+        </w:rPr>
+      </w:pPr>
+      <w:r>
+        <w:rPr>
+          <w:b/>
+          <w:bCs/>
+          <w:noProof/>
+          <w:sz w:val="24"/>
+          <w:szCs w:val="24"/>
+        </w:rPr>
+        <w:drawing>
+          <wp:inline distT="0" distB="0" distL="0" distR="0" wp14:anchorId="1075CE72" wp14:editId="0FC0E185">
+            <wp:extent cx="4391025" cy="3152775"/>
+            <wp:effectExtent l="0" t="0" r="0" b="0"/>
+            <wp:docPr id="16" name="Picture 16" descr="Shape, rectangle&#10;&#10;Description automatically generated"/>
+            <wp:cNvGraphicFramePr>
+              <a:graphicFrameLocks xmlns:a="http://schemas.openxmlformats.org/drawingml/2006/main" noChangeAspect="1"/>
+            </wp:cNvGraphicFramePr>
+            <a:graphic xmlns:a="http://schemas.openxmlformats.org/drawingml/2006/main">
+              <a:graphicData uri="http://schemas.openxmlformats.org/drawingml/2006/picture">
+                <pic:pic xmlns:pic="http://schemas.openxmlformats.org/drawingml/2006/picture">
+                  <pic:nvPicPr>
+                    <pic:cNvPr id="16" name="Picture 16" descr="Shape, rectangle&#10;&#10;Description automatically generated"/>
+                    <pic:cNvPicPr/>
+                  </pic:nvPicPr>
+                  <pic:blipFill>
+                    <a:blip r:embed="rId12">
+                      <a:extLst>
+                        <a:ext uri="{28A0092B-C50C-407E-A947-70E740481C1C}">
+                          <a14:useLocalDpi xmlns:a14="http://schemas.microsoft.com/office/drawing/2010/main" val="0"/>
+                        </a:ext>
+                      </a:extLst>
+                    </a:blip>
+                    <a:stretch>
+                      <a:fillRect/>
+                    </a:stretch>
+                  </pic:blipFill>
+                  <pic:spPr>
+                    <a:xfrm>
+                      <a:off x="0" y="0"/>
+                      <a:ext cx="4391025" cy="3152775"/>
+                    </a:xfrm>
+                    <a:prstGeom prst="rect">
+                      <a:avLst/>
+                    </a:prstGeom>
+                  </pic:spPr>
+                </pic:pic>
+              </a:graphicData>
+            </a:graphic>
+          </wp:inline>
+        </w:drawing>
+      </w:r>
+    </w:p>
+    <w:p>
+      <w:pPr>
+        <w:spacing w:after="0"/>
+        <w:rPr>
+          <w:b/>
+          <w:bCs/>
+          <w:sz w:val="24"/>
+          <w:szCs w:val="24"/>
+        </w:rPr>
+      </w:pPr>
+    </w:p>
+    <w:p>
+      <w:pPr>
+        <w:spacing w:after="0"/>
+        <w:rPr>
           <w:b/>
           <w:bCs/>
           <w:sz w:val="24"/>
@@ -3638,196 +3620,156 @@
       <w:pPr>
         <w:spacing w:after="0" w:line="240" w:lineRule="auto"/>
         <w:rPr>
-          <w:del w:id="18" w:author="Marc W" w:date="2021-04-01T14:12:00Z"/>
-          <w:b/>
-          <w:bCs/>
-          <w:sz w:val="24"/>
-          <w:szCs w:val="24"/>
-        </w:rPr>
-      </w:pPr>
-      <w:del w:id="19" w:author="Marc W" w:date="2021-04-01T14:12:00Z">
-        <w:r>
-          <w:rPr>
-            <w:b/>
-            <w:bCs/>
-            <w:sz w:val="24"/>
-            <w:szCs w:val="24"/>
-          </w:rPr>
-          <w:br w:type="page"/>
-        </w:r>
-      </w:del>
-    </w:p>
-    <w:p>
-      <w:pPr>
-        <w:spacing w:after="0"/>
-        <w:rPr>
-          <w:b/>
-          <w:bCs/>
-          <w:sz w:val="24"/>
-          <w:szCs w:val="24"/>
-        </w:rPr>
-      </w:pPr>
-      <w:r>
-        <w:rPr>
-          <w:b/>
-          <w:bCs/>
-          <w:sz w:val="24"/>
-          <w:szCs w:val="24"/>
-        </w:rPr>
-        <w:t>MemberList – Prepared by Richard Fritz</w:t>
-      </w:r>
-    </w:p>
-    <w:p>
-      <w:pPr>
-        <w:spacing w:after="0"/>
-        <w:rPr>
-          <w:ins w:id="20" w:author="Marc W" w:date="2021-04-01T14:12:00Z"/>
-          <w:b/>
-          <w:bCs/>
-          <w:sz w:val="24"/>
-          <w:szCs w:val="24"/>
-        </w:rPr>
-      </w:pPr>
-      <w:ins w:id="21" w:author="Marc W" w:date="2021-04-01T14:12:00Z">
-        <w:r>
-          <w:rPr>
-            <w:noProof/>
-          </w:rPr>
-          <w:drawing>
-            <wp:inline distT="0" distB="0" distL="0" distR="0" wp14:anchorId="74B6A18D" wp14:editId="1D60A46C">
-              <wp:extent cx="3017520" cy="1718945"/>
-              <wp:effectExtent l="0" t="0" r="0" b="0"/>
-              <wp:docPr id="7" name="Picture 8"/>
-              <wp:cNvGraphicFramePr>
-                <a:graphicFrameLocks xmlns:a="http://schemas.openxmlformats.org/drawingml/2006/main" noChangeAspect="1"/>
-              </wp:cNvGraphicFramePr>
-              <a:graphic xmlns:a="http://schemas.openxmlformats.org/drawingml/2006/main">
-                <a:graphicData uri="http://schemas.openxmlformats.org/drawingml/2006/picture">
-                  <pic:pic xmlns:pic="http://schemas.openxmlformats.org/drawingml/2006/picture">
-                    <pic:nvPicPr>
-                      <pic:cNvPr id="7" name="Picture 8"/>
-                      <pic:cNvPicPr>
-                        <a:picLocks noChangeAspect="1" noChangeArrowheads="1"/>
-                      </pic:cNvPicPr>
-                    </pic:nvPicPr>
-                    <pic:blipFill>
-                      <a:blip r:embed="rId15"/>
-                      <a:stretch>
-                        <a:fillRect/>
-                      </a:stretch>
-                    </pic:blipFill>
-                    <pic:spPr bwMode="auto">
-                      <a:xfrm>
-                        <a:off x="0" y="0"/>
-                        <a:ext cx="3017520" cy="1718945"/>
-                      </a:xfrm>
-                      <a:prstGeom prst="rect">
-                        <a:avLst/>
-                      </a:prstGeom>
-                    </pic:spPr>
-                  </pic:pic>
-                </a:graphicData>
-              </a:graphic>
-            </wp:inline>
-          </w:drawing>
-        </w:r>
-      </w:ins>
-    </w:p>
-    <w:p>
-      <w:pPr>
-        <w:spacing w:after="0"/>
-        <w:rPr>
-          <w:del w:id="22" w:author="Marc W" w:date="2021-04-01T14:12:00Z"/>
-          <w:b/>
-          <w:bCs/>
-          <w:sz w:val="24"/>
-          <w:szCs w:val="24"/>
-        </w:rPr>
-      </w:pPr>
-      <w:del w:id="23" w:author="Marc W" w:date="2021-04-01T14:12:00Z">
-        <w:r>
-          <w:rPr>
-            <w:b/>
-            <w:bCs/>
-            <w:noProof/>
-            <w:sz w:val="24"/>
-            <w:szCs w:val="24"/>
-          </w:rPr>
-          <w:drawing>
-            <wp:inline distT="0" distB="0" distL="0" distR="0" wp14:anchorId="21169077" wp14:editId="5FA55C00">
-              <wp:extent cx="3057525" cy="1628775"/>
-              <wp:effectExtent l="0" t="0" r="0" b="0"/>
-              <wp:docPr id="15" name="Picture 15" descr="Shape&#10;&#10;Description automatically generated with low confidence"/>
-              <wp:cNvGraphicFramePr>
-                <a:graphicFrameLocks xmlns:a="http://schemas.openxmlformats.org/drawingml/2006/main" noChangeAspect="1"/>
-              </wp:cNvGraphicFramePr>
-              <a:graphic xmlns:a="http://schemas.openxmlformats.org/drawingml/2006/main">
-                <a:graphicData uri="http://schemas.openxmlformats.org/drawingml/2006/picture">
-                  <pic:pic xmlns:pic="http://schemas.openxmlformats.org/drawingml/2006/picture">
-                    <pic:nvPicPr>
-                      <pic:cNvPr id="15" name="Picture 15" descr="Shape&#10;&#10;Description automatically generated with low confidence"/>
-                      <pic:cNvPicPr/>
-                    </pic:nvPicPr>
-                    <pic:blipFill>
-                      <a:blip r:embed="rId16">
-                        <a:extLst>
-                          <a:ext uri="{28A0092B-C50C-407E-A947-70E740481C1C}">
-                            <a14:useLocalDpi xmlns:a14="http://schemas.microsoft.com/office/drawing/2010/main" val="0"/>
-                          </a:ext>
-                        </a:extLst>
-                      </a:blip>
-                      <a:stretch>
-                        <a:fillRect/>
-                      </a:stretch>
-                    </pic:blipFill>
-                    <pic:spPr>
-                      <a:xfrm>
-                        <a:off x="0" y="0"/>
-                        <a:ext cx="3057525" cy="1628775"/>
-                      </a:xfrm>
-                      <a:prstGeom prst="rect">
-                        <a:avLst/>
-                      </a:prstGeom>
-                    </pic:spPr>
-                  </pic:pic>
-                </a:graphicData>
-              </a:graphic>
-            </wp:inline>
-          </w:drawing>
-        </w:r>
-      </w:del>
-    </w:p>
-    <w:p>
-      <w:pPr>
-        <w:spacing w:after="0"/>
-        <w:rPr>
-          <w:del w:id="24" w:author="Marc W" w:date="2021-04-01T14:12:00Z"/>
-          <w:b/>
-          <w:bCs/>
-          <w:sz w:val="24"/>
-          <w:szCs w:val="24"/>
-        </w:rPr>
-      </w:pPr>
-    </w:p>
-    <w:p>
-      <w:pPr>
-        <w:spacing w:after="0"/>
-        <w:rPr>
-          <w:b/>
-          <w:bCs/>
-          <w:sz w:val="24"/>
-          <w:szCs w:val="24"/>
-        </w:rPr>
-      </w:pPr>
-      <w:r>
-        <w:rPr>
-          <w:b/>
-          <w:bCs/>
-          <w:sz w:val="24"/>
-          <w:szCs w:val="24"/>
-        </w:rPr>
-        <w:t>Order – Prepared by Marc Wedo</w:t>
-      </w:r>
+          <w:b/>
+          <w:bCs/>
+          <w:sz w:val="24"/>
+          <w:szCs w:val="24"/>
+        </w:rPr>
+      </w:pPr>
+      <w:r>
+        <w:rPr>
+          <w:b/>
+          <w:bCs/>
+          <w:sz w:val="24"/>
+          <w:szCs w:val="24"/>
+        </w:rPr>
+        <w:br w:type="page"/>
+      </w:r>
+    </w:p>
+    <w:p>
+      <w:pPr>
+        <w:spacing w:after="0"/>
+        <w:rPr>
+          <w:b/>
+          <w:bCs/>
+          <w:sz w:val="24"/>
+          <w:szCs w:val="24"/>
+        </w:rPr>
+      </w:pPr>
+      <w:proofErr w:type="spellStart"/>
+      <w:r>
+        <w:rPr>
+          <w:b/>
+          <w:bCs/>
+          <w:sz w:val="24"/>
+          <w:szCs w:val="24"/>
+        </w:rPr>
+        <w:lastRenderedPageBreak/>
+        <w:t>MemberList</w:t>
+      </w:r>
+      <w:proofErr w:type="spellEnd"/>
+      <w:r>
+        <w:rPr>
+          <w:b/>
+          <w:bCs/>
+          <w:sz w:val="24"/>
+          <w:szCs w:val="24"/>
+        </w:rPr>
+        <w:t xml:space="preserve"> – Prepared by Richard Fritz</w:t>
+      </w:r>
+    </w:p>
+    <w:p>
+      <w:pPr>
+        <w:spacing w:after="0"/>
+        <w:rPr>
+          <w:b/>
+          <w:bCs/>
+          <w:sz w:val="24"/>
+          <w:szCs w:val="24"/>
+        </w:rPr>
+      </w:pPr>
+      <w:r>
+        <w:rPr>
+          <w:b/>
+          <w:bCs/>
+          <w:noProof/>
+          <w:sz w:val="24"/>
+          <w:szCs w:val="24"/>
+        </w:rPr>
+        <w:drawing>
+          <wp:inline distT="0" distB="0" distL="0" distR="0" wp14:anchorId="21169077" wp14:editId="5FA55C00">
+            <wp:extent cx="3057525" cy="1628775"/>
+            <wp:effectExtent l="0" t="0" r="0" b="0"/>
+            <wp:docPr id="15" name="Picture 15" descr="Shape&#10;&#10;Description automatically generated with low confidence"/>
+            <wp:cNvGraphicFramePr>
+              <a:graphicFrameLocks xmlns:a="http://schemas.openxmlformats.org/drawingml/2006/main" noChangeAspect="1"/>
+            </wp:cNvGraphicFramePr>
+            <a:graphic xmlns:a="http://schemas.openxmlformats.org/drawingml/2006/main">
+              <a:graphicData uri="http://schemas.openxmlformats.org/drawingml/2006/picture">
+                <pic:pic xmlns:pic="http://schemas.openxmlformats.org/drawingml/2006/picture">
+                  <pic:nvPicPr>
+                    <pic:cNvPr id="15" name="Picture 15" descr="Shape&#10;&#10;Description automatically generated with low confidence"/>
+                    <pic:cNvPicPr/>
+                  </pic:nvPicPr>
+                  <pic:blipFill>
+                    <a:blip r:embed="rId13">
+                      <a:extLst>
+                        <a:ext uri="{28A0092B-C50C-407E-A947-70E740481C1C}">
+                          <a14:useLocalDpi xmlns:a14="http://schemas.microsoft.com/office/drawing/2010/main" val="0"/>
+                        </a:ext>
+                      </a:extLst>
+                    </a:blip>
+                    <a:stretch>
+                      <a:fillRect/>
+                    </a:stretch>
+                  </pic:blipFill>
+                  <pic:spPr>
+                    <a:xfrm>
+                      <a:off x="0" y="0"/>
+                      <a:ext cx="3057525" cy="1628775"/>
+                    </a:xfrm>
+                    <a:prstGeom prst="rect">
+                      <a:avLst/>
+                    </a:prstGeom>
+                  </pic:spPr>
+                </pic:pic>
+              </a:graphicData>
+            </a:graphic>
+          </wp:inline>
+        </w:drawing>
+      </w:r>
+    </w:p>
+    <w:p>
+      <w:pPr>
+        <w:spacing w:after="0"/>
+        <w:rPr>
+          <w:b/>
+          <w:bCs/>
+          <w:sz w:val="24"/>
+          <w:szCs w:val="24"/>
+        </w:rPr>
+      </w:pPr>
+    </w:p>
+    <w:p>
+      <w:pPr>
+        <w:spacing w:after="0"/>
+        <w:rPr>
+          <w:b/>
+          <w:bCs/>
+          <w:sz w:val="24"/>
+          <w:szCs w:val="24"/>
+        </w:rPr>
+      </w:pPr>
+      <w:r>
+        <w:rPr>
+          <w:b/>
+          <w:bCs/>
+          <w:sz w:val="24"/>
+          <w:szCs w:val="24"/>
+        </w:rPr>
+        <w:t xml:space="preserve">Order – Prepared by Marc </w:t>
+      </w:r>
+      <w:proofErr w:type="spellStart"/>
+      <w:r>
+        <w:rPr>
+          <w:b/>
+          <w:bCs/>
+          <w:sz w:val="24"/>
+          <w:szCs w:val="24"/>
+        </w:rPr>
+        <w:t>Wedo</w:t>
+      </w:r>
+      <w:proofErr w:type="spellEnd"/>
     </w:p>
     <w:p>
       <w:pPr>
@@ -3859,7 +3801,7 @@
                     <pic:cNvPicPr/>
                   </pic:nvPicPr>
                   <pic:blipFill>
-                    <a:blip r:embed="rId17"/>
+                    <a:blip r:embed="rId14"/>
                     <a:stretch>
                       <a:fillRect/>
                     </a:stretch>
@@ -3890,15 +3832,37 @@
           <w:szCs w:val="24"/>
         </w:rPr>
       </w:pPr>
-      <w:r>
-        <w:rPr>
-          <w:b/>
-          <w:bCs/>
-          <w:sz w:val="24"/>
-          <w:szCs w:val="24"/>
-        </w:rPr>
-        <w:t>OrderList – Prepared by Marc Wedo</w:t>
-      </w:r>
+      <w:proofErr w:type="spellStart"/>
+      <w:r>
+        <w:rPr>
+          <w:b/>
+          <w:bCs/>
+          <w:sz w:val="24"/>
+          <w:szCs w:val="24"/>
+        </w:rPr>
+        <w:t>OrderList</w:t>
+      </w:r>
+      <w:proofErr w:type="spellEnd"/>
+      <w:r>
+        <w:rPr>
+          <w:b/>
+          <w:bCs/>
+          <w:sz w:val="24"/>
+          <w:szCs w:val="24"/>
+        </w:rPr>
+        <w:t xml:space="preserve"> – Prepared by Marc </w:t>
+      </w:r>
+      <w:proofErr w:type="spellStart"/>
+      <w:r>
+        <w:rPr>
+          <w:b/>
+          <w:bCs/>
+          <w:sz w:val="24"/>
+          <w:szCs w:val="24"/>
+        </w:rPr>
+        <w:t>Wedo</w:t>
+      </w:r>
+      <w:proofErr w:type="spellEnd"/>
     </w:p>
     <w:p>
       <w:pPr>
@@ -3924,7 +3888,7 @@
                     <pic:cNvPicPr/>
                   </pic:nvPicPr>
                   <pic:blipFill>
-                    <a:blip r:embed="rId18"/>
+                    <a:blip r:embed="rId15"/>
                     <a:stretch>
                       <a:fillRect/>
                     </a:stretch>
@@ -3948,253 +3912,214 @@
     <w:p>
       <w:pPr>
         <w:spacing w:after="0"/>
-        <w:rPr>
-          <w:ins w:id="25" w:author="Marc W" w:date="2021-04-01T14:12:00Z"/>
-        </w:rPr>
-      </w:pPr>
-    </w:p>
-    <w:p>
-      <w:pPr>
-        <w:spacing w:after="0"/>
-        <w:rPr>
-          <w:ins w:id="26" w:author="Marc W" w:date="2021-04-01T14:12:00Z"/>
-        </w:rPr>
-      </w:pPr>
-    </w:p>
-    <w:p>
-      <w:pPr>
-        <w:spacing w:after="0"/>
-        <w:rPr>
-          <w:ins w:id="27" w:author="Marc W" w:date="2021-04-01T14:12:00Z"/>
-        </w:rPr>
-      </w:pPr>
-    </w:p>
-    <w:p>
-      <w:pPr>
-        <w:spacing w:after="0"/>
-        <w:rPr>
-          <w:del w:id="28" w:author="Marc W" w:date="2021-04-01T14:12:00Z"/>
-        </w:rPr>
-      </w:pPr>
-      <w:del w:id="29" w:author="Marc W" w:date="2021-04-01T14:12:00Z">
-        <w:r>
-          <w:br/>
-        </w:r>
-        <w:r>
-          <w:br w:type="page"/>
-        </w:r>
-      </w:del>
-    </w:p>
-    <w:p>
-      <w:pPr>
-        <w:spacing w:after="0"/>
-        <w:rPr>
-          <w:del w:id="30" w:author="Marc W" w:date="2021-04-01T14:12:00Z"/>
-        </w:rPr>
-      </w:pPr>
-      <w:del w:id="31" w:author="Marc W" w:date="2021-04-01T14:12:00Z">
-        <w:r>
-          <w:rPr>
-            <w:b/>
-            <w:bCs/>
-            <w:sz w:val="24"/>
-            <w:szCs w:val="24"/>
-          </w:rPr>
-          <w:delText>Product – Prepared by Richard Fritz</w:delText>
-        </w:r>
-      </w:del>
-    </w:p>
-    <w:p>
-      <w:pPr>
-        <w:spacing w:after="0"/>
-        <w:rPr>
-          <w:del w:id="32" w:author="Marc W" w:date="2021-04-01T14:12:00Z"/>
-        </w:rPr>
-      </w:pPr>
-      <w:del w:id="33" w:author="Marc W" w:date="2021-04-01T14:12:00Z">
-        <w:r>
-          <w:rPr>
-            <w:noProof/>
-          </w:rPr>
-          <w:drawing>
-            <wp:inline distT="0" distB="0" distL="0" distR="0" wp14:anchorId="1FAA15D3" wp14:editId="7492B72B">
-              <wp:extent cx="5591175" cy="4105275"/>
-              <wp:effectExtent l="0" t="0" r="0" b="0"/>
-              <wp:docPr id="18" name="Picture 18" descr="Shape, rectangle&#10;&#10;Description automatically generated"/>
-              <wp:cNvGraphicFramePr>
-                <a:graphicFrameLocks xmlns:a="http://schemas.openxmlformats.org/drawingml/2006/main" noChangeAspect="1"/>
-              </wp:cNvGraphicFramePr>
-              <a:graphic xmlns:a="http://schemas.openxmlformats.org/drawingml/2006/main">
-                <a:graphicData uri="http://schemas.openxmlformats.org/drawingml/2006/picture">
-                  <pic:pic xmlns:pic="http://schemas.openxmlformats.org/drawingml/2006/picture">
-                    <pic:nvPicPr>
-                      <pic:cNvPr id="18" name="Picture 18" descr="Shape, rectangle&#10;&#10;Description automatically generated"/>
-                      <pic:cNvPicPr/>
-                    </pic:nvPicPr>
-                    <pic:blipFill>
-                      <a:blip r:embed="rId19">
-                        <a:extLst>
-                          <a:ext uri="{28A0092B-C50C-407E-A947-70E740481C1C}">
-                            <a14:useLocalDpi xmlns:a14="http://schemas.microsoft.com/office/drawing/2010/main" val="0"/>
-                          </a:ext>
-                        </a:extLst>
-                      </a:blip>
-                      <a:stretch>
-                        <a:fillRect/>
-                      </a:stretch>
-                    </pic:blipFill>
-                    <pic:spPr>
-                      <a:xfrm>
-                        <a:off x="0" y="0"/>
-                        <a:ext cx="5591175" cy="4105275"/>
-                      </a:xfrm>
-                      <a:prstGeom prst="rect">
-                        <a:avLst/>
-                      </a:prstGeom>
-                    </pic:spPr>
-                  </pic:pic>
-                </a:graphicData>
-              </a:graphic>
-            </wp:inline>
-          </w:drawing>
-        </w:r>
-      </w:del>
-    </w:p>
-    <w:p>
-      <w:pPr>
-        <w:spacing w:after="0"/>
-        <w:rPr>
-          <w:del w:id="34" w:author="Marc W" w:date="2021-04-01T14:12:00Z"/>
-        </w:rPr>
-      </w:pPr>
-    </w:p>
-    <w:p>
-      <w:pPr>
-        <w:spacing w:after="0"/>
-        <w:rPr>
-          <w:del w:id="35" w:author="Marc W" w:date="2021-04-01T14:12:00Z"/>
-          <w:b/>
-          <w:bCs/>
-          <w:sz w:val="24"/>
-          <w:szCs w:val="24"/>
-        </w:rPr>
-      </w:pPr>
-      <w:del w:id="36" w:author="Marc W" w:date="2021-04-01T14:12:00Z">
-        <w:r>
-          <w:rPr>
-            <w:b/>
-            <w:bCs/>
-            <w:sz w:val="24"/>
-            <w:szCs w:val="24"/>
-          </w:rPr>
-          <w:delText>Inventory – Prepared by Richard Fritz</w:delText>
-        </w:r>
-      </w:del>
-    </w:p>
-    <w:p>
-      <w:pPr>
-        <w:spacing w:after="0"/>
-        <w:rPr>
-          <w:del w:id="37" w:author="Marc W" w:date="2021-04-01T14:12:00Z"/>
-        </w:rPr>
-      </w:pPr>
-      <w:del w:id="38" w:author="Marc W" w:date="2021-04-01T14:12:00Z">
-        <w:r>
-          <w:rPr>
-            <w:noProof/>
-          </w:rPr>
-          <w:drawing>
-            <wp:inline distT="0" distB="0" distL="0" distR="0" wp14:anchorId="29DED291" wp14:editId="20BD7DDC">
-              <wp:extent cx="2771775" cy="1533525"/>
-              <wp:effectExtent l="0" t="0" r="0" b="0"/>
-              <wp:docPr id="19" name="Picture 19" descr="Shape, rectangle&#10;&#10;Description automatically generated"/>
-              <wp:cNvGraphicFramePr>
-                <a:graphicFrameLocks xmlns:a="http://schemas.openxmlformats.org/drawingml/2006/main" noChangeAspect="1"/>
-              </wp:cNvGraphicFramePr>
-              <a:graphic xmlns:a="http://schemas.openxmlformats.org/drawingml/2006/main">
-                <a:graphicData uri="http://schemas.openxmlformats.org/drawingml/2006/picture">
-                  <pic:pic xmlns:pic="http://schemas.openxmlformats.org/drawingml/2006/picture">
-                    <pic:nvPicPr>
-                      <pic:cNvPr id="19" name="Picture 19" descr="Shape, rectangle&#10;&#10;Description automatically generated"/>
-                      <pic:cNvPicPr/>
-                    </pic:nvPicPr>
-                    <pic:blipFill>
-                      <a:blip r:embed="rId20">
-                        <a:extLst>
-                          <a:ext uri="{28A0092B-C50C-407E-A947-70E740481C1C}">
-                            <a14:useLocalDpi xmlns:a14="http://schemas.microsoft.com/office/drawing/2010/main" val="0"/>
-                          </a:ext>
-                        </a:extLst>
-                      </a:blip>
-                      <a:stretch>
-                        <a:fillRect/>
-                      </a:stretch>
-                    </pic:blipFill>
-                    <pic:spPr>
-                      <a:xfrm>
-                        <a:off x="0" y="0"/>
-                        <a:ext cx="2771775" cy="1533525"/>
-                      </a:xfrm>
-                      <a:prstGeom prst="rect">
-                        <a:avLst/>
-                      </a:prstGeom>
-                    </pic:spPr>
-                  </pic:pic>
-                </a:graphicData>
-              </a:graphic>
-            </wp:inline>
-          </w:drawing>
-        </w:r>
-      </w:del>
-    </w:p>
-    <w:p>
-      <w:pPr>
-        <w:spacing w:after="0"/>
-        <w:rPr>
-          <w:del w:id="39" w:author="Marc W" w:date="2021-04-01T14:12:00Z"/>
-        </w:rPr>
-      </w:pPr>
-    </w:p>
-    <w:p>
-      <w:pPr>
-        <w:spacing w:after="0"/>
-        <w:rPr>
-          <w:del w:id="40" w:author="Marc W" w:date="2021-04-01T14:12:00Z"/>
-        </w:rPr>
+      </w:pPr>
+      <w:r>
+        <w:br/>
+      </w:r>
+      <w:r>
+        <w:br w:type="page"/>
+      </w:r>
+    </w:p>
+    <w:p>
+      <w:pPr>
+        <w:spacing w:after="0"/>
+      </w:pPr>
+      <w:r>
+        <w:rPr>
+          <w:b/>
+          <w:bCs/>
+          <w:sz w:val="24"/>
+          <w:szCs w:val="24"/>
+        </w:rPr>
+        <w:lastRenderedPageBreak/>
+        <w:t>Product</w:t>
+      </w:r>
+      <w:r>
+        <w:rPr>
+          <w:b/>
+          <w:bCs/>
+          <w:sz w:val="24"/>
+          <w:szCs w:val="24"/>
+        </w:rPr>
+        <w:t xml:space="preserve"> – Prepared by Richard Fritz</w:t>
+      </w:r>
+    </w:p>
+    <w:p>
+      <w:pPr>
+        <w:spacing w:after="0"/>
+      </w:pPr>
+      <w:r>
+        <w:rPr>
+          <w:noProof/>
+        </w:rPr>
+        <w:drawing>
+          <wp:inline distT="0" distB="0" distL="0" distR="0" wp14:anchorId="1FAA15D3" wp14:editId="7492B72B">
+            <wp:extent cx="5591175" cy="4105275"/>
+            <wp:effectExtent l="0" t="0" r="0" b="0"/>
+            <wp:docPr id="18" name="Picture 18" descr="Shape, rectangle&#10;&#10;Description automatically generated"/>
+            <wp:cNvGraphicFramePr>
+              <a:graphicFrameLocks xmlns:a="http://schemas.openxmlformats.org/drawingml/2006/main" noChangeAspect="1"/>
+            </wp:cNvGraphicFramePr>
+            <a:graphic xmlns:a="http://schemas.openxmlformats.org/drawingml/2006/main">
+              <a:graphicData uri="http://schemas.openxmlformats.org/drawingml/2006/picture">
+                <pic:pic xmlns:pic="http://schemas.openxmlformats.org/drawingml/2006/picture">
+                  <pic:nvPicPr>
+                    <pic:cNvPr id="18" name="Picture 18" descr="Shape, rectangle&#10;&#10;Description automatically generated"/>
+                    <pic:cNvPicPr/>
+                  </pic:nvPicPr>
+                  <pic:blipFill>
+                    <a:blip r:embed="rId16">
+                      <a:extLst>
+                        <a:ext uri="{28A0092B-C50C-407E-A947-70E740481C1C}">
+                          <a14:useLocalDpi xmlns:a14="http://schemas.microsoft.com/office/drawing/2010/main" val="0"/>
+                        </a:ext>
+                      </a:extLst>
+                    </a:blip>
+                    <a:stretch>
+                      <a:fillRect/>
+                    </a:stretch>
+                  </pic:blipFill>
+                  <pic:spPr>
+                    <a:xfrm>
+                      <a:off x="0" y="0"/>
+                      <a:ext cx="5591175" cy="4105275"/>
+                    </a:xfrm>
+                    <a:prstGeom prst="rect">
+                      <a:avLst/>
+                    </a:prstGeom>
+                  </pic:spPr>
+                </pic:pic>
+              </a:graphicData>
+            </a:graphic>
+          </wp:inline>
+        </w:drawing>
+      </w:r>
+    </w:p>
+    <w:p>
+      <w:pPr>
+        <w:spacing w:after="0"/>
+      </w:pPr>
+    </w:p>
+    <w:p>
+      <w:pPr>
+        <w:spacing w:after="0"/>
+        <w:rPr>
+          <w:b/>
+          <w:bCs/>
+          <w:sz w:val="24"/>
+          <w:szCs w:val="24"/>
+        </w:rPr>
+      </w:pPr>
+      <w:r>
+        <w:rPr>
+          <w:b/>
+          <w:bCs/>
+          <w:sz w:val="24"/>
+          <w:szCs w:val="24"/>
+        </w:rPr>
+        <w:t>Inventory</w:t>
+      </w:r>
+      <w:r>
+        <w:rPr>
+          <w:b/>
+          <w:bCs/>
+          <w:sz w:val="24"/>
+          <w:szCs w:val="24"/>
+        </w:rPr>
+        <w:t xml:space="preserve"> – Prepared by Richard Fritz</w:t>
+      </w:r>
+    </w:p>
+    <w:p>
+      <w:pPr>
+        <w:spacing w:after="0"/>
+      </w:pPr>
+      <w:r>
+        <w:rPr>
+          <w:noProof/>
+        </w:rPr>
+        <w:drawing>
+          <wp:inline distT="0" distB="0" distL="0" distR="0" wp14:anchorId="29DED291" wp14:editId="20BD7DDC">
+            <wp:extent cx="2771775" cy="1533525"/>
+            <wp:effectExtent l="0" t="0" r="0" b="0"/>
+            <wp:docPr id="19" name="Picture 19" descr="Shape, rectangle&#10;&#10;Description automatically generated"/>
+            <wp:cNvGraphicFramePr>
+              <a:graphicFrameLocks xmlns:a="http://schemas.openxmlformats.org/drawingml/2006/main" noChangeAspect="1"/>
+            </wp:cNvGraphicFramePr>
+            <a:graphic xmlns:a="http://schemas.openxmlformats.org/drawingml/2006/main">
+              <a:graphicData uri="http://schemas.openxmlformats.org/drawingml/2006/picture">
+                <pic:pic xmlns:pic="http://schemas.openxmlformats.org/drawingml/2006/picture">
+                  <pic:nvPicPr>
+                    <pic:cNvPr id="19" name="Picture 19" descr="Shape, rectangle&#10;&#10;Description automatically generated"/>
+                    <pic:cNvPicPr/>
+                  </pic:nvPicPr>
+                  <pic:blipFill>
+                    <a:blip r:embed="rId17">
+                      <a:extLst>
+                        <a:ext uri="{28A0092B-C50C-407E-A947-70E740481C1C}">
+                          <a14:useLocalDpi xmlns:a14="http://schemas.microsoft.com/office/drawing/2010/main" val="0"/>
+                        </a:ext>
+                      </a:extLst>
+                    </a:blip>
+                    <a:stretch>
+                      <a:fillRect/>
+                    </a:stretch>
+                  </pic:blipFill>
+                  <pic:spPr>
+                    <a:xfrm>
+                      <a:off x="0" y="0"/>
+                      <a:ext cx="2771775" cy="1533525"/>
+                    </a:xfrm>
+                    <a:prstGeom prst="rect">
+                      <a:avLst/>
+                    </a:prstGeom>
+                  </pic:spPr>
+                </pic:pic>
+              </a:graphicData>
+            </a:graphic>
+          </wp:inline>
+        </w:drawing>
+      </w:r>
+    </w:p>
+    <w:p>
+      <w:pPr>
+        <w:spacing w:after="0"/>
+      </w:pPr>
+    </w:p>
+    <w:p>
+      <w:pPr>
+        <w:spacing w:after="0"/>
       </w:pPr>
     </w:p>
     <w:p>
       <w:pPr>
         <w:spacing w:after="0" w:line="240" w:lineRule="auto"/>
         <w:rPr>
-          <w:del w:id="41" w:author="Marc W" w:date="2021-04-01T14:12:00Z"/>
-          <w:b/>
-          <w:bCs/>
-        </w:rPr>
-      </w:pPr>
-      <w:del w:id="42" w:author="Marc W" w:date="2021-04-01T14:12:00Z">
-        <w:r>
-          <w:rPr>
-            <w:b/>
-            <w:bCs/>
-          </w:rPr>
-          <w:br w:type="page"/>
-        </w:r>
-      </w:del>
-    </w:p>
-    <w:p>
-      <w:pPr>
-        <w:spacing w:after="0"/>
-        <w:rPr>
-          <w:b/>
-          <w:bCs/>
-        </w:rPr>
-      </w:pPr>
-      <w:r>
-        <w:rPr>
-          <w:b/>
-          <w:bCs/>
-        </w:rPr>
+          <w:b/>
+          <w:bCs/>
+        </w:rPr>
+      </w:pPr>
+      <w:r>
+        <w:rPr>
+          <w:b/>
+          <w:bCs/>
+        </w:rPr>
+        <w:br w:type="page"/>
+      </w:r>
+    </w:p>
+    <w:p>
+      <w:pPr>
+        <w:spacing w:after="0"/>
+        <w:rPr>
+          <w:b/>
+          <w:bCs/>
+        </w:rPr>
+      </w:pPr>
+      <w:r>
+        <w:rPr>
+          <w:b/>
+          <w:bCs/>
+        </w:rPr>
+        <w:lastRenderedPageBreak/>
         <w:t xml:space="preserve">Conceptual Class Diagram – Prepared by Marc </w:t>
       </w:r>
       <w:r>
@@ -4229,7 +4154,7 @@
                     <pic:cNvPicPr/>
                   </pic:nvPicPr>
                   <pic:blipFill>
-                    <a:blip r:embed="rId21"/>
+                    <a:blip r:embed="rId18"/>
                     <a:stretch>
                       <a:fillRect/>
                     </a:stretch>
@@ -5412,16 +5337,6 @@
       </w:tblBorders>
     </w:tblPr>
   </w:style>
-  <w:style w:type="paragraph" w:styleId="Revision">
-    <w:name w:val="Revision"/>
-    <w:hidden/>
-    <w:uiPriority w:val="99"/>
-    <w:semiHidden/>
-    <w:rsid w:val="00A205D2"/>
-    <w:pPr>
-      <w:suppressAutoHyphens w:val="0"/>
-    </w:pPr>
-  </w:style>
 </w:styles>
 </file>
 

</xml_diff>

<commit_message>
working on cleaning code and design document
</commit_message>
<xml_diff>
--- a/DesignDocument/Grocery Store Design Document.docx
+++ b/DesignDocument/Grocery Store Design Document.docx
@@ -1193,12 +1193,6 @@
             <w:insideH w:val="single" w:color="auto" w:sz="4" w:space="0"/>
             <w:insideV w:val="single" w:color="auto" w:sz="4" w:space="0"/>
           </w:tblBorders>
-          <w:tblCellMar>
-            <w:top w:w="0" w:type="dxa"/>
-            <w:left w:w="108" w:type="dxa"/>
-            <w:bottom w:w="0" w:type="dxa"/>
-            <w:right w:w="108" w:type="dxa"/>
-          </w:tblCellMar>
         </w:tblPrEx>
         <w:trPr>
           <w:trHeight w:val="528" w:hRule="atLeast"/>
@@ -1413,12 +1407,6 @@
             <w:insideH w:val="single" w:color="auto" w:sz="4" w:space="0"/>
             <w:insideV w:val="single" w:color="auto" w:sz="4" w:space="0"/>
           </w:tblBorders>
-          <w:tblCellMar>
-            <w:top w:w="0" w:type="dxa"/>
-            <w:left w:w="108" w:type="dxa"/>
-            <w:bottom w:w="0" w:type="dxa"/>
-            <w:right w:w="108" w:type="dxa"/>
-          </w:tblCellMar>
         </w:tblPrEx>
         <w:trPr>
           <w:trHeight w:val="528" w:hRule="atLeast"/>
@@ -1501,12 +1489,6 @@
             <w:insideH w:val="single" w:color="auto" w:sz="4" w:space="0"/>
             <w:insideV w:val="single" w:color="auto" w:sz="4" w:space="0"/>
           </w:tblBorders>
-          <w:tblCellMar>
-            <w:top w:w="0" w:type="dxa"/>
-            <w:left w:w="108" w:type="dxa"/>
-            <w:bottom w:w="0" w:type="dxa"/>
-            <w:right w:w="108" w:type="dxa"/>
-          </w:tblCellMar>
         </w:tblPrEx>
         <w:trPr>
           <w:trHeight w:val="528" w:hRule="atLeast"/>
@@ -1822,12 +1804,6 @@
             <w:insideH w:val="single" w:color="auto" w:sz="4" w:space="0"/>
             <w:insideV w:val="single" w:color="auto" w:sz="4" w:space="0"/>
           </w:tblBorders>
-          <w:tblCellMar>
-            <w:top w:w="0" w:type="dxa"/>
-            <w:left w:w="108" w:type="dxa"/>
-            <w:bottom w:w="0" w:type="dxa"/>
-            <w:right w:w="108" w:type="dxa"/>
-          </w:tblCellMar>
         </w:tblPrEx>
         <w:trPr>
           <w:trHeight w:val="528" w:hRule="atLeast"/>
@@ -1979,12 +1955,6 @@
             <w:insideH w:val="single" w:color="auto" w:sz="4" w:space="0"/>
             <w:insideV w:val="single" w:color="auto" w:sz="4" w:space="0"/>
           </w:tblBorders>
-          <w:tblCellMar>
-            <w:top w:w="0" w:type="dxa"/>
-            <w:left w:w="108" w:type="dxa"/>
-            <w:bottom w:w="0" w:type="dxa"/>
-            <w:right w:w="108" w:type="dxa"/>
-          </w:tblCellMar>
         </w:tblPrEx>
         <w:trPr>
           <w:trHeight w:val="528" w:hRule="atLeast"/>
@@ -3220,8 +3190,6 @@
       <w:pPr>
         <w:spacing w:after="0"/>
       </w:pPr>
-      <w:bookmarkStart w:id="0" w:name="_GoBack"/>
-      <w:bookmarkEnd w:id="0"/>
     </w:p>
     <w:p>
       <w:pPr>
@@ -5059,21 +5027,8 @@
           <w:p>
             <w:pPr>
               <w:spacing w:after="0" w:line="240" w:lineRule="auto"/>
-              <w:ind w:firstLine="420" w:firstLineChars="200"/>
-              <w:jc w:val="left"/>
-            </w:pPr>
-            <w:r>
-              <w:rPr>
-                <w:rFonts w:ascii="Helvetica" w:hAnsi="Helvetica" w:eastAsia="Helvetica" w:cs="Helvetica"/>
-                <w:i/>
-                <w:iCs/>
-                <w:caps w:val="0"/>
-                <w:color w:val="000000"/>
-                <w:spacing w:val="0"/>
-                <w:sz w:val="21"/>
-                <w:szCs w:val="21"/>
-                <w:shd w:val="clear" w:fill="F8F9FA"/>
-              </w:rPr>
+            </w:pPr>
+            <w:r>
               <w:t>Transactions</w:t>
             </w:r>
           </w:p>
@@ -5105,116 +5060,36 @@
           </w:tcPr>
           <w:p>
             <w:pPr>
-              <w:pStyle w:val="10"/>
-              <w:numPr>
-                <w:ilvl w:val="0"/>
-                <w:numId w:val="0"/>
-              </w:numPr>
-              <w:spacing w:after="0" w:line="240" w:lineRule="auto"/>
-              <w:ind w:left="360" w:leftChars="0"/>
-              <w:rPr>
-                <w:rFonts w:ascii="Helvetica" w:hAnsi="Helvetica" w:eastAsia="Helvetica" w:cs="Helvetica"/>
-                <w:i w:val="0"/>
-                <w:iCs w:val="0"/>
-                <w:caps w:val="0"/>
-                <w:color w:val="000000"/>
-                <w:spacing w:val="0"/>
-                <w:sz w:val="18"/>
-                <w:szCs w:val="18"/>
-                <w:shd w:val="clear" w:fill="F8F9FA"/>
-              </w:rPr>
-            </w:pPr>
-            <w:r>
-              <w:rPr>
-                <w:rFonts w:ascii="Helvetica" w:hAnsi="Helvetica" w:eastAsia="Helvetica" w:cs="Helvetica"/>
-                <w:i w:val="0"/>
-                <w:iCs w:val="0"/>
-                <w:caps w:val="0"/>
-                <w:color w:val="000000"/>
-                <w:spacing w:val="0"/>
-                <w:sz w:val="18"/>
-                <w:szCs w:val="18"/>
-                <w:shd w:val="clear" w:fill="F8F9FA"/>
-              </w:rPr>
+              <w:spacing w:after="0" w:line="240" w:lineRule="auto"/>
+            </w:pPr>
+            <w:r>
               <w:t>-date: Calendar</w:t>
             </w:r>
           </w:p>
           <w:p>
             <w:pPr>
-              <w:pStyle w:val="10"/>
-              <w:numPr>
-                <w:ilvl w:val="0"/>
-                <w:numId w:val="0"/>
-              </w:numPr>
-              <w:spacing w:after="0" w:line="240" w:lineRule="auto"/>
-              <w:ind w:left="360" w:leftChars="0"/>
-              <w:rPr>
-                <w:rFonts w:hint="default" w:ascii="Helvetica" w:hAnsi="Helvetica" w:eastAsia="Helvetica" w:cs="Helvetica"/>
-                <w:i w:val="0"/>
-                <w:iCs w:val="0"/>
-                <w:caps w:val="0"/>
-                <w:color w:val="000000"/>
-                <w:spacing w:val="0"/>
-                <w:sz w:val="18"/>
-                <w:szCs w:val="18"/>
-                <w:shd w:val="clear" w:fill="F8F9FA"/>
+              <w:spacing w:after="0" w:line="240" w:lineRule="auto"/>
+              <w:rPr>
+                <w:rFonts w:hint="default"/>
                 <w:lang w:val="en-US"/>
               </w:rPr>
             </w:pPr>
             <w:r>
-              <w:rPr>
-                <w:rFonts w:ascii="Helvetica" w:hAnsi="Helvetica" w:eastAsia="Helvetica" w:cs="Helvetica"/>
-                <w:i w:val="0"/>
-                <w:iCs w:val="0"/>
-                <w:caps w:val="0"/>
-                <w:color w:val="000000"/>
-                <w:spacing w:val="0"/>
-                <w:sz w:val="18"/>
-                <w:szCs w:val="18"/>
-                <w:shd w:val="clear" w:fill="F8F9FA"/>
-              </w:rPr>
               <w:t>+</w:t>
             </w:r>
             <w:r>
               <w:rPr>
-                <w:rFonts w:hint="default" w:ascii="Helvetica" w:hAnsi="Helvetica" w:eastAsia="Helvetica" w:cs="Helvetica"/>
-                <w:i w:val="0"/>
-                <w:iCs w:val="0"/>
-                <w:caps w:val="0"/>
-                <w:color w:val="000000"/>
-                <w:spacing w:val="0"/>
-                <w:sz w:val="18"/>
-                <w:szCs w:val="18"/>
-                <w:shd w:val="clear" w:fill="F8F9FA"/>
+                <w:rFonts w:hint="default"/>
                 <w:lang w:val="en-US"/>
               </w:rPr>
               <w:t>purchaseTotal</w:t>
             </w:r>
             <w:r>
-              <w:rPr>
-                <w:rFonts w:ascii="Helvetica" w:hAnsi="Helvetica" w:eastAsia="Helvetica" w:cs="Helvetica"/>
-                <w:i w:val="0"/>
-                <w:iCs w:val="0"/>
-                <w:caps w:val="0"/>
-                <w:color w:val="000000"/>
-                <w:spacing w:val="0"/>
-                <w:sz w:val="18"/>
-                <w:szCs w:val="18"/>
-                <w:shd w:val="clear" w:fill="F8F9FA"/>
-              </w:rPr>
               <w:t xml:space="preserve">: </w:t>
             </w:r>
             <w:r>
               <w:rPr>
-                <w:rFonts w:hint="default" w:ascii="Helvetica" w:hAnsi="Helvetica" w:eastAsia="Helvetica" w:cs="Helvetica"/>
-                <w:i w:val="0"/>
-                <w:iCs w:val="0"/>
-                <w:caps w:val="0"/>
-                <w:color w:val="000000"/>
-                <w:spacing w:val="0"/>
-                <w:sz w:val="18"/>
-                <w:szCs w:val="18"/>
-                <w:shd w:val="clear" w:fill="F8F9FA"/>
+                <w:rFonts w:hint="default"/>
                 <w:lang w:val="en-US"/>
               </w:rPr>
               <w:t>double</w:t>
@@ -5222,80 +5097,28 @@
           </w:p>
           <w:p>
             <w:pPr>
-              <w:pStyle w:val="10"/>
-              <w:numPr>
-                <w:ilvl w:val="0"/>
-                <w:numId w:val="0"/>
-              </w:numPr>
-              <w:spacing w:after="0" w:line="240" w:lineRule="auto"/>
-              <w:ind w:left="360" w:leftChars="0"/>
-              <w:rPr>
-                <w:rFonts w:hint="default" w:ascii="Helvetica" w:hAnsi="Helvetica" w:eastAsia="Helvetica" w:cs="Helvetica"/>
-                <w:i w:val="0"/>
-                <w:iCs w:val="0"/>
-                <w:caps w:val="0"/>
-                <w:color w:val="000000"/>
-                <w:spacing w:val="0"/>
-                <w:sz w:val="18"/>
-                <w:szCs w:val="18"/>
-                <w:shd w:val="clear" w:fill="F8F9FA"/>
+              <w:spacing w:after="0" w:line="240" w:lineRule="auto"/>
+              <w:rPr>
+                <w:rFonts w:hint="default"/>
                 <w:lang w:val="en-US"/>
               </w:rPr>
             </w:pPr>
             <w:r>
-              <w:rPr>
-                <w:rFonts w:ascii="Helvetica" w:hAnsi="Helvetica" w:eastAsia="Helvetica" w:cs="Helvetica"/>
-                <w:i w:val="0"/>
-                <w:iCs w:val="0"/>
-                <w:caps w:val="0"/>
-                <w:color w:val="000000"/>
-                <w:spacing w:val="0"/>
-                <w:sz w:val="18"/>
-                <w:szCs w:val="18"/>
-                <w:shd w:val="clear" w:fill="F8F9FA"/>
-              </w:rPr>
               <w:t>+</w:t>
             </w:r>
             <w:r>
               <w:rPr>
-                <w:rFonts w:hint="default" w:ascii="Helvetica" w:hAnsi="Helvetica" w:eastAsia="Helvetica" w:cs="Helvetica"/>
-                <w:i w:val="0"/>
-                <w:iCs w:val="0"/>
-                <w:caps w:val="0"/>
-                <w:color w:val="000000"/>
-                <w:spacing w:val="0"/>
-                <w:sz w:val="18"/>
-                <w:szCs w:val="18"/>
-                <w:shd w:val="clear" w:fill="F8F9FA"/>
+                <w:rFonts w:hint="default"/>
                 <w:lang w:val="en-US"/>
               </w:rPr>
               <w:t>groceryItems</w:t>
             </w:r>
             <w:r>
-              <w:rPr>
-                <w:rFonts w:ascii="Helvetica" w:hAnsi="Helvetica" w:eastAsia="Helvetica" w:cs="Helvetica"/>
-                <w:i w:val="0"/>
-                <w:iCs w:val="0"/>
-                <w:caps w:val="0"/>
-                <w:color w:val="000000"/>
-                <w:spacing w:val="0"/>
-                <w:sz w:val="18"/>
-                <w:szCs w:val="18"/>
-                <w:shd w:val="clear" w:fill="F8F9FA"/>
-              </w:rPr>
               <w:t xml:space="preserve">: </w:t>
             </w:r>
             <w:r>
               <w:rPr>
-                <w:rFonts w:hint="default" w:ascii="Helvetica" w:hAnsi="Helvetica" w:eastAsia="Helvetica" w:cs="Helvetica"/>
-                <w:i w:val="0"/>
-                <w:iCs w:val="0"/>
-                <w:caps w:val="0"/>
-                <w:color w:val="000000"/>
-                <w:spacing w:val="0"/>
-                <w:sz w:val="18"/>
-                <w:szCs w:val="18"/>
-                <w:shd w:val="clear" w:fill="F8F9FA"/>
+                <w:rFonts w:hint="default"/>
                 <w:lang w:val="en-US"/>
               </w:rPr>
               <w:t>List&lt;LineItem&gt;</w:t>
@@ -5329,73 +5152,23 @@
           </w:tcPr>
           <w:p>
             <w:pPr>
-              <w:pStyle w:val="10"/>
-              <w:numPr>
-                <w:ilvl w:val="0"/>
-                <w:numId w:val="0"/>
-              </w:numPr>
-              <w:spacing w:after="0" w:line="240" w:lineRule="auto"/>
-              <w:ind w:left="360" w:leftChars="0"/>
-              <w:rPr>
-                <w:rFonts w:ascii="Helvetica" w:hAnsi="Helvetica" w:eastAsia="Helvetica" w:cs="Helvetica"/>
-                <w:i w:val="0"/>
-                <w:iCs w:val="0"/>
-                <w:caps w:val="0"/>
-                <w:color w:val="000000"/>
-                <w:spacing w:val="0"/>
-                <w:sz w:val="18"/>
-                <w:szCs w:val="18"/>
-                <w:shd w:val="clear" w:fill="F8F9FA"/>
-              </w:rPr>
-            </w:pPr>
-            <w:r>
-              <w:rPr>
-                <w:rFonts w:ascii="Helvetica" w:hAnsi="Helvetica" w:eastAsia="Helvetica" w:cs="Helvetica"/>
-                <w:i w:val="0"/>
-                <w:iCs w:val="0"/>
-                <w:caps w:val="0"/>
-                <w:color w:val="000000"/>
-                <w:spacing w:val="0"/>
-                <w:sz w:val="18"/>
-                <w:szCs w:val="18"/>
-                <w:shd w:val="clear" w:fill="F8F9FA"/>
-              </w:rPr>
+              <w:spacing w:after="0" w:line="240" w:lineRule="auto"/>
+            </w:pPr>
+            <w:r>
               <w:t>+onDate(date:Calendar): boolean</w:t>
             </w:r>
           </w:p>
           <w:p>
             <w:pPr>
-              <w:pStyle w:val="10"/>
-              <w:numPr>
-                <w:ilvl w:val="0"/>
-                <w:numId w:val="0"/>
-              </w:numPr>
-              <w:spacing w:after="0" w:line="240" w:lineRule="auto"/>
-              <w:ind w:left="360" w:leftChars="0"/>
-              <w:rPr>
-                <w:rFonts w:hint="default" w:ascii="Helvetica" w:hAnsi="Helvetica" w:eastAsia="Helvetica" w:cs="Helvetica"/>
-                <w:i w:val="0"/>
-                <w:iCs w:val="0"/>
-                <w:caps w:val="0"/>
-                <w:color w:val="000000"/>
-                <w:spacing w:val="0"/>
-                <w:sz w:val="18"/>
-                <w:szCs w:val="18"/>
-                <w:shd w:val="clear" w:fill="F8F9FA"/>
+              <w:spacing w:after="0" w:line="240" w:lineRule="auto"/>
+              <w:rPr>
+                <w:rFonts w:hint="default"/>
                 <w:lang w:val="en-US"/>
               </w:rPr>
             </w:pPr>
             <w:r>
               <w:rPr>
-                <w:rFonts w:hint="default" w:ascii="Helvetica" w:hAnsi="Helvetica" w:eastAsia="Helvetica" w:cs="Helvetica"/>
-                <w:i w:val="0"/>
-                <w:iCs w:val="0"/>
-                <w:caps w:val="0"/>
-                <w:color w:val="000000"/>
-                <w:spacing w:val="0"/>
-                <w:sz w:val="18"/>
-                <w:szCs w:val="18"/>
-                <w:shd w:val="clear" w:fill="F8F9FA"/>
+                <w:rFonts w:hint="default"/>
                 <w:lang w:val="en-US"/>
               </w:rPr>
               <w:t>+betweenDates(Calendar beginDate, Calendar endDate): boolean</w:t>
@@ -5403,37 +5176,15 @@
           </w:p>
           <w:p>
             <w:pPr>
-              <w:pStyle w:val="10"/>
-              <w:numPr>
-                <w:ilvl w:val="0"/>
-                <w:numId w:val="0"/>
-              </w:numPr>
-              <w:spacing w:after="0" w:line="240" w:lineRule="auto"/>
-              <w:ind w:left="360" w:leftChars="0"/>
-              <w:rPr>
-                <w:rFonts w:hint="default" w:ascii="Helvetica" w:hAnsi="Helvetica" w:eastAsia="Helvetica" w:cs="Helvetica"/>
-                <w:i w:val="0"/>
-                <w:iCs w:val="0"/>
-                <w:caps w:val="0"/>
-                <w:color w:val="000000"/>
-                <w:spacing w:val="0"/>
-                <w:sz w:val="18"/>
-                <w:szCs w:val="18"/>
-                <w:shd w:val="clear" w:fill="F8F9FA"/>
+              <w:spacing w:after="0" w:line="240" w:lineRule="auto"/>
+              <w:rPr>
+                <w:rFonts w:hint="default"/>
                 <w:lang w:val="en-US"/>
               </w:rPr>
             </w:pPr>
             <w:r>
               <w:rPr>
-                <w:rFonts w:hint="default" w:ascii="Helvetica" w:hAnsi="Helvetica" w:eastAsia="Helvetica" w:cs="Helvetica"/>
-                <w:i w:val="0"/>
-                <w:iCs w:val="0"/>
-                <w:caps w:val="0"/>
-                <w:color w:val="000000"/>
-                <w:spacing w:val="0"/>
-                <w:sz w:val="18"/>
-                <w:szCs w:val="18"/>
-                <w:shd w:val="clear" w:fill="F8F9FA"/>
+                <w:rFonts w:hint="default"/>
                 <w:lang w:val="en-US"/>
               </w:rPr>
               <w:t>+buildReceipt(): String</w:t>
@@ -5441,37 +5192,15 @@
           </w:p>
           <w:p>
             <w:pPr>
-              <w:pStyle w:val="10"/>
-              <w:numPr>
-                <w:ilvl w:val="0"/>
-                <w:numId w:val="0"/>
-              </w:numPr>
-              <w:spacing w:after="0" w:line="240" w:lineRule="auto"/>
-              <w:ind w:left="360" w:leftChars="0"/>
-              <w:rPr>
-                <w:rFonts w:hint="default" w:ascii="Helvetica" w:hAnsi="Helvetica" w:eastAsia="Helvetica" w:cs="Helvetica"/>
-                <w:i w:val="0"/>
-                <w:iCs w:val="0"/>
-                <w:caps w:val="0"/>
-                <w:color w:val="000000"/>
-                <w:spacing w:val="0"/>
-                <w:sz w:val="18"/>
-                <w:szCs w:val="18"/>
-                <w:shd w:val="clear" w:fill="F8F9FA"/>
+              <w:spacing w:after="0" w:line="240" w:lineRule="auto"/>
+              <w:rPr>
+                <w:rFonts w:hint="default"/>
                 <w:lang w:val="en-US"/>
               </w:rPr>
             </w:pPr>
             <w:r>
               <w:rPr>
-                <w:rFonts w:hint="default" w:ascii="Helvetica" w:hAnsi="Helvetica" w:eastAsia="Helvetica" w:cs="Helvetica"/>
-                <w:i w:val="0"/>
-                <w:iCs w:val="0"/>
-                <w:caps w:val="0"/>
-                <w:color w:val="000000"/>
-                <w:spacing w:val="0"/>
-                <w:sz w:val="18"/>
-                <w:szCs w:val="18"/>
-                <w:shd w:val="clear" w:fill="F8F9FA"/>
+                <w:rFonts w:hint="default"/>
                 <w:lang w:val="en-US"/>
               </w:rPr>
               <w:t>+addItem(Prodect itemForPurchase, int purchaseAmount):String</w:t>
@@ -5492,6 +5221,8 @@
           <w:lang w:val="en-US"/>
         </w:rPr>
       </w:pPr>
+      <w:bookmarkStart w:id="0" w:name="_GoBack"/>
+      <w:bookmarkEnd w:id="0"/>
     </w:p>
     <w:p>
       <w:pPr>

</xml_diff>

<commit_message>
Remove blank page from Design Doc
</commit_message>
<xml_diff>
--- a/DesignDocument/Grocery Store Design Document.docx
+++ b/DesignDocument/Grocery Store Design Document.docx
@@ -916,7 +916,15 @@
               <w:pStyle w:val="TableContents"/>
             </w:pPr>
             <w:r>
-              <w:t>2. The cashier issues a request to check out items, and asks member for identification.</w:t>
+              <w:t xml:space="preserve">2. The cashier issues a request to check out </w:t>
+            </w:r>
+            <w:proofErr w:type="gramStart"/>
+            <w:r>
+              <w:t>items, and</w:t>
+            </w:r>
+            <w:proofErr w:type="gramEnd"/>
+            <w:r>
+              <w:t xml:space="preserve"> asks member for identification.</w:t>
             </w:r>
           </w:p>
         </w:tc>
@@ -2686,7 +2694,15 @@
               <w:spacing w:after="0" w:line="240" w:lineRule="auto"/>
             </w:pPr>
             <w:r>
-              <w:t xml:space="preserve">If the ID is valid, then check date format for 2 date and also check beginning date must be before ending date. If all correct. the system outputs information about all transactions completed by the user on the given between 2 date. For each transaction, it shows the information of transaction like product name, price, total </w:t>
+              <w:t xml:space="preserve">If the ID is valid, then check date format for 2 date </w:t>
+            </w:r>
+            <w:proofErr w:type="gramStart"/>
+            <w:r>
+              <w:t>and also</w:t>
+            </w:r>
+            <w:proofErr w:type="gramEnd"/>
+            <w:r>
+              <w:t xml:space="preserve"> check beginning date must be before ending date. If all correct. the system outputs information about all transactions completed by the user on the given between 2 date. For each transaction, it shows the information of transaction like product name, price, total </w:t>
             </w:r>
             <w:proofErr w:type="gramStart"/>
             <w:r>
@@ -3689,17 +3705,6 @@
     </w:p>
     <w:p>
       <w:pPr>
-        <w:spacing w:after="0"/>
-        <w:rPr>
-          <w:b/>
-          <w:bCs/>
-          <w:sz w:val="24"/>
-          <w:szCs w:val="24"/>
-        </w:rPr>
-      </w:pPr>
-    </w:p>
-    <w:p>
-      <w:pPr>
         <w:spacing w:after="0" w:line="240" w:lineRule="auto"/>
         <w:rPr>
           <w:b/>
@@ -4518,7 +4523,7 @@
       </w:tr>
       <w:tr>
         <w:trPr>
-          <w:trHeight w:val="1097"/>
+          <w:trHeight w:val="1043"/>
         </w:trPr>
         <w:tc>
           <w:tcPr>
@@ -4574,7 +4579,7 @@
       </w:tr>
       <w:tr>
         <w:trPr>
-          <w:trHeight w:val="1187"/>
+          <w:trHeight w:val="1070"/>
         </w:trPr>
         <w:tc>
           <w:tcPr>
@@ -4701,7 +4706,7 @@
       </w:tr>
       <w:tr>
         <w:trPr>
-          <w:trHeight w:val="1160"/>
+          <w:trHeight w:val="1043"/>
         </w:trPr>
         <w:tc>
           <w:tcPr>
@@ -4757,7 +4762,7 @@
       </w:tr>
       <w:tr>
         <w:trPr>
-          <w:trHeight w:val="1187"/>
+          <w:trHeight w:val="1043"/>
         </w:trPr>
         <w:tc>
           <w:tcPr>
@@ -4839,6 +4844,18 @@
         </w:rPr>
       </w:pPr>
       <w:bookmarkStart w:id="2" w:name="_Hlk68269682"/>
+    </w:p>
+    <w:p>
+      <w:pPr>
+        <w:suppressAutoHyphens w:val="0"/>
+        <w:rPr>
+          <w:rFonts w:ascii="DengXian" w:eastAsia="DengXian" w:hAnsi="DengXian" w:cs="Times New Roman"/>
+          <w:b/>
+          <w:bCs/>
+          <w:sz w:val="24"/>
+          <w:szCs w:val="24"/>
+        </w:rPr>
+      </w:pPr>
       <w:r>
         <w:rPr>
           <w:rFonts w:ascii="DengXian" w:eastAsia="DengXian" w:hAnsi="DengXian" w:cs="Times New Roman"/>

</xml_diff>

<commit_message>
Updated Store diagram on Design Document
</commit_message>
<xml_diff>
--- a/DesignDocument/Grocery Store Design Document.docx
+++ b/DesignDocument/Grocery Store Design Document.docx
@@ -2694,15 +2694,7 @@
               <w:spacing w:after="0" w:line="240" w:lineRule="auto"/>
             </w:pPr>
             <w:r>
-              <w:t xml:space="preserve">If the ID is valid, then check date format for 2 date </w:t>
-            </w:r>
-            <w:proofErr w:type="gramStart"/>
-            <w:r>
-              <w:t>and also</w:t>
-            </w:r>
-            <w:proofErr w:type="gramEnd"/>
-            <w:r>
-              <w:t xml:space="preserve"> check beginning date must be before ending date. If all correct. the system outputs information about all transactions completed by the user on the given between 2 date. For each transaction, it shows the information of transaction like product name, price, total </w:t>
+              <w:t xml:space="preserve">If the ID is valid, then check date format for 2 date and also check beginning date must be before ending date. If all correct. the system outputs information about all transactions completed by the user on the given between 2 date. For each transaction, it shows the information of transaction like product name, price, total </w:t>
             </w:r>
             <w:proofErr w:type="gramStart"/>
             <w:r>
@@ -3138,6 +3130,7 @@
           <w:rFonts w:cs="TimesNewRomanPS-BoldMT"/>
           <w:b/>
           <w:bCs/>
+          <w:noProof/>
           <w:sz w:val="24"/>
           <w:szCs w:val="24"/>
         </w:rPr>
@@ -3581,10 +3574,10 @@
           <w:noProof/>
         </w:rPr>
         <w:drawing>
-          <wp:inline distT="0" distB="0" distL="0" distR="0" wp14:anchorId="01295228" wp14:editId="294168FA">
-            <wp:extent cx="5114925" cy="3724275"/>
+          <wp:inline distT="0" distB="0" distL="0" distR="0" wp14:anchorId="1F80F38B" wp14:editId="310BD51E">
+            <wp:extent cx="5324475" cy="4391025"/>
             <wp:effectExtent l="0" t="0" r="9525" b="9525"/>
-            <wp:docPr id="10" name="Picture 10" descr="Graphical user interface, text, application&#10;&#10;Description automatically generated"/>
+            <wp:docPr id="9" name="Picture 9" descr="Text&#10;&#10;Description automatically generated"/>
             <wp:cNvGraphicFramePr>
               <a:graphicFrameLocks xmlns:a="http://schemas.openxmlformats.org/drawingml/2006/main" noChangeAspect="1"/>
             </wp:cNvGraphicFramePr>
@@ -3592,10 +3585,8 @@
               <a:graphicData uri="http://schemas.openxmlformats.org/drawingml/2006/picture">
                 <pic:pic xmlns:pic="http://schemas.openxmlformats.org/drawingml/2006/picture">
                   <pic:nvPicPr>
-                    <pic:cNvPr id="10" name="Picture 10" descr="Graphical user interface, text, application&#10;&#10;Description automatically generated"/>
-                    <pic:cNvPicPr>
-                      <a:picLocks noChangeAspect="1"/>
-                    </pic:cNvPicPr>
+                    <pic:cNvPr id="9" name="Picture 9" descr="Text&#10;&#10;Description automatically generated"/>
+                    <pic:cNvPicPr/>
                   </pic:nvPicPr>
                   <pic:blipFill>
                     <a:blip r:embed="rId15"/>
@@ -3606,7 +3597,7 @@
                   <pic:spPr>
                     <a:xfrm>
                       <a:off x="0" y="0"/>
-                      <a:ext cx="5114925" cy="3724275"/>
+                      <a:ext cx="5324475" cy="4391025"/>
                     </a:xfrm>
                     <a:prstGeom prst="rect">
                       <a:avLst/>
@@ -4351,8 +4342,13 @@
             </w:r>
             <w:proofErr w:type="spellEnd"/>
             <w:r>
-              <w:t>): boolean</w:t>
-            </w:r>
+              <w:t xml:space="preserve">): </w:t>
+            </w:r>
+            <w:proofErr w:type="spellStart"/>
+            <w:r>
+              <w:t>boolean</w:t>
+            </w:r>
+            <w:proofErr w:type="spellEnd"/>
           </w:p>
           <w:p>
             <w:pPr>
@@ -6781,10 +6777,6 @@
 </file>
 
 <file path=customXml/item1.xml><?xml version="1.0" encoding="utf-8"?>
-<b:Sources xmlns:b="http://schemas.openxmlformats.org/officeDocument/2006/bibliography" xmlns="http://schemas.openxmlformats.org/officeDocument/2006/bibliography" SelectedStyle="\APASixthEditionOfficeOnline.xsl" StyleName="APA" Version="6"/>
-</file>
-
-<file path=customXml/item2.xml><?xml version="1.0" encoding="utf-8"?>
 <s:customData xmlns="http://www.wps.cn/officeDocument/2013/wpsCustomData" xmlns:s="http://www.wps.cn/officeDocument/2013/wpsCustomData">
   <customSectProps>
     <customSectPr/>
@@ -6792,18 +6784,22 @@
 </s:customData>
 </file>
 
+<file path=customXml/item2.xml><?xml version="1.0" encoding="utf-8"?>
+<b:Sources xmlns:b="http://schemas.openxmlformats.org/officeDocument/2006/bibliography" xmlns="http://schemas.openxmlformats.org/officeDocument/2006/bibliography" SelectedStyle="\APASixthEditionOfficeOnline.xsl" StyleName="APA" Version="6"/>
+</file>
+
 <file path=customXml/itemProps1.xml><?xml version="1.0" encoding="utf-8"?>
+<ds:datastoreItem xmlns:ds="http://schemas.openxmlformats.org/officeDocument/2006/customXml" ds:itemID="{B1977F7D-205B-4081-913C-38D41E755F92}">
+  <ds:schemaRefs>
+    <ds:schemaRef ds:uri="http://www.wps.cn/officeDocument/2013/wpsCustomData"/>
+  </ds:schemaRefs>
+</ds:datastoreItem>
+</file>
+
+<file path=customXml/itemProps2.xml><?xml version="1.0" encoding="utf-8"?>
 <ds:datastoreItem xmlns:ds="http://schemas.openxmlformats.org/officeDocument/2006/customXml" ds:itemID="{24A3DDAF-61AC-4ED9-AB30-B90BBF21443A}">
   <ds:schemaRefs>
     <ds:schemaRef ds:uri="http://schemas.openxmlformats.org/officeDocument/2006/bibliography"/>
   </ds:schemaRefs>
 </ds:datastoreItem>
-</file>
-
-<file path=customXml/itemProps2.xml><?xml version="1.0" encoding="utf-8"?>
-<ds:datastoreItem xmlns:ds="http://schemas.openxmlformats.org/officeDocument/2006/customXml" ds:itemID="{B1977F7D-205B-4081-913C-38D41E755F92}">
-  <ds:schemaRefs>
-    <ds:schemaRef ds:uri="http://www.wps.cn/officeDocument/2013/wpsCustomData"/>
-  </ds:schemaRefs>
-</ds:datastoreItem>
 </file>
</xml_diff>